<commit_message>
Add cleaned up report
</commit_message>
<xml_diff>
--- a/Term_project/MartonNagy_DA4_TP_report.docx
+++ b/Term_project/MartonNagy_DA4_TP_report.docx
@@ -5,6 +5,7 @@
     <w:p>
       <w:pPr>
         <w:pStyle w:val="Cm"/>
+        <w:spacing w:after="120"/>
       </w:pPr>
       <w:r>
         <w:t xml:space="preserve">Money </w:t>
@@ -151,7 +152,13 @@
         <w:t>My research question is the following:</w:t>
       </w:r>
       <w:r>
-        <w:t xml:space="preserve"> Did EU funding contribute to increased </w:t>
+        <w:t xml:space="preserve"> </w:t>
+      </w:r>
+      <w:r>
+        <w:t>d</w:t>
+      </w:r>
+      <w:r>
+        <w:t xml:space="preserve">id EU funding contribute to increased </w:t>
       </w:r>
       <w:r>
         <w:t>average incomes in Hungarian municipalities in the period between 2007 and 2022</w:t>
@@ -160,10 +167,13 @@
         <w:t>?</w:t>
       </w:r>
       <w:r>
-        <w:t xml:space="preserve"> My hypothesis is that it did, as it will be </w:t>
-      </w:r>
-      <w:r>
-        <w:t>explained later in detail in Section 3.</w:t>
+        <w:t xml:space="preserve"> My hypothesis is that it did, as </w:t>
+      </w:r>
+      <w:r>
+        <w:t>the mechanisms explained in Section 3 make it plausible to think so</w:t>
+      </w:r>
+      <w:r>
+        <w:t>.</w:t>
       </w:r>
       <w:r>
         <w:t xml:space="preserve"> I believe this question is relevant for current Hungarian economic policy in two ways. First, </w:t>
@@ -312,7 +322,13 @@
         <w:t xml:space="preserve"> decisions</w:t>
       </w:r>
       <w:r>
-        <w:t xml:space="preserve"> relate to multiple </w:t>
+        <w:t xml:space="preserve"> relate</w:t>
+      </w:r>
+      <w:r>
+        <w:t>d</w:t>
+      </w:r>
+      <w:r>
+        <w:t xml:space="preserve"> to multiple </w:t>
       </w:r>
       <w:r>
         <w:t>municipalities. I have allocated these</w:t>
@@ -381,32 +397,32 @@
         <w:t>,</w:t>
       </w:r>
       <w:r>
-        <w:t xml:space="preserve"> I merged the EU </w:t>
+        <w:t xml:space="preserve"> I merged the EU funding data with tables downloaded from TEIR</w:t>
+      </w:r>
+      <w:r>
+        <w:rPr>
+          <w:rStyle w:val="Lbjegyzet-hivatkozs"/>
+        </w:rPr>
+        <w:footnoteReference w:id="7"/>
+      </w:r>
+      <w:r>
+        <w:t>.</w:t>
+      </w:r>
+      <w:r>
+        <w:t xml:space="preserve"> Even though I had </w:t>
+      </w:r>
+      <w:r>
+        <w:t>EU funding data from 2004 until</w:t>
+      </w:r>
+      <w:r>
+        <w:t xml:space="preserve"> 2024</w:t>
+      </w:r>
+      <w:r>
+        <w:t xml:space="preserve">, my outcome and confounder variables were only available in the 2007-2022 </w:t>
       </w:r>
       <w:r>
         <w:lastRenderedPageBreak/>
-        <w:t>funding data with tables downloaded from TEIR</w:t>
-      </w:r>
-      <w:r>
-        <w:rPr>
-          <w:rStyle w:val="Lbjegyzet-hivatkozs"/>
-        </w:rPr>
-        <w:footnoteReference w:id="7"/>
-      </w:r>
-      <w:r>
-        <w:t>.</w:t>
-      </w:r>
-      <w:r>
-        <w:t xml:space="preserve"> Even though I had </w:t>
-      </w:r>
-      <w:r>
-        <w:t>EU funding data from 2004 until</w:t>
-      </w:r>
-      <w:r>
-        <w:t xml:space="preserve"> 2024</w:t>
-      </w:r>
-      <w:r>
-        <w:t>, my outcome and confounder variables were only available in the 2007-2022 period, so I limited my sample to this timeframe.</w:t>
+        <w:t>period, so I limited my sample to this timeframe.</w:t>
       </w:r>
       <w:r>
         <w:t xml:space="preserve"> At this </w:t>
@@ -425,15 +441,19 @@
         <w:t>high prestige employment</w:t>
       </w:r>
       <w:r>
-        <w:t xml:space="preserve"> confounder. As these affected 27 municipalities, I </w:t>
-      </w:r>
-      <w:proofErr w:type="gramStart"/>
-      <w:r>
-        <w:t>imputed</w:t>
-      </w:r>
-      <w:proofErr w:type="gramEnd"/>
-      <w:r>
-        <w:t xml:space="preserve"> them using simple linear extrapolation and added a flag</w:t>
+        <w:t xml:space="preserve"> confounder. As these affected </w:t>
+      </w:r>
+      <w:r>
+        <w:t xml:space="preserve">only </w:t>
+      </w:r>
+      <w:r>
+        <w:t>27 municipalities</w:t>
+      </w:r>
+      <w:r>
+        <w:t xml:space="preserve"> for a small number of years</w:t>
+      </w:r>
+      <w:r>
+        <w:t>, I imputed them using simple linear extrapolation and added a flag</w:t>
       </w:r>
       <w:r>
         <w:t xml:space="preserve"> for the imputation.</w:t>
@@ -465,52 +485,39 @@
     </w:p>
     <w:p>
       <w:pPr>
-        <w:spacing w:before="60"/>
         <w:ind w:firstLine="0"/>
+        <w:jc w:val="center"/>
+        <w:rPr>
+          <w:sz w:val="20"/>
+          <w:szCs w:val="20"/>
+        </w:rPr>
       </w:pPr>
       <w:r>
         <w:rPr>
           <w:b/>
           <w:bCs/>
-        </w:rPr>
-        <w:t>Table</w:t>
+          <w:sz w:val="20"/>
+          <w:szCs w:val="20"/>
+        </w:rPr>
+        <w:t xml:space="preserve">Table 1: </w:t>
       </w:r>
       <w:r>
         <w:rPr>
           <w:b/>
           <w:bCs/>
-        </w:rPr>
-        <w:t xml:space="preserve"> 1: </w:t>
+          <w:sz w:val="20"/>
+          <w:szCs w:val="20"/>
+        </w:rPr>
+        <w:t>Summary statistics of raw variables</w:t>
       </w:r>
       <w:r>
         <w:rPr>
           <w:b/>
           <w:bCs/>
-        </w:rPr>
-        <w:t>Summary statistics of raw variables</w:t>
-      </w:r>
-      <w:r>
-        <w:rPr>
-          <w:b/>
-          <w:bCs/>
-        </w:rPr>
-        <w:t xml:space="preserve"> (</w:t>
-      </w:r>
-      <w:proofErr w:type="gramStart"/>
-      <w:r>
-        <w:rPr>
-          <w:b/>
-          <w:bCs/>
-        </w:rPr>
-        <w:t>T:N</w:t>
-      </w:r>
-      <w:proofErr w:type="gramEnd"/>
-      <w:r>
-        <w:rPr>
-          <w:b/>
-          <w:bCs/>
-        </w:rPr>
-        <w:t xml:space="preserve"> = 16:3148)</w:t>
+          <w:sz w:val="20"/>
+          <w:szCs w:val="20"/>
+        </w:rPr>
+        <w:t xml:space="preserve"> (T:N = 16:3148)</w:t>
       </w:r>
     </w:p>
     <w:tbl>
@@ -3009,13 +3016,8 @@
       <w:r>
         <w:t xml:space="preserve">To aid thinking about </w:t>
       </w:r>
-      <w:proofErr w:type="gramStart"/>
-      <w:r>
-        <w:t>the causal relationship</w:t>
-      </w:r>
-      <w:proofErr w:type="gramEnd"/>
-      <w:r>
-        <w:t xml:space="preserve">, Figure 1 presents a schematic DAG diagram on various </w:t>
+      <w:r>
+        <w:t xml:space="preserve">the causal relationship, Figure 1 presents a schematic DAG diagram on various </w:t>
       </w:r>
       <w:r>
         <w:t>variables that may be involved in the examined relationship. The variables were identified based on prior domain knowledge</w:t>
@@ -3032,13 +3034,19 @@
     </w:p>
     <w:p>
       <w:pPr>
-        <w:spacing w:before="60"/>
         <w:ind w:firstLine="0"/>
+        <w:jc w:val="center"/>
+        <w:rPr>
+          <w:sz w:val="20"/>
+          <w:szCs w:val="20"/>
+        </w:rPr>
       </w:pPr>
       <w:r>
         <w:rPr>
           <w:b/>
           <w:bCs/>
+          <w:sz w:val="20"/>
+          <w:szCs w:val="20"/>
         </w:rPr>
         <w:t>Figure 1: DAG of the possible relationships between certain variables</w:t>
       </w:r>
@@ -3052,9 +3060,9 @@
           <w:noProof/>
         </w:rPr>
         <w:drawing>
-          <wp:inline distT="0" distB="0" distL="0" distR="0" wp14:anchorId="1B818FF8" wp14:editId="16EA1362">
-            <wp:extent cx="6080392" cy="1508732"/>
-            <wp:effectExtent l="0" t="0" r="0" b="0"/>
+          <wp:inline distT="0" distB="0" distL="0" distR="0" wp14:anchorId="1B818FF8" wp14:editId="4C132E43">
+            <wp:extent cx="5938897" cy="1873250"/>
+            <wp:effectExtent l="0" t="0" r="5080" b="0"/>
             <wp:docPr id="2021293640" name="Ábra 1"/>
             <wp:cNvGraphicFramePr>
               <a:graphicFrameLocks xmlns:a="http://schemas.openxmlformats.org/drawingml/2006/main" noChangeAspect="1"/>
@@ -3081,7 +3089,7 @@
                   <pic:spPr>
                     <a:xfrm>
                       <a:off x="0" y="0"/>
-                      <a:ext cx="6080392" cy="1508732"/>
+                      <a:ext cx="5946072" cy="1875513"/>
                     </a:xfrm>
                     <a:prstGeom prst="rect">
                       <a:avLst/>
@@ -3095,266 +3103,287 @@
       </w:r>
     </w:p>
     <w:p>
-      <w:r>
-        <w:t xml:space="preserve">The </w:t>
-      </w:r>
-      <w:r>
-        <w:t xml:space="preserve">DAG suggests that we should </w:t>
-      </w:r>
-      <w:proofErr w:type="gramStart"/>
-      <w:r>
-        <w:t>control for</w:t>
-      </w:r>
-      <w:proofErr w:type="gramEnd"/>
-      <w:r>
-        <w:t xml:space="preserve"> agricultural employment, industry employment, heigh prestige employment, unemployment, population density, education levels, </w:t>
-      </w:r>
-      <w:r>
-        <w:t>regional spillovers, bureaucratic quality</w:t>
-      </w:r>
-      <w:r>
-        <w:t xml:space="preserve"> (common cause confounders),</w:t>
-      </w:r>
-      <w:r>
-        <w:t xml:space="preserve"> and</w:t>
-      </w:r>
-      <w:r>
-        <w:t xml:space="preserve"> </w:t>
-      </w:r>
-      <w:r>
-        <w:t>pro-government alignment (mechanism of reverse causality)</w:t>
-      </w:r>
-      <w:r>
-        <w:t xml:space="preserve">. However, we should not condition on business growth rates, </w:t>
-      </w:r>
-      <w:r>
-        <w:lastRenderedPageBreak/>
-        <w:t>infrastructure quality (</w:t>
-      </w:r>
-      <w:r>
-        <w:t>mechanism variables), municipality spending (collider variable)</w:t>
-      </w:r>
-      <w:r>
-        <w:t>, and EU funding cycles (exogenous variation).</w:t>
-      </w:r>
-      <w:r>
-        <w:t xml:space="preserve"> Unfortunately, </w:t>
-      </w:r>
-      <w:r>
-        <w:t>some of the needed confounders are not available in the data</w:t>
-      </w:r>
-      <w:r>
-        <w:t xml:space="preserve">. </w:t>
-      </w:r>
-      <w:r>
-        <w:t>We do not have a measure for bureaucratic qualit</w:t>
-      </w:r>
-      <w:r>
-        <w:t>y</w:t>
-      </w:r>
-      <w:r>
-        <w:t xml:space="preserve">, political alignment </w:t>
-      </w:r>
-      <w:r>
-        <w:t>(</w:t>
-      </w:r>
-      <w:r>
-        <w:t xml:space="preserve">election results </w:t>
-      </w:r>
-      <w:r>
-        <w:t>may be used, but these are only available every 4 years</w:t>
-      </w:r>
-      <w:r>
-        <w:t xml:space="preserve">), </w:t>
-      </w:r>
-      <w:r>
-        <w:t>and education levels</w:t>
-      </w:r>
-      <w:r>
-        <w:t xml:space="preserve"> (we only have </w:t>
-      </w:r>
-      <w:r>
-        <w:t>non-yearly census data)</w:t>
-      </w:r>
-      <w:r>
-        <w:t>.</w:t>
-      </w:r>
-      <w:r>
-        <w:t xml:space="preserve"> Spatial spillovers could have been accounted for by using spatial autoregressive models, but this was out of the scope of this analysis.</w:t>
-      </w:r>
-      <w:r>
-        <w:t xml:space="preserve"> However, if we assume that these variables are mostly time-invariant</w:t>
-      </w:r>
-      <w:r>
-        <w:t>, then using fixed-effects (FE) or first-differenced (F</w:t>
-      </w:r>
-      <w:r>
-        <w:t>D</w:t>
-      </w:r>
-      <w:r>
-        <w:t>) models</w:t>
-      </w:r>
-      <w:r>
-        <w:t xml:space="preserve"> these should control for all time-invariant confounders.</w:t>
-      </w:r>
-      <w:r>
-        <w:t xml:space="preserve"> Also, if the reverse causality mechanism through political alignment </w:t>
-      </w:r>
-      <w:r>
-        <w:t>is delayed, then including a lead term could account for that.</w:t>
-      </w:r>
-      <w:r>
-        <w:t xml:space="preserve"> Thus, </w:t>
-      </w:r>
-      <w:r>
-        <w:t>the main models with which I aim to uncover a causal effect</w:t>
-      </w:r>
-      <w:r>
-        <w:t xml:space="preserve"> will be FE and FD models (the latter with lag and lead terms)</w:t>
-      </w:r>
-      <w:r>
-        <w:rPr>
-          <w:rStyle w:val="Lbjegyzet-hivatkozs"/>
-        </w:rPr>
-        <w:footnoteReference w:id="11"/>
-      </w:r>
-      <w:r>
-        <w:t>.</w:t>
-      </w:r>
-      <w:r>
-        <w:t xml:space="preserve"> I will also add </w:t>
-      </w:r>
-      <w:r>
-        <w:t xml:space="preserve">time fixed effects to </w:t>
-      </w:r>
-      <w:proofErr w:type="gramStart"/>
-      <w:r>
-        <w:t>all of</w:t>
-      </w:r>
-      <w:proofErr w:type="gramEnd"/>
-      <w:r>
-        <w:t xml:space="preserve"> my models to account for economic shocks and trends in a FE set-up. All models will be estimated </w:t>
-      </w:r>
-      <w:proofErr w:type="gramStart"/>
-      <w:r>
-        <w:t>weighted</w:t>
-      </w:r>
-      <w:proofErr w:type="gramEnd"/>
-      <w:r>
-        <w:t xml:space="preserve"> by </w:t>
-      </w:r>
-      <w:r>
-        <w:t xml:space="preserve">population, as this is more informative given that incomes are realized on an individual level. As </w:t>
-      </w:r>
-      <w:proofErr w:type="gramStart"/>
-      <w:r>
-        <w:t>noted</w:t>
-      </w:r>
-      <w:proofErr w:type="gramEnd"/>
-      <w:r>
-        <w:t xml:space="preserve"> before, I will estimate models both with a continuous and a binary treatment variable.</w:t>
+      <w:pPr>
+        <w:ind w:firstLine="0"/>
+        <w:jc w:val="center"/>
+        <w:rPr>
+          <w:i/>
+          <w:iCs/>
+          <w:sz w:val="20"/>
+          <w:szCs w:val="20"/>
+        </w:rPr>
+      </w:pPr>
+      <w:r>
+        <w:rPr>
+          <w:i/>
+          <w:iCs/>
+          <w:sz w:val="20"/>
+          <w:szCs w:val="20"/>
+        </w:rPr>
+        <w:t xml:space="preserve">Note: symbols on edges represent hypothesized direction of relationship (+: positive; –: negative; ?: </w:t>
+      </w:r>
+      <w:proofErr w:type="spellStart"/>
+      <w:r>
+        <w:rPr>
+          <w:i/>
+          <w:iCs/>
+          <w:sz w:val="20"/>
+          <w:szCs w:val="20"/>
+        </w:rPr>
+        <w:t>ambigous</w:t>
+      </w:r>
+      <w:proofErr w:type="spellEnd"/>
+      <w:r>
+        <w:rPr>
+          <w:i/>
+          <w:iCs/>
+          <w:sz w:val="20"/>
+          <w:szCs w:val="20"/>
+        </w:rPr>
+        <w:t>)</w:t>
       </w:r>
     </w:p>
     <w:p>
       <w:r>
-        <w:t xml:space="preserve">Before moving on </w:t>
-      </w:r>
-      <w:r>
-        <w:t xml:space="preserve">to discussing results, I present </w:t>
-      </w:r>
-      <w:r>
-        <w:t>some more detailed descripti</w:t>
-      </w:r>
-      <w:r>
-        <w:t xml:space="preserve">ons </w:t>
-      </w:r>
-      <w:r>
-        <w:t>of</w:t>
-      </w:r>
-      <w:r>
-        <w:t xml:space="preserve"> the variables I do have in my dataset.</w:t>
-      </w:r>
-      <w:r>
-        <w:t xml:space="preserve"> Income, the outcome variable</w:t>
-      </w:r>
-      <w:r>
-        <w:t>,</w:t>
-      </w:r>
-      <w:r>
-        <w:t xml:space="preserve"> is measured by the </w:t>
-      </w:r>
-      <w:r>
-        <w:t>yearly total income subject to personal income tax (in 2024 price HUF)</w:t>
-      </w:r>
-      <w:r>
-        <w:t>, divided by population. EU funding</w:t>
-      </w:r>
-      <w:r>
-        <w:t>, the causal variable,</w:t>
-      </w:r>
-      <w:r>
-        <w:t xml:space="preserve"> is an aggregate measure of individual funding decisions (as described in Section 1), in 2024 price HUF, also divided by population. </w:t>
-      </w:r>
-      <w:proofErr w:type="gramStart"/>
-      <w:r>
-        <w:t>Unemployment</w:t>
-      </w:r>
-      <w:proofErr w:type="gramEnd"/>
-      <w:r>
-        <w:t xml:space="preserve"> rate is the number of </w:t>
-      </w:r>
-      <w:r>
-        <w:t>people unemployed for more than 180 days, divided by the work-age population</w:t>
-      </w:r>
-      <w:r>
-        <w:t>, in percentages</w:t>
-      </w:r>
-      <w:r>
-        <w:t>.</w:t>
-      </w:r>
-      <w:r>
-        <w:t xml:space="preserve"> Industry employment rate is the number of people working </w:t>
-      </w:r>
-      <w:r>
-        <w:t>in industrial positions, divided by the work-age population</w:t>
-      </w:r>
-      <w:r>
-        <w:t>, in percentages</w:t>
-      </w:r>
-      <w:r>
-        <w:t xml:space="preserve"> (agricultural employment is</w:t>
-      </w:r>
-      <w:r>
-        <w:t xml:space="preserve"> perfectly</w:t>
-      </w:r>
-      <w:r>
-        <w:t xml:space="preserve"> analogous)</w:t>
-      </w:r>
-      <w:r>
-        <w:t>. High prestige employment rate has been downloaded as a percentage value by default. Lastly, population density is meas</w:t>
-      </w:r>
-      <w:r>
-        <w:t>ured in people/km</w:t>
-      </w:r>
-      <w:r>
-        <w:rPr>
-          <w:vertAlign w:val="superscript"/>
-        </w:rPr>
-        <w:t>2</w:t>
-      </w:r>
-      <w:r>
-        <w:t>.</w:t>
+        <w:t xml:space="preserve">First, let’s examine the possible causal mechanisms. I believe there may </w:t>
+      </w:r>
+      <w:r>
+        <w:t>be three</w:t>
+      </w:r>
+      <w:r>
+        <w:t xml:space="preserve"> major pathways through which EU funding might lead to increased incomes. First, local businesses revenue may grow because of EU funding (either because they can make necessary developments to be more productive, or simply because they benefit from increased demand – e.g. because EU funds are </w:t>
+      </w:r>
+      <w:r>
+        <w:lastRenderedPageBreak/>
+        <w:t xml:space="preserve">used for construction, for which local firms are employed). This revenue growth can translate into wage growth as well. Second, EU funds may be used to enhance local infrastructure, which may attract more firms, thus increasing the demand for labor, driving wages up. Lastly, there may be a direct effect as well, given that some of the EU funds may be directly used to pay for certain welfare programs. </w:t>
       </w:r>
     </w:p>
     <w:p>
-      <w:pPr>
-        <w:pStyle w:val="Cmsor1"/>
-      </w:pPr>
-      <w:r>
-        <w:t>4. Model estimates</w:t>
+      <w:r>
+        <w:t xml:space="preserve">The </w:t>
+      </w:r>
+      <w:r>
+        <w:t xml:space="preserve">DAG suggests that we should control for agricultural employment, industry employment, heigh prestige employment, unemployment, population density, education levels, </w:t>
+      </w:r>
+      <w:r>
+        <w:t>regional spillovers, bureaucratic quality</w:t>
+      </w:r>
+      <w:r>
+        <w:t xml:space="preserve"> (common cause confounders),</w:t>
+      </w:r>
+      <w:r>
+        <w:t xml:space="preserve"> and</w:t>
+      </w:r>
+      <w:r>
+        <w:t xml:space="preserve"> </w:t>
+      </w:r>
+      <w:r>
+        <w:t>pro-government alignment (mechanism of reverse causality)</w:t>
+      </w:r>
+      <w:r>
+        <w:t>. However, we should not condition on business growth rates, infrastructure quality</w:t>
+      </w:r>
+      <w:r>
+        <w:t>, economic activity</w:t>
+      </w:r>
+      <w:r>
+        <w:t xml:space="preserve"> (</w:t>
+      </w:r>
+      <w:r>
+        <w:t>mechanism variables), municipality spending (collider variable)</w:t>
+      </w:r>
+      <w:r>
+        <w:t>, and EU funding cycles (exogenous variation).</w:t>
+      </w:r>
+      <w:r>
+        <w:t xml:space="preserve"> Unfortunately, </w:t>
+      </w:r>
+      <w:r>
+        <w:t>some of the needed confounders are not available in the data</w:t>
+      </w:r>
+      <w:r>
+        <w:t xml:space="preserve">. </w:t>
+      </w:r>
+      <w:r>
+        <w:t>We do not have a measure for bureaucratic qualit</w:t>
+      </w:r>
+      <w:r>
+        <w:t>y</w:t>
+      </w:r>
+      <w:r>
+        <w:t xml:space="preserve">, political alignment </w:t>
+      </w:r>
+      <w:r>
+        <w:t>(</w:t>
+      </w:r>
+      <w:r>
+        <w:t xml:space="preserve">election results </w:t>
+      </w:r>
+      <w:r>
+        <w:t>may be used, but these are only available every 4 years</w:t>
+      </w:r>
+      <w:r>
+        <w:t xml:space="preserve">), </w:t>
+      </w:r>
+      <w:r>
+        <w:t>and education levels</w:t>
+      </w:r>
+      <w:r>
+        <w:t xml:space="preserve"> (we only have </w:t>
+      </w:r>
+      <w:r>
+        <w:t>non-yearly census data)</w:t>
+      </w:r>
+      <w:r>
+        <w:t>.</w:t>
+      </w:r>
+      <w:r>
+        <w:t xml:space="preserve"> Spatial spillovers could have been accounted for by using spatial autoregressive models, but this was out of the scope of this analysis.</w:t>
+      </w:r>
+      <w:r>
+        <w:t xml:space="preserve"> However, if we assume that these variables are mostly time-invariant</w:t>
+      </w:r>
+      <w:r>
+        <w:t>, then using fixed-effects (FE) or first-differenced (F</w:t>
+      </w:r>
+      <w:r>
+        <w:t>D</w:t>
+      </w:r>
+      <w:r>
+        <w:t>) models</w:t>
+      </w:r>
+      <w:r>
+        <w:t xml:space="preserve"> should control for all time-invariant confounders.</w:t>
+      </w:r>
+      <w:r>
+        <w:t xml:space="preserve"> Also, if the reverse causality mechanism through political alignment </w:t>
+      </w:r>
+      <w:r>
+        <w:t>is delayed, then including a lead term could account for that.</w:t>
+      </w:r>
+      <w:r>
+        <w:t xml:space="preserve"> Thus, </w:t>
+      </w:r>
+      <w:r>
+        <w:t>the main models with which I aim to uncover a causal effect</w:t>
+      </w:r>
+      <w:r>
+        <w:t xml:space="preserve"> will be FE and FD models (the latter with lag and lead terms)</w:t>
+      </w:r>
+      <w:r>
+        <w:rPr>
+          <w:rStyle w:val="Lbjegyzet-hivatkozs"/>
+        </w:rPr>
+        <w:footnoteReference w:id="11"/>
+      </w:r>
+      <w:r>
+        <w:t>.</w:t>
+      </w:r>
+      <w:r>
+        <w:t xml:space="preserve"> I will also add </w:t>
+      </w:r>
+      <w:r>
+        <w:t xml:space="preserve">time fixed effects to all of my models to account for economic shocks and trends in a FE set-up. All models will be estimated weighted by </w:t>
+      </w:r>
+      <w:r>
+        <w:t xml:space="preserve">population, as this is more informative given that incomes are realized on an individual level. As </w:t>
+      </w:r>
+      <w:r>
+        <w:t>noted before, I will estimate models both with a continuous and a binary treatment variable.</w:t>
       </w:r>
     </w:p>
     <w:p>
+      <w:r>
+        <w:t xml:space="preserve">Before moving on </w:t>
+      </w:r>
+      <w:r>
+        <w:t xml:space="preserve">to discussing results, I present </w:t>
+      </w:r>
+      <w:r>
+        <w:t>some more detailed descripti</w:t>
+      </w:r>
+      <w:r>
+        <w:t xml:space="preserve">ons </w:t>
+      </w:r>
+      <w:r>
+        <w:t>of</w:t>
+      </w:r>
+      <w:r>
+        <w:t xml:space="preserve"> the variables I do have in my dataset.</w:t>
+      </w:r>
+      <w:r>
+        <w:t xml:space="preserve"> Income, the outcome variable</w:t>
+      </w:r>
+      <w:r>
+        <w:t>,</w:t>
+      </w:r>
+      <w:r>
+        <w:t xml:space="preserve"> is measured by the </w:t>
+      </w:r>
+      <w:r>
+        <w:t>yearly total income subject to personal income tax (in 2024 price HUF)</w:t>
+      </w:r>
+      <w:r>
+        <w:t>, divided by population. EU funding</w:t>
+      </w:r>
+      <w:r>
+        <w:t>, the causal variable,</w:t>
+      </w:r>
+      <w:r>
+        <w:t xml:space="preserve"> is an aggregate measure of individual funding decisions (as described in Section 1), in 2024 price HUF, also divided by population. Unemployment rate is the number of </w:t>
+      </w:r>
+      <w:r>
+        <w:t>people unemployed for more than 180 days, divided by the work-age population</w:t>
+      </w:r>
+      <w:r>
+        <w:t>, in percentages</w:t>
+      </w:r>
+      <w:r>
+        <w:t>.</w:t>
+      </w:r>
+      <w:r>
+        <w:t xml:space="preserve"> Industry employment rate is the number of people working </w:t>
+      </w:r>
+      <w:r>
+        <w:t>in industrial positions, divided by the work-age population</w:t>
+      </w:r>
+      <w:r>
+        <w:t>, in percentages</w:t>
+      </w:r>
+      <w:r>
+        <w:t xml:space="preserve"> (agricultural employment is</w:t>
+      </w:r>
+      <w:r>
+        <w:t xml:space="preserve"> perfectly</w:t>
+      </w:r>
+      <w:r>
+        <w:t xml:space="preserve"> analogous)</w:t>
+      </w:r>
+      <w:r>
+        <w:t>. High prestige employment rate has been downloaded as a percentage value by default. Lastly, population density is meas</w:t>
+      </w:r>
+      <w:r>
+        <w:t>ured in people/km</w:t>
+      </w:r>
+      <w:r>
+        <w:rPr>
+          <w:vertAlign w:val="superscript"/>
+        </w:rPr>
+        <w:t>2</w:t>
+      </w:r>
+      <w:r>
+        <w:t>.</w:t>
+      </w:r>
+    </w:p>
+    <w:p>
+      <w:pPr>
+        <w:pStyle w:val="Cmsor1"/>
+      </w:pPr>
+      <w:r>
+        <w:t>4. Model estimates</w:t>
+      </w:r>
+    </w:p>
+    <w:p>
       <w:pPr>
         <w:pStyle w:val="Normlelsbekezds"/>
       </w:pPr>
@@ -3384,44 +3413,16 @@
         <w:t>no funding dummy</w:t>
       </w:r>
       <w:r>
-        <w:t xml:space="preserve"> is 1 if the municipality received no EU funding </w:t>
-      </w:r>
-      <w:proofErr w:type="gramStart"/>
-      <w:r>
-        <w:t>in a given year</w:t>
-      </w:r>
-      <w:proofErr w:type="gramEnd"/>
-      <w:r>
-        <w:t>, thus the counterintuitive negative coefficients.</w:t>
+        <w:t xml:space="preserve"> is 1 if the municipality received no EU funding in a given year, thus the counterintuitive negative coefficients.</w:t>
       </w:r>
     </w:p>
     <w:p>
       <w:r>
-        <w:t xml:space="preserve">First, let’s concentrate on the models with </w:t>
-      </w:r>
-      <w:proofErr w:type="gramStart"/>
-      <w:r>
-        <w:t>the continuous</w:t>
-      </w:r>
-      <w:proofErr w:type="gramEnd"/>
-      <w:r>
-        <w:t xml:space="preserve"> treatment variable. First, note the difference in the estimates of the FD and FE models. This might seem like a notable difference, but the 95% confidence intervals of the coefficient </w:t>
-      </w:r>
-      <w:proofErr w:type="gramStart"/>
-      <w:r>
-        <w:t>estimates</w:t>
-      </w:r>
-      <w:proofErr w:type="gramEnd"/>
-      <w:r>
-        <w:t xml:space="preserve"> actually do overlap significantly. More importantly, the reason behind the difference may be the fact that I could not </w:t>
-      </w:r>
-      <w:proofErr w:type="gramStart"/>
-      <w:r>
-        <w:t>control for</w:t>
-      </w:r>
-      <w:proofErr w:type="gramEnd"/>
-      <w:r>
-        <w:t xml:space="preserve"> the reverse effects in the FE model, even though the lead terms turned out to be significant in the FD models.</w:t>
+        <w:t xml:space="preserve">First, let’s concentrate on the models with the continuous treatment variable. First, note the difference in the estimates of the FD and FE models. This might seem like a notable difference, but the 95% confidence intervals of the coefficient estimates actually do overlap significantly. More </w:t>
+      </w:r>
+      <w:r>
+        <w:lastRenderedPageBreak/>
+        <w:t>importantly, the reason behind the difference may be the fact that I could not control for the reverse effects in the FE model, even though the lead terms turned out to be significant in the FD models.</w:t>
       </w:r>
       <w:r>
         <w:t xml:space="preserve"> Another reason may be that real effect of EU funding takes more time than 3 years</w:t>
@@ -3433,210 +3434,166 @@
         <w:t xml:space="preserve"> – this longer run effect may be captured better by the FE model</w:t>
       </w:r>
       <w:r>
-        <w:t xml:space="preserve">, as it cannot really be estimated FD models given the relatively short </w:t>
-      </w:r>
-      <w:proofErr w:type="gramStart"/>
-      <w:r>
-        <w:t>time period</w:t>
-      </w:r>
-      <w:proofErr w:type="gramEnd"/>
-      <w:r>
-        <w:t xml:space="preserve"> of the analysis</w:t>
+        <w:t xml:space="preserve">, as it cannot really be estimated FD models given the relatively short time period </w:t>
+      </w:r>
+      <w:r>
+        <w:t>available for</w:t>
+      </w:r>
+      <w:r>
+        <w:t xml:space="preserve"> analysis</w:t>
       </w:r>
       <w:r>
         <w:t>.</w:t>
       </w:r>
       <w:r>
-        <w:t xml:space="preserve"> Thus, I believe that the FE model gives a more biased estimate than the FD model containing lead terms (this is also the case for the binary treatment set-up)</w:t>
+        <w:t xml:space="preserve"> </w:t>
+      </w:r>
+      <w:r>
+        <w:t>All in all</w:t>
+      </w:r>
+      <w:r>
+        <w:t>, I believe that the FE model gives a more biased estimate than the FD model containing lead terms (this is also the case for the binary treatment set-up)</w:t>
       </w:r>
       <w:r>
         <w:t xml:space="preserve"> – but note that with the FD model, I can only uncover rather short-term effects</w:t>
       </w:r>
       <w:r>
         <w:t>.</w:t>
+      </w:r>
+      <w:r>
+        <w:t xml:space="preserve"> </w:t>
+      </w:r>
+      <w:r>
+        <w:t xml:space="preserve">Second, the results suggest that it is not the magnitude of EU funding, but rather the fact whether a municipality received EU money that explains variation in </w:t>
+      </w:r>
+      <w:r>
+        <w:t>income per capita.</w:t>
+      </w:r>
+      <w:r>
+        <w:t xml:space="preserve"> Thus, no relationship</w:t>
+      </w:r>
+      <w:r>
+        <w:t xml:space="preserve"> is shown between </w:t>
+      </w:r>
+      <w:r>
+        <w:t>the EU funding per capita and income per capita</w:t>
+      </w:r>
+      <w:r>
+        <w:t xml:space="preserve">. However, all estimated models show a significant </w:t>
+      </w:r>
+      <w:r>
+        <w:t>pattern between receiving funding and income per capita.</w:t>
       </w:r>
     </w:p>
     <w:p>
       <w:r>
-        <w:lastRenderedPageBreak/>
-        <w:t xml:space="preserve">Second, the results suggest that it is not the magnitude of EU funding, but </w:t>
-      </w:r>
-      <w:r>
-        <w:t>rather</w:t>
-      </w:r>
-      <w:r>
-        <w:t xml:space="preserve"> the fact whether a municipality </w:t>
-      </w:r>
-      <w:proofErr w:type="gramStart"/>
-      <w:r>
-        <w:t>received</w:t>
-      </w:r>
-      <w:proofErr w:type="gramEnd"/>
-      <w:r>
-        <w:t xml:space="preserve"> EU money that explains variation in </w:t>
-      </w:r>
-      <w:r>
-        <w:t>income per capita.</w:t>
-      </w:r>
-      <w:r>
-        <w:t xml:space="preserve"> Thus, no relationship</w:t>
-      </w:r>
-      <w:r>
-        <w:t xml:space="preserve"> is shown between </w:t>
-      </w:r>
-      <w:r>
-        <w:t>the EU funding per capita and income per capita</w:t>
-      </w:r>
-      <w:r>
-        <w:t xml:space="preserve">. However, all estimated models show a significant </w:t>
-      </w:r>
-      <w:r>
-        <w:t>pattern between receiving funding and income per capita.</w:t>
+        <w:t>Considering</w:t>
+      </w:r>
+      <w:r>
+        <w:t xml:space="preserve"> the above, I believe that my best model is Model (2)</w:t>
+      </w:r>
+      <w:r>
+        <w:t xml:space="preserve"> with binary treatment</w:t>
+      </w:r>
+      <w:r>
+        <w:t xml:space="preserve"> – the FD model containing </w:t>
+      </w:r>
+      <w:r>
+        <w:t>both lags and leads.</w:t>
+      </w:r>
+      <w:r>
+        <w:t xml:space="preserve"> The cumulative coefficient of this model suggests that</w:t>
+      </w:r>
+      <w:r>
+        <w:t xml:space="preserve"> </w:t>
+      </w:r>
+      <w:r>
+        <w:t xml:space="preserve">comparing two </w:t>
+      </w:r>
+      <w:r>
+        <w:t>municipalities</w:t>
+      </w:r>
+      <w:r>
+        <w:t xml:space="preserve"> for the same year or comparing different years for the same </w:t>
+      </w:r>
+      <w:r>
+        <w:t>municipality</w:t>
+      </w:r>
+      <w:r>
+        <w:t>, controlling for the aggregate trend in a flexible way</w:t>
+      </w:r>
+      <w:r>
+        <w:t xml:space="preserve">, and also controlling for the given confounders, </w:t>
+      </w:r>
+      <w:r>
+        <w:t xml:space="preserve">within </w:t>
+      </w:r>
+      <w:r>
+        <w:t>3</w:t>
+      </w:r>
+      <w:r>
+        <w:t xml:space="preserve"> years of a change</w:t>
+      </w:r>
+      <w:r>
+        <w:t xml:space="preserve"> from no EU funding to receiving EU funding</w:t>
+      </w:r>
+      <w:r>
+        <w:t xml:space="preserve">, </w:t>
+      </w:r>
+      <w:r>
+        <w:t xml:space="preserve">real </w:t>
+      </w:r>
+      <w:r>
+        <w:t>income per capita</w:t>
+      </w:r>
+      <w:r>
+        <w:t xml:space="preserve"> change</w:t>
+      </w:r>
+      <w:r>
+        <w:t>s</w:t>
+      </w:r>
+      <w:r>
+        <w:t xml:space="preserve"> by </w:t>
+      </w:r>
+      <w:r>
+        <w:t>1</w:t>
+      </w:r>
+      <w:r>
+        <w:t>.</w:t>
+      </w:r>
+      <w:r>
+        <w:t>78</w:t>
+      </w:r>
+      <w:r>
+        <w:t>%</w:t>
+      </w:r>
+      <w:r>
+        <w:rPr>
+          <w:rStyle w:val="Lbjegyzet-hivatkozs"/>
+        </w:rPr>
+        <w:footnoteReference w:id="12"/>
+      </w:r>
+      <w:r>
+        <w:t>.</w:t>
       </w:r>
     </w:p>
     <w:p>
-      <w:r>
-        <w:t>Considering</w:t>
-      </w:r>
-      <w:r>
-        <w:t xml:space="preserve"> the above, I believe that my best model is Model (2)</w:t>
-      </w:r>
-      <w:r>
-        <w:t xml:space="preserve"> with binary treatment</w:t>
-      </w:r>
-      <w:r>
-        <w:t xml:space="preserve"> – the FD model containing </w:t>
-      </w:r>
-      <w:r>
-        <w:t>both lags and leads.</w:t>
-      </w:r>
-      <w:r>
-        <w:t xml:space="preserve"> The cumulative coefficient of this model </w:t>
-      </w:r>
-      <w:proofErr w:type="gramStart"/>
-      <w:r>
-        <w:t>suggests that</w:t>
-      </w:r>
-      <w:proofErr w:type="gramEnd"/>
-      <w:r>
-        <w:t xml:space="preserve"> </w:t>
-      </w:r>
-      <w:r>
-        <w:t xml:space="preserve">comparing two </w:t>
-      </w:r>
-      <w:r>
-        <w:t>municipalities</w:t>
-      </w:r>
-      <w:r>
-        <w:t xml:space="preserve"> for the same year or comparing different years for the same </w:t>
-      </w:r>
-      <w:r>
-        <w:t>municipality</w:t>
-      </w:r>
-      <w:r>
-        <w:t>, controlling for the aggregate trend in a flexible way</w:t>
-      </w:r>
-      <w:r>
-        <w:t xml:space="preserve">, </w:t>
-      </w:r>
-      <w:proofErr w:type="gramStart"/>
-      <w:r>
-        <w:t>and also</w:t>
-      </w:r>
-      <w:proofErr w:type="gramEnd"/>
-      <w:r>
-        <w:t xml:space="preserve"> controlling for the given confounders, </w:t>
-      </w:r>
-      <w:r>
-        <w:t xml:space="preserve">within </w:t>
-      </w:r>
-      <w:r>
-        <w:t>3</w:t>
-      </w:r>
-      <w:r>
-        <w:t xml:space="preserve"> years of a change</w:t>
-      </w:r>
-      <w:r>
-        <w:t xml:space="preserve"> from no EU funding to receiving EU funding</w:t>
-      </w:r>
-      <w:r>
-        <w:t xml:space="preserve">, </w:t>
-      </w:r>
-      <w:r>
-        <w:t xml:space="preserve">real </w:t>
-      </w:r>
-      <w:r>
-        <w:t>income per capita</w:t>
-      </w:r>
-      <w:r>
-        <w:t xml:space="preserve"> change</w:t>
-      </w:r>
-      <w:r>
-        <w:t>s</w:t>
-      </w:r>
-      <w:r>
-        <w:t xml:space="preserve"> by </w:t>
-      </w:r>
-      <w:r>
-        <w:t>1</w:t>
-      </w:r>
-      <w:r>
-        <w:t>.</w:t>
-      </w:r>
-      <w:r>
-        <w:t>78</w:t>
-      </w:r>
-      <w:r>
-        <w:t>%</w:t>
-      </w:r>
-      <w:r>
-        <w:t>.</w:t>
-      </w:r>
-      <w:r>
-        <w:t xml:space="preserve"> </w:t>
-      </w:r>
-      <w:r>
-        <w:t xml:space="preserve">The extent to which this may be considered a causal estimate </w:t>
-      </w:r>
-      <w:r>
-        <w:t>will</w:t>
-      </w:r>
-      <w:r>
-        <w:t xml:space="preserve"> be discussed in Section 5.</w:t>
-      </w:r>
-    </w:p>
-    <w:p>
       <w:pPr>
         <w:pStyle w:val="Normlelsbekezds"/>
-        <w:spacing w:before="60"/>
+        <w:jc w:val="center"/>
+        <w:rPr>
+          <w:sz w:val="20"/>
+          <w:szCs w:val="20"/>
+        </w:rPr>
       </w:pPr>
       <w:r>
         <w:rPr>
           <w:b/>
           <w:bCs/>
-        </w:rPr>
-        <w:t xml:space="preserve">Table </w:t>
-      </w:r>
-      <w:r>
-        <w:rPr>
-          <w:b/>
-          <w:bCs/>
-        </w:rPr>
-        <w:t>2</w:t>
-      </w:r>
-      <w:r>
-        <w:rPr>
-          <w:b/>
-          <w:bCs/>
-        </w:rPr>
-        <w:t>:</w:t>
-      </w:r>
-      <w:r>
-        <w:rPr>
-          <w:b/>
-          <w:bCs/>
-        </w:rPr>
-        <w:t xml:space="preserve"> Main regression results</w:t>
+          <w:sz w:val="20"/>
+          <w:szCs w:val="20"/>
+        </w:rPr>
+        <w:t>Table 2: Main regression results</w:t>
       </w:r>
     </w:p>
     <w:tbl>
@@ -3818,15 +3775,7 @@
                 <w:sz w:val="20"/>
                 <w:szCs w:val="20"/>
               </w:rPr>
-              <w:t>Δ</w:t>
-            </w:r>
-            <w:proofErr w:type="gramStart"/>
-            <w:r>
-              <w:rPr>
-                <w:sz w:val="20"/>
-                <w:szCs w:val="20"/>
-              </w:rPr>
-              <w:t>ln</w:t>
+              <w:t>Δln</w:t>
             </w:r>
             <w:proofErr w:type="spellEnd"/>
             <w:r>
@@ -3836,7 +3785,6 @@
               </w:rPr>
               <w:t>(</w:t>
             </w:r>
-            <w:proofErr w:type="gramEnd"/>
             <w:r>
               <w:rPr>
                 <w:sz w:val="20"/>
@@ -3882,15 +3830,7 @@
                 <w:sz w:val="20"/>
                 <w:szCs w:val="20"/>
               </w:rPr>
-              <w:t>Δ</w:t>
-            </w:r>
-            <w:proofErr w:type="gramStart"/>
-            <w:r>
-              <w:rPr>
-                <w:sz w:val="20"/>
-                <w:szCs w:val="20"/>
-              </w:rPr>
-              <w:t>ln</w:t>
+              <w:t>Δln</w:t>
             </w:r>
             <w:proofErr w:type="spellEnd"/>
             <w:r>
@@ -3898,15 +3838,7 @@
                 <w:sz w:val="20"/>
                 <w:szCs w:val="20"/>
               </w:rPr>
-              <w:t>(</w:t>
-            </w:r>
-            <w:proofErr w:type="gramEnd"/>
-            <w:r>
-              <w:rPr>
-                <w:sz w:val="20"/>
-                <w:szCs w:val="20"/>
-              </w:rPr>
-              <w:t>income p.c.)</w:t>
+              <w:t>(income p.c.)</w:t>
             </w:r>
           </w:p>
         </w:tc>
@@ -3926,21 +3858,12 @@
                 <w:szCs w:val="20"/>
               </w:rPr>
             </w:pPr>
-            <w:proofErr w:type="gramStart"/>
-            <w:r>
-              <w:rPr>
-                <w:sz w:val="20"/>
-                <w:szCs w:val="20"/>
-              </w:rPr>
-              <w:t>ln(</w:t>
-            </w:r>
-            <w:proofErr w:type="gramEnd"/>
-            <w:r>
-              <w:rPr>
-                <w:sz w:val="20"/>
-                <w:szCs w:val="20"/>
-              </w:rPr>
-              <w:t>income p.c.)</w:t>
+            <w:r>
+              <w:rPr>
+                <w:sz w:val="20"/>
+                <w:szCs w:val="20"/>
+              </w:rPr>
+              <w:t>ln(income p.c.)</w:t>
             </w:r>
           </w:p>
         </w:tc>
@@ -4006,15 +3929,7 @@
                 <w:sz w:val="20"/>
                 <w:szCs w:val="20"/>
               </w:rPr>
-              <w:t>Δ</w:t>
-            </w:r>
-            <w:proofErr w:type="gramStart"/>
-            <w:r>
-              <w:rPr>
-                <w:sz w:val="20"/>
-                <w:szCs w:val="20"/>
-              </w:rPr>
-              <w:t>ln</w:t>
+              <w:t>Δln</w:t>
             </w:r>
             <w:proofErr w:type="spellEnd"/>
             <w:r>
@@ -4024,7 +3939,6 @@
               </w:rPr>
               <w:t>(</w:t>
             </w:r>
-            <w:proofErr w:type="gramEnd"/>
             <w:r>
               <w:rPr>
                 <w:sz w:val="20"/>
@@ -4188,21 +4102,12 @@
                 <w:szCs w:val="20"/>
               </w:rPr>
             </w:pPr>
-            <w:proofErr w:type="gramStart"/>
-            <w:r>
-              <w:rPr>
-                <w:sz w:val="20"/>
-                <w:szCs w:val="20"/>
-              </w:rPr>
-              <w:t>ln(</w:t>
-            </w:r>
-            <w:proofErr w:type="gramEnd"/>
-            <w:r>
-              <w:rPr>
-                <w:sz w:val="20"/>
-                <w:szCs w:val="20"/>
-              </w:rPr>
-              <w:t>EU funding p.c.)</w:t>
+            <w:r>
+              <w:rPr>
+                <w:sz w:val="20"/>
+                <w:szCs w:val="20"/>
+              </w:rPr>
+              <w:t>ln(EU funding p.c.)</w:t>
             </w:r>
           </w:p>
         </w:tc>
@@ -4490,28 +4395,12 @@
                 <w:szCs w:val="20"/>
               </w:rPr>
             </w:pPr>
-            <w:proofErr w:type="gramStart"/>
-            <w:r>
-              <w:rPr>
-                <w:sz w:val="20"/>
-                <w:szCs w:val="20"/>
-              </w:rPr>
-              <w:t>Δ</w:t>
-            </w:r>
-            <w:r>
-              <w:rPr>
-                <w:sz w:val="20"/>
-                <w:szCs w:val="20"/>
-              </w:rPr>
-              <w:t>(</w:t>
-            </w:r>
-            <w:proofErr w:type="gramEnd"/>
-            <w:r>
-              <w:rPr>
-                <w:sz w:val="20"/>
-                <w:szCs w:val="20"/>
-              </w:rPr>
-              <w:t xml:space="preserve">no funding dummy) </w:t>
+            <w:r>
+              <w:rPr>
+                <w:sz w:val="20"/>
+                <w:szCs w:val="20"/>
+              </w:rPr>
+              <w:t xml:space="preserve">Δ(no funding dummy) </w:t>
             </w:r>
             <w:proofErr w:type="spellStart"/>
             <w:r>
@@ -4552,15 +4441,7 @@
                 <w:sz w:val="20"/>
                 <w:szCs w:val="20"/>
               </w:rPr>
-              <w:t>-</w:t>
-            </w:r>
-            <w:proofErr w:type="gramStart"/>
-            <w:r>
-              <w:rPr>
-                <w:sz w:val="20"/>
-                <w:szCs w:val="20"/>
-              </w:rPr>
-              <w:t>0.01639</w:t>
+              <w:t>-0.01639</w:t>
             </w:r>
             <w:r>
               <w:rPr>
@@ -4576,16 +4457,7 @@
                 <w:szCs w:val="20"/>
                 <w:vertAlign w:val="superscript"/>
               </w:rPr>
-              <w:t>*</w:t>
-            </w:r>
-            <w:proofErr w:type="gramEnd"/>
-            <w:r>
-              <w:rPr>
-                <w:sz w:val="20"/>
-                <w:szCs w:val="20"/>
-                <w:vertAlign w:val="superscript"/>
-              </w:rPr>
-              <w:t>*</w:t>
+              <w:t>**</w:t>
             </w:r>
             <w:r>
               <w:rPr>
@@ -4690,21 +4562,12 @@
                 <w:szCs w:val="20"/>
               </w:rPr>
             </w:pPr>
-            <w:proofErr w:type="gramStart"/>
-            <w:r>
-              <w:rPr>
-                <w:sz w:val="20"/>
-                <w:szCs w:val="20"/>
-              </w:rPr>
-              <w:t>no</w:t>
-            </w:r>
-            <w:proofErr w:type="gramEnd"/>
-            <w:r>
-              <w:rPr>
-                <w:sz w:val="20"/>
-                <w:szCs w:val="20"/>
-              </w:rPr>
-              <w:t xml:space="preserve"> funding dummy</w:t>
+            <w:r>
+              <w:rPr>
+                <w:sz w:val="20"/>
+                <w:szCs w:val="20"/>
+              </w:rPr>
+              <w:t>no funding dummy</w:t>
             </w:r>
           </w:p>
         </w:tc>
@@ -5114,195 +4977,6 @@
         <w:tc>
           <w:tcPr>
             <w:tcW w:w="2689" w:type="dxa"/>
-            <w:vAlign w:val="center"/>
-          </w:tcPr>
-          <w:p>
-            <w:pPr>
-              <w:pStyle w:val="Normlelsbekezds"/>
-              <w:jc w:val="center"/>
-              <w:rPr>
-                <w:sz w:val="20"/>
-                <w:szCs w:val="20"/>
-              </w:rPr>
-            </w:pPr>
-            <w:r>
-              <w:rPr>
-                <w:sz w:val="20"/>
-                <w:szCs w:val="20"/>
-              </w:rPr>
-              <w:t>Con</w:t>
-            </w:r>
-            <w:r>
-              <w:rPr>
-                <w:sz w:val="20"/>
-                <w:szCs w:val="20"/>
-              </w:rPr>
-              <w:t>founders</w:t>
-            </w:r>
-          </w:p>
-        </w:tc>
-        <w:tc>
-          <w:tcPr>
-            <w:tcW w:w="2009" w:type="dxa"/>
-          </w:tcPr>
-          <w:p>
-            <w:pPr>
-              <w:pStyle w:val="Normlelsbekezds"/>
-              <w:jc w:val="center"/>
-              <w:rPr>
-                <w:sz w:val="20"/>
-                <w:szCs w:val="20"/>
-              </w:rPr>
-            </w:pPr>
-            <w:r>
-              <w:rPr>
-                <w:sz w:val="20"/>
-                <w:szCs w:val="20"/>
-              </w:rPr>
-              <w:t>Yes</w:t>
-            </w:r>
-          </w:p>
-        </w:tc>
-        <w:tc>
-          <w:tcPr>
-            <w:tcW w:w="2349" w:type="dxa"/>
-          </w:tcPr>
-          <w:p>
-            <w:pPr>
-              <w:pStyle w:val="Normlelsbekezds"/>
-              <w:jc w:val="center"/>
-              <w:rPr>
-                <w:sz w:val="20"/>
-                <w:szCs w:val="20"/>
-              </w:rPr>
-            </w:pPr>
-            <w:r>
-              <w:rPr>
-                <w:sz w:val="20"/>
-                <w:szCs w:val="20"/>
-              </w:rPr>
-              <w:t>Yes</w:t>
-            </w:r>
-          </w:p>
-        </w:tc>
-        <w:tc>
-          <w:tcPr>
-            <w:tcW w:w="2349" w:type="dxa"/>
-          </w:tcPr>
-          <w:p>
-            <w:pPr>
-              <w:pStyle w:val="Normlelsbekezds"/>
-              <w:jc w:val="center"/>
-              <w:rPr>
-                <w:sz w:val="20"/>
-                <w:szCs w:val="20"/>
-              </w:rPr>
-            </w:pPr>
-            <w:r>
-              <w:rPr>
-                <w:sz w:val="20"/>
-                <w:szCs w:val="20"/>
-              </w:rPr>
-              <w:t>Yes</w:t>
-            </w:r>
-          </w:p>
-        </w:tc>
-      </w:tr>
-      <w:tr>
-        <w:tc>
-          <w:tcPr>
-            <w:tcW w:w="2689" w:type="dxa"/>
-            <w:vAlign w:val="center"/>
-          </w:tcPr>
-          <w:p>
-            <w:pPr>
-              <w:pStyle w:val="Normlelsbekezds"/>
-              <w:jc w:val="center"/>
-              <w:rPr>
-                <w:sz w:val="20"/>
-                <w:szCs w:val="20"/>
-              </w:rPr>
-            </w:pPr>
-            <w:r>
-              <w:rPr>
-                <w:sz w:val="20"/>
-                <w:szCs w:val="20"/>
-              </w:rPr>
-              <w:t>Time fixed effects</w:t>
-            </w:r>
-          </w:p>
-        </w:tc>
-        <w:tc>
-          <w:tcPr>
-            <w:tcW w:w="2009" w:type="dxa"/>
-          </w:tcPr>
-          <w:p>
-            <w:pPr>
-              <w:pStyle w:val="Normlelsbekezds"/>
-              <w:jc w:val="center"/>
-              <w:rPr>
-                <w:sz w:val="20"/>
-                <w:szCs w:val="20"/>
-              </w:rPr>
-            </w:pPr>
-            <w:r>
-              <w:rPr>
-                <w:sz w:val="20"/>
-                <w:szCs w:val="20"/>
-              </w:rPr>
-              <w:t>Yes</w:t>
-            </w:r>
-          </w:p>
-        </w:tc>
-        <w:tc>
-          <w:tcPr>
-            <w:tcW w:w="2349" w:type="dxa"/>
-          </w:tcPr>
-          <w:p>
-            <w:pPr>
-              <w:pStyle w:val="Normlelsbekezds"/>
-              <w:jc w:val="center"/>
-              <w:rPr>
-                <w:sz w:val="20"/>
-                <w:szCs w:val="20"/>
-              </w:rPr>
-            </w:pPr>
-            <w:r>
-              <w:rPr>
-                <w:sz w:val="20"/>
-                <w:szCs w:val="20"/>
-              </w:rPr>
-              <w:t>Yes</w:t>
-            </w:r>
-          </w:p>
-        </w:tc>
-        <w:tc>
-          <w:tcPr>
-            <w:tcW w:w="2349" w:type="dxa"/>
-          </w:tcPr>
-          <w:p>
-            <w:pPr>
-              <w:pStyle w:val="Normlelsbekezds"/>
-              <w:jc w:val="center"/>
-              <w:rPr>
-                <w:sz w:val="20"/>
-                <w:szCs w:val="20"/>
-              </w:rPr>
-            </w:pPr>
-            <w:r>
-              <w:rPr>
-                <w:sz w:val="20"/>
-                <w:szCs w:val="20"/>
-              </w:rPr>
-              <w:t>Yes</w:t>
-            </w:r>
-          </w:p>
-        </w:tc>
-      </w:tr>
-      <w:tr>
-        <w:tc>
-          <w:tcPr>
-            <w:tcW w:w="2689" w:type="dxa"/>
             <w:tcBorders>
               <w:bottom w:val="single" w:sz="4" w:space="0" w:color="auto"/>
             </w:tcBorders>
@@ -5317,7 +4991,6 @@
                 <w:szCs w:val="20"/>
               </w:rPr>
             </w:pPr>
-            <w:proofErr w:type="gramStart"/>
             <w:r>
               <w:rPr>
                 <w:sz w:val="20"/>
@@ -5325,7 +4998,6 @@
               </w:rPr>
               <w:t>T:N</w:t>
             </w:r>
-            <w:proofErr w:type="gramEnd"/>
           </w:p>
         </w:tc>
         <w:tc>
@@ -5453,7 +5125,6 @@
         </w:rPr>
         <w:t xml:space="preserve"> for the FE models </w:t>
       </w:r>
-      <w:proofErr w:type="gramStart"/>
       <w:r>
         <w:rPr>
           <w:i/>
@@ -5461,9 +5132,8 @@
           <w:sz w:val="20"/>
           <w:szCs w:val="20"/>
         </w:rPr>
-        <w:t>means</w:t>
-      </w:r>
-      <w:proofErr w:type="gramEnd"/>
+        <w:t>is</w:t>
+      </w:r>
       <w:r>
         <w:rPr>
           <w:i/>
@@ -5508,7 +5178,7 @@
           <w:sz w:val="20"/>
           <w:szCs w:val="20"/>
         </w:rPr>
-        <w:t>Confounders</w:t>
+        <w:t xml:space="preserve">All models include </w:t>
       </w:r>
       <w:r>
         <w:rPr>
@@ -5517,7 +5187,7 @@
           <w:sz w:val="20"/>
           <w:szCs w:val="20"/>
         </w:rPr>
-        <w:t xml:space="preserve"> include all </w:t>
+        <w:t xml:space="preserve">confounders as well as year fixed effects. </w:t>
       </w:r>
       <w:r>
         <w:rPr>
@@ -5526,7 +5196,7 @@
           <w:sz w:val="20"/>
           <w:szCs w:val="20"/>
         </w:rPr>
-        <w:t>confounders explained in Section 3, as well as appropriate flags created during data cleaning and transformation</w:t>
+        <w:t>Confounders</w:t>
       </w:r>
       <w:r>
         <w:rPr>
@@ -5535,7 +5205,7 @@
           <w:sz w:val="20"/>
           <w:szCs w:val="20"/>
         </w:rPr>
-        <w:t xml:space="preserve"> (thus the continuous treatment models also include the no funding flag, as it was created because of the log transformation)</w:t>
+        <w:t xml:space="preserve"> include all </w:t>
       </w:r>
       <w:r>
         <w:rPr>
@@ -5544,7 +5214,7 @@
           <w:sz w:val="20"/>
           <w:szCs w:val="20"/>
         </w:rPr>
-        <w:t>.</w:t>
+        <w:t>confounders explained in Section 3, as well as appropriate flags created during data cleaning and transformation</w:t>
       </w:r>
       <w:r>
         <w:rPr>
@@ -5553,7 +5223,7 @@
           <w:sz w:val="20"/>
           <w:szCs w:val="20"/>
         </w:rPr>
-        <w:t xml:space="preserve"> </w:t>
+        <w:t xml:space="preserve"> (thus the continuous treatment models also include the no funding flag, as it was created because of the log transformation)</w:t>
       </w:r>
       <w:r>
         <w:rPr>
@@ -5562,6 +5232,24 @@
           <w:sz w:val="20"/>
           <w:szCs w:val="20"/>
         </w:rPr>
+        <w:t>.</w:t>
+      </w:r>
+      <w:r>
+        <w:rPr>
+          <w:i/>
+          <w:iCs/>
+          <w:sz w:val="20"/>
+          <w:szCs w:val="20"/>
+        </w:rPr>
+        <w:t xml:space="preserve"> </w:t>
+      </w:r>
+      <w:r>
+        <w:rPr>
+          <w:i/>
+          <w:iCs/>
+          <w:sz w:val="20"/>
+          <w:szCs w:val="20"/>
+        </w:rPr>
         <w:t>All models are weighted by population.</w:t>
       </w:r>
     </w:p>
@@ -5602,10 +5290,17 @@
         <w:t>according to the DAG in Figure 1, all the identified, but omitted confounders are related to both the causal and the outcome variable in the same direction</w:t>
       </w:r>
       <w:r>
-        <w:t>. If we accept this, then the estimated effects are positively biased (in absolute terms), meaning that the actual effect shou</w:t>
-      </w:r>
-      <w:r>
-        <w:t>ld be closer to zero (or it could even have an opposite sign) than the one estimated by Model (2).</w:t>
+        <w:t xml:space="preserve">. If we accept this, then the estimated effects are positively biased (in absolute terms), </w:t>
+      </w:r>
+      <w:r>
+        <w:lastRenderedPageBreak/>
+        <w:t>meaning that the actual effect shou</w:t>
+      </w:r>
+      <w:r>
+        <w:t>ld be closer to zero (or it could even have an opposite sign)</w:t>
+      </w:r>
+      <w:r>
+        <w:t>.</w:t>
       </w:r>
     </w:p>
     <w:p>
@@ -5642,17 +5337,16 @@
         <w:t xml:space="preserve">lags and leads, and the addition of confounders do change the results, the magnitude of these differences </w:t>
       </w:r>
       <w:r>
-        <w:t xml:space="preserve">is not substantial. </w:t>
-      </w:r>
-      <w:r>
-        <w:lastRenderedPageBreak/>
-        <w:t xml:space="preserve">So, my results are robust to different FD specifications. Note, however, that </w:t>
+        <w:t xml:space="preserve">is not substantial. So, my results are robust to different FD specifications. Note, however, that </w:t>
       </w:r>
       <w:r>
         <w:t xml:space="preserve">the results differ more between FD and FE models, so the estimates are not robust </w:t>
       </w:r>
       <w:r>
-        <w:t>to different identification strategies – even though, as discussed earlier, I believe that the FD models are more appropriate.</w:t>
+        <w:t>to different identification strategies</w:t>
+      </w:r>
+      <w:r>
+        <w:t>. The reasons behind these differences were discussed in Section 4.</w:t>
       </w:r>
     </w:p>
     <w:p>
@@ -5698,7 +5392,7 @@
         <w:rPr>
           <w:rStyle w:val="Lbjegyzet-hivatkozs"/>
         </w:rPr>
-        <w:footnoteReference w:id="12"/>
+        <w:footnoteReference w:id="13"/>
       </w:r>
       <w:r>
         <w:t>.</w:t>
@@ -5746,182 +5440,192 @@
         <w:rPr>
           <w:rStyle w:val="Lbjegyzet-hivatkozs"/>
         </w:rPr>
-        <w:footnoteReference w:id="13"/>
+        <w:footnoteReference w:id="14"/>
       </w:r>
       <w:r>
         <w:t>.</w:t>
+      </w:r>
+      <w:r>
+        <w:t xml:space="preserve"> </w:t>
+      </w:r>
+      <w:r>
+        <w:t>I have also examined the possibility of heterogeneity for the continuous treatment model.</w:t>
+      </w:r>
+      <w:r>
+        <w:t xml:space="preserve"> It turned out that lack of significant relationship in the general model </w:t>
+      </w:r>
+      <w:r>
+        <w:t xml:space="preserve">masked some differences between different sized municipalities. According to the re-estimation of Model (2), </w:t>
+      </w:r>
+      <w:r>
+        <w:t xml:space="preserve">within </w:t>
+      </w:r>
+      <w:r>
+        <w:t>3</w:t>
+      </w:r>
+      <w:r>
+        <w:t xml:space="preserve"> years of</w:t>
+      </w:r>
+      <w:r>
+        <w:t xml:space="preserve"> a 1</w:t>
+      </w:r>
+      <w:r>
+        <w:t>0</w:t>
+      </w:r>
+      <w:r>
+        <w:t>% change in EU funding per capita</w:t>
+      </w:r>
+      <w:r>
+        <w:t xml:space="preserve">, </w:t>
+      </w:r>
+      <w:r>
+        <w:t xml:space="preserve">real </w:t>
+      </w:r>
+      <w:r>
+        <w:t>income per capita changes by 0.01% in small municipalities (significant only at 10%)</w:t>
+      </w:r>
+      <w:r>
+        <w:t>, whereas there is still no significant relationship for large municipalities.</w:t>
       </w:r>
     </w:p>
     <w:p>
-      <w:r>
-        <w:t>I have also examined the possibility of heterogeneity for the continuous treatment model.</w:t>
-      </w:r>
-      <w:r>
-        <w:t xml:space="preserve"> It turned out that lack of significant relationship in the general model </w:t>
-      </w:r>
-      <w:r>
-        <w:t xml:space="preserve">masked some differences between different sized municipalities. According to the re-estimation of Model (2) on the two subsamples, </w:t>
-      </w:r>
-      <w:r>
-        <w:t xml:space="preserve">within </w:t>
-      </w:r>
-      <w:r>
-        <w:t>3</w:t>
-      </w:r>
-      <w:r>
-        <w:t xml:space="preserve"> years of</w:t>
-      </w:r>
-      <w:r>
-        <w:t xml:space="preserve"> a 1</w:t>
-      </w:r>
-      <w:r>
-        <w:t>0</w:t>
-      </w:r>
-      <w:r>
-        <w:t>% change in EU funding per capita</w:t>
-      </w:r>
-      <w:r>
-        <w:t xml:space="preserve">, </w:t>
-      </w:r>
-      <w:r>
-        <w:t xml:space="preserve">real </w:t>
-      </w:r>
-      <w:r>
-        <w:t>income per capita changes by 0.01% in small municipalities (significant only at 10%)</w:t>
-      </w:r>
-      <w:r>
-        <w:t>, whereas there is still no significant relationship for large municipalities.</w:t>
+      <w:pPr>
+        <w:pStyle w:val="Cmsor1"/>
+      </w:pPr>
+      <w:r>
+        <w:t>6. Conclusion</w:t>
       </w:r>
     </w:p>
     <w:p>
       <w:pPr>
-        <w:pStyle w:val="Cmsor1"/>
-      </w:pPr>
-      <w:r>
-        <w:t>6. Conclusion</w:t>
+        <w:pStyle w:val="Normlelsbekezds"/>
+      </w:pPr>
+      <w:r>
+        <w:t xml:space="preserve">Although the analysis turned out to be rather inconclusive mainly due to the lack of important confounders in my dataset, we can still </w:t>
+      </w:r>
+      <w:r>
+        <w:t>identify</w:t>
+      </w:r>
+      <w:r>
+        <w:t xml:space="preserve"> </w:t>
+      </w:r>
+      <w:r>
+        <w:t>some</w:t>
+      </w:r>
+      <w:r>
+        <w:t xml:space="preserve"> important insights</w:t>
+      </w:r>
+      <w:r>
+        <w:t>. Most importantly</w:t>
+      </w:r>
+      <w:r>
+        <w:t xml:space="preserve">, my main model showed that </w:t>
+      </w:r>
+      <w:r>
+        <w:t>the 3-year cumulative effect of changing from no EU funding to having EU funding</w:t>
+      </w:r>
+      <w:r>
+        <w:t xml:space="preserve"> on real income per capita is at maximum </w:t>
+      </w:r>
+      <w:r>
+        <w:t>1.78%</w:t>
+      </w:r>
+      <w:r>
+        <w:t xml:space="preserve">. Thus, </w:t>
+      </w:r>
+      <w:r>
+        <w:t xml:space="preserve">we have some </w:t>
+      </w:r>
+      <w:r>
+        <w:t>evidence suggesting that indeed, EU funding contributes to local income growth</w:t>
+      </w:r>
+      <w:r>
+        <w:t xml:space="preserve"> (</w:t>
+      </w:r>
+      <w:r>
+        <w:t>though we cannot rule out that this effect may be even smaller</w:t>
+      </w:r>
+      <w:r>
+        <w:t xml:space="preserve"> or even negative</w:t>
+      </w:r>
+      <w:r>
+        <w:t xml:space="preserve"> in reality</w:t>
+      </w:r>
+      <w:r>
+        <w:t>)</w:t>
+      </w:r>
+      <w:r>
+        <w:t>.</w:t>
       </w:r>
     </w:p>
     <w:p>
-      <w:pPr>
-        <w:pStyle w:val="Normlelsbekezds"/>
-      </w:pPr>
-      <w:r>
-        <w:t xml:space="preserve">Although the analysis turned out to be rather inconclusive mainly due to the lack of important confounders in my dataset, we can still </w:t>
-      </w:r>
-      <w:r>
-        <w:t>identify</w:t>
-      </w:r>
-      <w:r>
-        <w:t xml:space="preserve"> </w:t>
-      </w:r>
-      <w:r>
-        <w:t>some</w:t>
-      </w:r>
-      <w:r>
-        <w:t xml:space="preserve"> important insights</w:t>
-      </w:r>
-      <w:r>
-        <w:t>. Most importantly</w:t>
-      </w:r>
-      <w:r>
-        <w:t xml:space="preserve">, my main model showed that </w:t>
-      </w:r>
-      <w:r>
-        <w:t xml:space="preserve">the 3-year cumulative effect of changing from no EU funding to having EU funding </w:t>
-      </w:r>
-      <w:r>
-        <w:t xml:space="preserve">has a maximum possible effect of 1.78% on </w:t>
-      </w:r>
-      <w:r>
-        <w:t xml:space="preserve">real </w:t>
-      </w:r>
-      <w:r>
-        <w:t xml:space="preserve">income per capita. Thus, </w:t>
-      </w:r>
-      <w:r>
-        <w:t xml:space="preserve">we have some </w:t>
-      </w:r>
-      <w:r>
-        <w:t>evidence suggesting that indeed, EU funding contributes to local income growth</w:t>
-      </w:r>
-      <w:r>
-        <w:t xml:space="preserve"> (</w:t>
-      </w:r>
-      <w:r>
-        <w:t>though we cannot rule out that this effect may be even smaller</w:t>
-      </w:r>
-      <w:r>
-        <w:t xml:space="preserve"> or even negative</w:t>
-      </w:r>
-      <w:r>
-        <w:t xml:space="preserve"> in reality</w:t>
-      </w:r>
-      <w:r>
-        <w:t>)</w:t>
+      <w:r>
+        <w:t xml:space="preserve">Second, we must note that the magnitude of this possible effect is rather </w:t>
+      </w:r>
+      <w:r>
+        <w:t>miniscule</w:t>
+      </w:r>
+      <w:r>
+        <w:t xml:space="preserve"> (especially so for small municipalities)</w:t>
+      </w:r>
+      <w:r>
+        <w:t xml:space="preserve">. This strongly suggests that EU funding </w:t>
+      </w:r>
+      <w:r>
+        <w:t>does not effectively translate into income local income growth.</w:t>
+      </w:r>
+      <w:r>
+        <w:t xml:space="preserve"> The reason behind this may be two-fold. On the one hand, it is possible that the real effect takes even more than </w:t>
+      </w:r>
+      <w:r>
+        <w:t xml:space="preserve">3 years to </w:t>
+      </w:r>
+      <w:r>
+        <w:t xml:space="preserve">show up (as discussed in Section 4). On the other hand, </w:t>
+      </w:r>
+      <w:r>
+        <w:t>it is possible that municipalities simply do not have the necessary absorptive capacities to translate funding into income growth</w:t>
+      </w:r>
+      <w:r>
+        <w:rPr>
+          <w:rStyle w:val="Lbjegyzet-hivatkozs"/>
+        </w:rPr>
+        <w:footnoteReference w:id="15"/>
       </w:r>
       <w:r>
         <w:t>.</w:t>
+      </w:r>
+      <w:r>
+        <w:t xml:space="preserve"> If the latter is the case, </w:t>
+      </w:r>
+      <w:r>
+        <w:t>that may have some relevant policy indications</w:t>
+      </w:r>
+      <w:r>
+        <w:t xml:space="preserve"> – e.g., local and national policymakers should take action to strengthen the absorptive capacities of municipalities so that </w:t>
+      </w:r>
+      <w:r>
+        <w:t xml:space="preserve">EU funding </w:t>
+      </w:r>
+      <w:r>
+        <w:t>translates more strongly into local income growth.</w:t>
       </w:r>
     </w:p>
     <w:p>
       <w:r>
-        <w:t xml:space="preserve">Second, we must note that the magnitude of this possible effect is rather </w:t>
-      </w:r>
-      <w:r>
-        <w:t>miniscule</w:t>
-      </w:r>
-      <w:r>
-        <w:t xml:space="preserve">. This strongly suggests that EU funding </w:t>
-      </w:r>
-      <w:r>
-        <w:t>does not effectively translate into income local income growth.</w:t>
-      </w:r>
-      <w:r>
-        <w:t xml:space="preserve"> The reason behind this may be two-fold. On the one hand, it is possible that the real effect takes even more than </w:t>
-      </w:r>
-      <w:r>
-        <w:t xml:space="preserve">3 years to </w:t>
-      </w:r>
-      <w:r>
-        <w:t xml:space="preserve">show up (as discussed in Section 4). On the other hand, </w:t>
-      </w:r>
-      <w:r>
-        <w:t>it is possible that municipalities simply do not have the necessary absorptive capacities to translate funding into income growth</w:t>
-      </w:r>
-      <w:r>
-        <w:rPr>
-          <w:rStyle w:val="Lbjegyzet-hivatkozs"/>
-        </w:rPr>
-        <w:footnoteReference w:id="14"/>
-      </w:r>
-      <w:r>
-        <w:t>.</w:t>
-      </w:r>
-      <w:r>
-        <w:t xml:space="preserve"> If the latter is the case, </w:t>
-      </w:r>
-      <w:r>
-        <w:t>that may have some relevant policy indications</w:t>
-      </w:r>
-      <w:r>
-        <w:t xml:space="preserve"> – e.g., local and national policymakers should take action to strengthen the absorptive capacities of municipalities so that </w:t>
-      </w:r>
-      <w:r>
-        <w:t xml:space="preserve">EU funding </w:t>
-      </w:r>
-      <w:r>
-        <w:t>translates more strongly into local income growth.</w:t>
-      </w:r>
-    </w:p>
-    <w:p>
-      <w:r>
         <w:t xml:space="preserve">Lastly, </w:t>
       </w:r>
       <w:r>
         <w:t xml:space="preserve">as the possible effects of EU funding seem to be heterogeneous across different </w:t>
       </w:r>
       <w:r>
-        <w:t>municipality sizes, policymakers (or further research) should identify why larger municipalities are better at translating</w:t>
+        <w:t>municipality sizes, policymakers</w:t>
+      </w:r>
+      <w:r>
+        <w:t xml:space="preserve"> </w:t>
+      </w:r>
+      <w:r>
+        <w:t>should identify why larger municipalities are better at translating</w:t>
       </w:r>
       <w:r>
         <w:t xml:space="preserve"> EU funding into income growth. Then, these best practices could be used to </w:t>
@@ -6308,7 +6012,7 @@
       <w:r>
         <w:t xml:space="preserve"> [database]. </w:t>
       </w:r>
-      <w:hyperlink r:id="rId6" w:history="1">
+      <w:hyperlink r:id="rId6" w:anchor="/" w:history="1">
         <w:r>
           <w:rPr>
             <w:rStyle w:val="Hiperhivatkozs"/>
@@ -6636,15 +6340,7 @@
         <w:footnoteRef/>
       </w:r>
       <w:r>
-        <w:t xml:space="preserve"> As I have written my </w:t>
-      </w:r>
-      <w:proofErr w:type="gramStart"/>
-      <w:r>
-        <w:t>Bachelor’s</w:t>
-      </w:r>
-      <w:proofErr w:type="gramEnd"/>
-      <w:r>
-        <w:t xml:space="preserve"> thesis on a related topic.</w:t>
+        <w:t xml:space="preserve"> As I have written my Bachelor’s thesis on a related topic.</w:t>
       </w:r>
     </w:p>
   </w:footnote>
@@ -6713,15 +6409,28 @@
         <w:footnoteRef/>
       </w:r>
       <w:r>
-        <w:t xml:space="preserve"> The detailed results of these models can be found in the submitted </w:t>
-      </w:r>
-      <w:proofErr w:type="spellStart"/>
-      <w:r>
-        <w:t>Jupyter</w:t>
-      </w:r>
-      <w:proofErr w:type="spellEnd"/>
-      <w:r>
-        <w:t>-notebook.</w:t>
+        <w:t xml:space="preserve"> As the model is weighted by population, this may be interpreted as the average expected </w:t>
+      </w:r>
+      <w:r>
+        <w:t>real income change for any randomly chosen individual, given that they live in a municipality included in the sample.</w:t>
+      </w:r>
+      <w:r>
+        <w:t xml:space="preserve"> Also, note that this</w:t>
+      </w:r>
+      <w:r>
+        <w:t xml:space="preserve"> is</w:t>
+      </w:r>
+      <w:r>
+        <w:t xml:space="preserve"> only an ATET estimate at best, given that </w:t>
+      </w:r>
+      <w:r>
+        <w:t>municipalities do self-select into treatment</w:t>
+      </w:r>
+      <w:r>
+        <w:t xml:space="preserve"> when deciding whether to apply for funds</w:t>
+      </w:r>
+      <w:r>
+        <w:t>.</w:t>
       </w:r>
     </w:p>
   </w:footnote>
@@ -6741,19 +6450,54 @@
         <w:footnoteRef/>
       </w:r>
       <w:r>
-        <w:t xml:space="preserve"> </w:t>
-      </w:r>
-      <w:proofErr w:type="gramStart"/>
-      <w:r>
-        <w:t>Both of these</w:t>
-      </w:r>
-      <w:proofErr w:type="gramEnd"/>
-      <w:r>
-        <w:t xml:space="preserve"> results are significant at 1%.</w:t>
+        <w:t xml:space="preserve"> The detailed results of these models can be found in the submitted </w:t>
+      </w:r>
+      <w:proofErr w:type="spellStart"/>
+      <w:r>
+        <w:t>Jupyter</w:t>
+      </w:r>
+      <w:proofErr w:type="spellEnd"/>
+      <w:r>
+        <w:t>-notebook.</w:t>
       </w:r>
     </w:p>
   </w:footnote>
   <w:footnote w:id="14">
+    <w:p>
+      <w:pPr>
+        <w:pStyle w:val="Lbjegyzetszveg"/>
+        <w:ind w:firstLine="0"/>
+        <w:rPr>
+          <w:lang w:val="hu-HU"/>
+        </w:rPr>
+      </w:pPr>
+      <w:r>
+        <w:rPr>
+          <w:rStyle w:val="Lbjegyzet-hivatkozs"/>
+        </w:rPr>
+        <w:footnoteRef/>
+      </w:r>
+      <w:r>
+        <w:t xml:space="preserve"> Both of these results are significant at 1%</w:t>
+      </w:r>
+      <w:r>
+        <w:t>, thus</w:t>
+      </w:r>
+      <w:r>
+        <w:t xml:space="preserve"> there</w:t>
+      </w:r>
+      <w:r>
+        <w:t xml:space="preserve"> is </w:t>
+      </w:r>
+      <w:r>
+        <w:t>strong evidence for the heterogeneity of effects</w:t>
+      </w:r>
+      <w:r>
+        <w:t>.</w:t>
+      </w:r>
+    </w:p>
+  </w:footnote>
+  <w:footnote w:id="15">
     <w:p>
       <w:pPr>
         <w:pStyle w:val="Lbjegyzetszveg"/>
@@ -7992,11 +7736,10 @@
     <w:link w:val="Cmsor1Char"/>
     <w:uiPriority w:val="9"/>
     <w:qFormat/>
-    <w:rsid w:val="009626A0"/>
+    <w:rsid w:val="00A47A47"/>
     <w:pPr>
       <w:keepNext/>
       <w:keepLines/>
-      <w:spacing w:before="120" w:after="120"/>
       <w:ind w:firstLine="0"/>
       <w:outlineLvl w:val="0"/>
     </w:pPr>
@@ -8015,11 +7758,10 @@
     <w:uiPriority w:val="9"/>
     <w:unhideWhenUsed/>
     <w:qFormat/>
-    <w:rsid w:val="009626A0"/>
+    <w:rsid w:val="00A47A47"/>
     <w:pPr>
       <w:keepNext/>
       <w:keepLines/>
-      <w:spacing w:before="60" w:after="60"/>
       <w:ind w:firstLine="0"/>
       <w:outlineLvl w:val="1"/>
     </w:pPr>
@@ -8187,6 +7929,7 @@
   <w:style w:type="character" w:default="1" w:styleId="Bekezdsalapbettpusa">
     <w:name w:val="Default Paragraph Font"/>
     <w:uiPriority w:val="1"/>
+    <w:semiHidden/>
     <w:unhideWhenUsed/>
   </w:style>
   <w:style w:type="table" w:default="1" w:styleId="Normltblzat">
@@ -8215,7 +7958,7 @@
     <w:basedOn w:val="Bekezdsalapbettpusa"/>
     <w:link w:val="Cmsor1"/>
     <w:uiPriority w:val="9"/>
-    <w:rsid w:val="009626A0"/>
+    <w:rsid w:val="00A47A47"/>
     <w:rPr>
       <w:rFonts w:ascii="Times New Roman" w:eastAsiaTheme="majorEastAsia" w:hAnsi="Times New Roman" w:cstheme="majorBidi"/>
       <w:b/>
@@ -8228,7 +7971,7 @@
     <w:basedOn w:val="Bekezdsalapbettpusa"/>
     <w:link w:val="Cmsor2"/>
     <w:uiPriority w:val="9"/>
-    <w:rsid w:val="009626A0"/>
+    <w:rsid w:val="00A47A47"/>
     <w:rPr>
       <w:rFonts w:ascii="Times New Roman" w:eastAsiaTheme="majorEastAsia" w:hAnsi="Times New Roman" w:cstheme="majorBidi"/>
       <w:b/>

</xml_diff>

<commit_message>
Add unit-FE FD models and analysis
</commit_message>
<xml_diff>
--- a/Term_project/MartonNagy_DA4_TP_report.docx
+++ b/Term_project/MartonNagy_DA4_TP_report.docx
@@ -5,7 +5,7 @@
     <w:p>
       <w:pPr>
         <w:pStyle w:val="Cm"/>
-        <w:spacing w:after="120"/>
+        <w:spacing w:after="60"/>
       </w:pPr>
       <w:r>
         <w:t xml:space="preserve">Money </w:t>
@@ -14,7 +14,13 @@
         <w:t>m</w:t>
       </w:r>
       <w:r>
-        <w:t xml:space="preserve">atters? Unraveling the </w:t>
+        <w:t>atters?</w:t>
+      </w:r>
+      <w:r>
+        <w:br/>
+      </w:r>
+      <w:r>
+        <w:t xml:space="preserve">Unraveling the </w:t>
       </w:r>
       <w:r>
         <w:t>i</w:t>
@@ -418,11 +424,11 @@
         <w:t xml:space="preserve"> 2024</w:t>
       </w:r>
       <w:r>
-        <w:t xml:space="preserve">, my outcome and confounder variables were only available in the 2007-2022 </w:t>
+        <w:t xml:space="preserve">, my outcome and confounder </w:t>
       </w:r>
       <w:r>
         <w:lastRenderedPageBreak/>
-        <w:t>period, so I limited my sample to this timeframe.</w:t>
+        <w:t>variables were only available in the 2007-2022 period, so I limited my sample to this timeframe.</w:t>
       </w:r>
       <w:r>
         <w:t xml:space="preserve"> At this </w:t>
@@ -517,41 +523,62 @@
           <w:sz w:val="20"/>
           <w:szCs w:val="20"/>
         </w:rPr>
-        <w:t xml:space="preserve"> (T:N = 16:3148)</w:t>
+        <w:t xml:space="preserve"> (</w:t>
+      </w:r>
+      <w:proofErr w:type="gramStart"/>
+      <w:r>
+        <w:rPr>
+          <w:b/>
+          <w:bCs/>
+          <w:sz w:val="20"/>
+          <w:szCs w:val="20"/>
+        </w:rPr>
+        <w:t>T:N</w:t>
+      </w:r>
+      <w:proofErr w:type="gramEnd"/>
+      <w:r>
+        <w:rPr>
+          <w:b/>
+          <w:bCs/>
+          <w:sz w:val="20"/>
+          <w:szCs w:val="20"/>
+        </w:rPr>
+        <w:t xml:space="preserve"> = 16:3148)</w:t>
       </w:r>
     </w:p>
     <w:tbl>
       <w:tblPr>
         <w:tblStyle w:val="Rcsostblzat"/>
-        <w:tblW w:w="9498" w:type="dxa"/>
+        <w:tblW w:w="9072" w:type="dxa"/>
         <w:tblBorders>
           <w:left w:val="none" w:sz="0" w:space="0" w:color="auto"/>
           <w:right w:val="none" w:sz="0" w:space="0" w:color="auto"/>
           <w:insideH w:val="none" w:sz="0" w:space="0" w:color="auto"/>
           <w:insideV w:val="none" w:sz="0" w:space="0" w:color="auto"/>
         </w:tblBorders>
+        <w:tblLayout w:type="fixed"/>
         <w:tblCellMar>
-          <w:left w:w="28" w:type="dxa"/>
-          <w:right w:w="28" w:type="dxa"/>
+          <w:left w:w="0" w:type="dxa"/>
+          <w:right w:w="0" w:type="dxa"/>
         </w:tblCellMar>
         <w:tblLook w:val="04A0" w:firstRow="1" w:lastRow="0" w:firstColumn="1" w:lastColumn="0" w:noHBand="0" w:noVBand="1"/>
       </w:tblPr>
       <w:tblGrid>
-        <w:gridCol w:w="1446"/>
-        <w:gridCol w:w="881"/>
-        <w:gridCol w:w="881"/>
-        <w:gridCol w:w="857"/>
-        <w:gridCol w:w="867"/>
-        <w:gridCol w:w="867"/>
-        <w:gridCol w:w="881"/>
-        <w:gridCol w:w="881"/>
-        <w:gridCol w:w="881"/>
-        <w:gridCol w:w="1056"/>
+        <w:gridCol w:w="1418"/>
+        <w:gridCol w:w="850"/>
+        <w:gridCol w:w="850"/>
+        <w:gridCol w:w="851"/>
+        <w:gridCol w:w="850"/>
+        <w:gridCol w:w="851"/>
+        <w:gridCol w:w="850"/>
+        <w:gridCol w:w="851"/>
+        <w:gridCol w:w="850"/>
+        <w:gridCol w:w="851"/>
       </w:tblGrid>
       <w:tr>
         <w:tc>
           <w:tcPr>
-            <w:tcW w:w="1542" w:type="dxa"/>
+            <w:tcW w:w="1418" w:type="dxa"/>
             <w:tcBorders>
               <w:top w:val="single" w:sz="4" w:space="0" w:color="auto"/>
               <w:bottom w:val="single" w:sz="4" w:space="0" w:color="auto"/>
@@ -569,7 +596,7 @@
         </w:tc>
         <w:tc>
           <w:tcPr>
-            <w:tcW w:w="884" w:type="dxa"/>
+            <w:tcW w:w="850" w:type="dxa"/>
             <w:tcBorders>
               <w:top w:val="single" w:sz="4" w:space="0" w:color="auto"/>
               <w:bottom w:val="single" w:sz="4" w:space="0" w:color="auto"/>
@@ -596,7 +623,7 @@
         </w:tc>
         <w:tc>
           <w:tcPr>
-            <w:tcW w:w="884" w:type="dxa"/>
+            <w:tcW w:w="850" w:type="dxa"/>
             <w:tcBorders>
               <w:top w:val="single" w:sz="4" w:space="0" w:color="auto"/>
               <w:bottom w:val="single" w:sz="4" w:space="0" w:color="auto"/>
@@ -623,7 +650,7 @@
         </w:tc>
         <w:tc>
           <w:tcPr>
-            <w:tcW w:w="884" w:type="dxa"/>
+            <w:tcW w:w="851" w:type="dxa"/>
             <w:tcBorders>
               <w:top w:val="single" w:sz="4" w:space="0" w:color="auto"/>
               <w:bottom w:val="single" w:sz="4" w:space="0" w:color="auto"/>
@@ -650,7 +677,7 @@
         </w:tc>
         <w:tc>
           <w:tcPr>
-            <w:tcW w:w="884" w:type="dxa"/>
+            <w:tcW w:w="850" w:type="dxa"/>
             <w:tcBorders>
               <w:top w:val="single" w:sz="4" w:space="0" w:color="auto"/>
               <w:bottom w:val="single" w:sz="4" w:space="0" w:color="auto"/>
@@ -677,7 +704,7 @@
         </w:tc>
         <w:tc>
           <w:tcPr>
-            <w:tcW w:w="884" w:type="dxa"/>
+            <w:tcW w:w="851" w:type="dxa"/>
             <w:tcBorders>
               <w:top w:val="single" w:sz="4" w:space="0" w:color="auto"/>
               <w:bottom w:val="single" w:sz="4" w:space="0" w:color="auto"/>
@@ -704,7 +731,7 @@
         </w:tc>
         <w:tc>
           <w:tcPr>
-            <w:tcW w:w="884" w:type="dxa"/>
+            <w:tcW w:w="850" w:type="dxa"/>
             <w:tcBorders>
               <w:top w:val="single" w:sz="4" w:space="0" w:color="auto"/>
               <w:bottom w:val="single" w:sz="4" w:space="0" w:color="auto"/>
@@ -731,7 +758,7 @@
         </w:tc>
         <w:tc>
           <w:tcPr>
-            <w:tcW w:w="884" w:type="dxa"/>
+            <w:tcW w:w="851" w:type="dxa"/>
             <w:tcBorders>
               <w:top w:val="single" w:sz="4" w:space="0" w:color="auto"/>
               <w:bottom w:val="single" w:sz="4" w:space="0" w:color="auto"/>
@@ -758,7 +785,7 @@
         </w:tc>
         <w:tc>
           <w:tcPr>
-            <w:tcW w:w="884" w:type="dxa"/>
+            <w:tcW w:w="850" w:type="dxa"/>
             <w:tcBorders>
               <w:top w:val="single" w:sz="4" w:space="0" w:color="auto"/>
               <w:bottom w:val="single" w:sz="4" w:space="0" w:color="auto"/>
@@ -785,7 +812,7 @@
         </w:tc>
         <w:tc>
           <w:tcPr>
-            <w:tcW w:w="884" w:type="dxa"/>
+            <w:tcW w:w="851" w:type="dxa"/>
             <w:tcBorders>
               <w:top w:val="single" w:sz="4" w:space="0" w:color="auto"/>
               <w:bottom w:val="single" w:sz="4" w:space="0" w:color="auto"/>
@@ -817,7 +844,7 @@
         </w:trPr>
         <w:tc>
           <w:tcPr>
-            <w:tcW w:w="1542" w:type="dxa"/>
+            <w:tcW w:w="1418" w:type="dxa"/>
             <w:tcBorders>
               <w:top w:val="single" w:sz="4" w:space="0" w:color="auto"/>
               <w:bottom w:val="nil"/>
@@ -844,13 +871,20 @@
                 <w:sz w:val="20"/>
                 <w:szCs w:val="20"/>
               </w:rPr>
-              <w:t xml:space="preserve"> p.c.</w:t>
-            </w:r>
-          </w:p>
-        </w:tc>
-        <w:tc>
-          <w:tcPr>
-            <w:tcW w:w="884" w:type="dxa"/>
+              <w:t xml:space="preserve"> </w:t>
+            </w:r>
+            <w:r>
+              <w:rPr>
+                <w:sz w:val="20"/>
+                <w:szCs w:val="20"/>
+              </w:rPr>
+              <w:t>p.c.</w:t>
+            </w:r>
+          </w:p>
+        </w:tc>
+        <w:tc>
+          <w:tcPr>
+            <w:tcW w:w="850" w:type="dxa"/>
             <w:tcBorders>
               <w:top w:val="single" w:sz="4" w:space="0" w:color="auto"/>
               <w:bottom w:val="nil"/>
@@ -912,7 +946,7 @@
         </w:tc>
         <w:tc>
           <w:tcPr>
-            <w:tcW w:w="884" w:type="dxa"/>
+            <w:tcW w:w="850" w:type="dxa"/>
             <w:tcBorders>
               <w:top w:val="single" w:sz="4" w:space="0" w:color="auto"/>
               <w:bottom w:val="nil"/>
@@ -953,7 +987,7 @@
         </w:tc>
         <w:tc>
           <w:tcPr>
-            <w:tcW w:w="884" w:type="dxa"/>
+            <w:tcW w:w="851" w:type="dxa"/>
             <w:tcBorders>
               <w:top w:val="single" w:sz="4" w:space="0" w:color="auto"/>
               <w:bottom w:val="nil"/>
@@ -994,7 +1028,7 @@
         </w:tc>
         <w:tc>
           <w:tcPr>
-            <w:tcW w:w="884" w:type="dxa"/>
+            <w:tcW w:w="850" w:type="dxa"/>
             <w:tcBorders>
               <w:top w:val="single" w:sz="4" w:space="0" w:color="auto"/>
               <w:bottom w:val="nil"/>
@@ -1035,7 +1069,7 @@
         </w:tc>
         <w:tc>
           <w:tcPr>
-            <w:tcW w:w="884" w:type="dxa"/>
+            <w:tcW w:w="851" w:type="dxa"/>
             <w:tcBorders>
               <w:top w:val="single" w:sz="4" w:space="0" w:color="auto"/>
               <w:bottom w:val="nil"/>
@@ -1076,7 +1110,7 @@
         </w:tc>
         <w:tc>
           <w:tcPr>
-            <w:tcW w:w="884" w:type="dxa"/>
+            <w:tcW w:w="850" w:type="dxa"/>
             <w:tcBorders>
               <w:top w:val="single" w:sz="4" w:space="0" w:color="auto"/>
               <w:bottom w:val="nil"/>
@@ -1131,7 +1165,7 @@
         </w:tc>
         <w:tc>
           <w:tcPr>
-            <w:tcW w:w="884" w:type="dxa"/>
+            <w:tcW w:w="851" w:type="dxa"/>
             <w:tcBorders>
               <w:top w:val="single" w:sz="4" w:space="0" w:color="auto"/>
               <w:bottom w:val="nil"/>
@@ -1186,7 +1220,7 @@
         </w:tc>
         <w:tc>
           <w:tcPr>
-            <w:tcW w:w="884" w:type="dxa"/>
+            <w:tcW w:w="850" w:type="dxa"/>
             <w:tcBorders>
               <w:top w:val="single" w:sz="4" w:space="0" w:color="auto"/>
               <w:bottom w:val="nil"/>
@@ -1241,7 +1275,7 @@
         </w:tc>
         <w:tc>
           <w:tcPr>
-            <w:tcW w:w="884" w:type="dxa"/>
+            <w:tcW w:w="851" w:type="dxa"/>
             <w:tcBorders>
               <w:top w:val="single" w:sz="4" w:space="0" w:color="auto"/>
               <w:bottom w:val="nil"/>
@@ -1308,7 +1342,7 @@
         </w:trPr>
         <w:tc>
           <w:tcPr>
-            <w:tcW w:w="1542" w:type="dxa"/>
+            <w:tcW w:w="1418" w:type="dxa"/>
             <w:tcBorders>
               <w:top w:val="nil"/>
             </w:tcBorders>
@@ -1341,7 +1375,7 @@
         </w:tc>
         <w:tc>
           <w:tcPr>
-            <w:tcW w:w="884" w:type="dxa"/>
+            <w:tcW w:w="850" w:type="dxa"/>
             <w:tcBorders>
               <w:top w:val="nil"/>
             </w:tcBorders>
@@ -1388,7 +1422,7 @@
         </w:tc>
         <w:tc>
           <w:tcPr>
-            <w:tcW w:w="884" w:type="dxa"/>
+            <w:tcW w:w="850" w:type="dxa"/>
             <w:tcBorders>
               <w:top w:val="nil"/>
             </w:tcBorders>
@@ -1442,7 +1476,7 @@
         </w:tc>
         <w:tc>
           <w:tcPr>
-            <w:tcW w:w="884" w:type="dxa"/>
+            <w:tcW w:w="851" w:type="dxa"/>
             <w:tcBorders>
               <w:top w:val="nil"/>
             </w:tcBorders>
@@ -1468,7 +1502,7 @@
         </w:tc>
         <w:tc>
           <w:tcPr>
-            <w:tcW w:w="884" w:type="dxa"/>
+            <w:tcW w:w="850" w:type="dxa"/>
             <w:tcBorders>
               <w:top w:val="nil"/>
             </w:tcBorders>
@@ -1494,7 +1528,7 @@
         </w:tc>
         <w:tc>
           <w:tcPr>
-            <w:tcW w:w="884" w:type="dxa"/>
+            <w:tcW w:w="851" w:type="dxa"/>
             <w:tcBorders>
               <w:top w:val="nil"/>
             </w:tcBorders>
@@ -1520,7 +1554,7 @@
         </w:tc>
         <w:tc>
           <w:tcPr>
-            <w:tcW w:w="884" w:type="dxa"/>
+            <w:tcW w:w="850" w:type="dxa"/>
             <w:tcBorders>
               <w:top w:val="nil"/>
             </w:tcBorders>
@@ -1560,7 +1594,7 @@
         </w:tc>
         <w:tc>
           <w:tcPr>
-            <w:tcW w:w="884" w:type="dxa"/>
+            <w:tcW w:w="851" w:type="dxa"/>
             <w:tcBorders>
               <w:top w:val="nil"/>
             </w:tcBorders>
@@ -1600,7 +1634,7 @@
         </w:tc>
         <w:tc>
           <w:tcPr>
-            <w:tcW w:w="884" w:type="dxa"/>
+            <w:tcW w:w="850" w:type="dxa"/>
             <w:tcBorders>
               <w:top w:val="nil"/>
             </w:tcBorders>
@@ -1640,7 +1674,7 @@
         </w:tc>
         <w:tc>
           <w:tcPr>
-            <w:tcW w:w="884" w:type="dxa"/>
+            <w:tcW w:w="851" w:type="dxa"/>
             <w:tcBorders>
               <w:top w:val="nil"/>
             </w:tcBorders>
@@ -1660,7 +1694,7 @@
                 <w:sz w:val="20"/>
                 <w:szCs w:val="20"/>
               </w:rPr>
-              <w:t>123</w:t>
+              <w:t>1</w:t>
             </w:r>
             <w:r>
               <w:rPr>
@@ -1674,21 +1708,14 @@
                 <w:sz w:val="20"/>
                 <w:szCs w:val="20"/>
               </w:rPr>
-              <w:t>566</w:t>
-            </w:r>
-            <w:r>
-              <w:rPr>
-                <w:sz w:val="20"/>
-                <w:szCs w:val="20"/>
-              </w:rPr>
-              <w:t>,</w:t>
-            </w:r>
-            <w:r>
-              <w:rPr>
-                <w:sz w:val="20"/>
-                <w:szCs w:val="20"/>
-              </w:rPr>
-              <w:t>234</w:t>
+              <w:t>2</w:t>
+            </w:r>
+            <w:r>
+              <w:rPr>
+                <w:sz w:val="20"/>
+                <w:szCs w:val="20"/>
+              </w:rPr>
+              <w:t>4e8</w:t>
             </w:r>
           </w:p>
         </w:tc>
@@ -1699,7 +1726,7 @@
         </w:trPr>
         <w:tc>
           <w:tcPr>
-            <w:tcW w:w="1542" w:type="dxa"/>
+            <w:tcW w:w="1418" w:type="dxa"/>
             <w:vAlign w:val="center"/>
           </w:tcPr>
           <w:p>
@@ -1722,7 +1749,7 @@
         </w:tc>
         <w:tc>
           <w:tcPr>
-            <w:tcW w:w="884" w:type="dxa"/>
+            <w:tcW w:w="850" w:type="dxa"/>
             <w:vAlign w:val="center"/>
           </w:tcPr>
           <w:p>
@@ -1745,7 +1772,7 @@
         </w:tc>
         <w:tc>
           <w:tcPr>
-            <w:tcW w:w="884" w:type="dxa"/>
+            <w:tcW w:w="850" w:type="dxa"/>
             <w:vAlign w:val="center"/>
           </w:tcPr>
           <w:p>
@@ -1768,7 +1795,7 @@
         </w:tc>
         <w:tc>
           <w:tcPr>
-            <w:tcW w:w="884" w:type="dxa"/>
+            <w:tcW w:w="851" w:type="dxa"/>
             <w:vAlign w:val="center"/>
           </w:tcPr>
           <w:p>
@@ -1791,7 +1818,7 @@
         </w:tc>
         <w:tc>
           <w:tcPr>
-            <w:tcW w:w="884" w:type="dxa"/>
+            <w:tcW w:w="850" w:type="dxa"/>
             <w:vAlign w:val="center"/>
           </w:tcPr>
           <w:p>
@@ -1814,7 +1841,7 @@
         </w:tc>
         <w:tc>
           <w:tcPr>
-            <w:tcW w:w="884" w:type="dxa"/>
+            <w:tcW w:w="851" w:type="dxa"/>
             <w:vAlign w:val="center"/>
           </w:tcPr>
           <w:p>
@@ -1837,7 +1864,7 @@
         </w:tc>
         <w:tc>
           <w:tcPr>
-            <w:tcW w:w="884" w:type="dxa"/>
+            <w:tcW w:w="850" w:type="dxa"/>
             <w:vAlign w:val="center"/>
           </w:tcPr>
           <w:p>
@@ -1860,7 +1887,7 @@
         </w:tc>
         <w:tc>
           <w:tcPr>
-            <w:tcW w:w="884" w:type="dxa"/>
+            <w:tcW w:w="851" w:type="dxa"/>
             <w:vAlign w:val="center"/>
           </w:tcPr>
           <w:p>
@@ -1883,7 +1910,7 @@
         </w:tc>
         <w:tc>
           <w:tcPr>
-            <w:tcW w:w="884" w:type="dxa"/>
+            <w:tcW w:w="850" w:type="dxa"/>
             <w:vAlign w:val="center"/>
           </w:tcPr>
           <w:p>
@@ -1906,7 +1933,7 @@
         </w:tc>
         <w:tc>
           <w:tcPr>
-            <w:tcW w:w="884" w:type="dxa"/>
+            <w:tcW w:w="851" w:type="dxa"/>
             <w:vAlign w:val="center"/>
           </w:tcPr>
           <w:p>
@@ -1934,7 +1961,7 @@
         </w:trPr>
         <w:tc>
           <w:tcPr>
-            <w:tcW w:w="1542" w:type="dxa"/>
+            <w:tcW w:w="1418" w:type="dxa"/>
             <w:vAlign w:val="center"/>
           </w:tcPr>
           <w:p>
@@ -1981,7 +2008,7 @@
         </w:tc>
         <w:tc>
           <w:tcPr>
-            <w:tcW w:w="884" w:type="dxa"/>
+            <w:tcW w:w="850" w:type="dxa"/>
             <w:vAlign w:val="center"/>
           </w:tcPr>
           <w:p>
@@ -2004,7 +2031,7 @@
         </w:tc>
         <w:tc>
           <w:tcPr>
-            <w:tcW w:w="884" w:type="dxa"/>
+            <w:tcW w:w="850" w:type="dxa"/>
             <w:vAlign w:val="center"/>
           </w:tcPr>
           <w:p>
@@ -2027,7 +2054,7 @@
         </w:tc>
         <w:tc>
           <w:tcPr>
-            <w:tcW w:w="884" w:type="dxa"/>
+            <w:tcW w:w="851" w:type="dxa"/>
             <w:vAlign w:val="center"/>
           </w:tcPr>
           <w:p>
@@ -2050,7 +2077,7 @@
         </w:tc>
         <w:tc>
           <w:tcPr>
-            <w:tcW w:w="884" w:type="dxa"/>
+            <w:tcW w:w="850" w:type="dxa"/>
             <w:vAlign w:val="center"/>
           </w:tcPr>
           <w:p>
@@ -2073,7 +2100,7 @@
         </w:tc>
         <w:tc>
           <w:tcPr>
-            <w:tcW w:w="884" w:type="dxa"/>
+            <w:tcW w:w="851" w:type="dxa"/>
             <w:vAlign w:val="center"/>
           </w:tcPr>
           <w:p>
@@ -2096,7 +2123,7 @@
         </w:tc>
         <w:tc>
           <w:tcPr>
-            <w:tcW w:w="884" w:type="dxa"/>
+            <w:tcW w:w="850" w:type="dxa"/>
             <w:vAlign w:val="center"/>
           </w:tcPr>
           <w:p>
@@ -2119,7 +2146,7 @@
         </w:tc>
         <w:tc>
           <w:tcPr>
-            <w:tcW w:w="884" w:type="dxa"/>
+            <w:tcW w:w="851" w:type="dxa"/>
             <w:vAlign w:val="center"/>
           </w:tcPr>
           <w:p>
@@ -2142,7 +2169,7 @@
         </w:tc>
         <w:tc>
           <w:tcPr>
-            <w:tcW w:w="884" w:type="dxa"/>
+            <w:tcW w:w="850" w:type="dxa"/>
             <w:vAlign w:val="center"/>
           </w:tcPr>
           <w:p>
@@ -2165,7 +2192,7 @@
         </w:tc>
         <w:tc>
           <w:tcPr>
-            <w:tcW w:w="884" w:type="dxa"/>
+            <w:tcW w:w="851" w:type="dxa"/>
             <w:vAlign w:val="center"/>
           </w:tcPr>
           <w:p>
@@ -2200,7 +2227,7 @@
         </w:trPr>
         <w:tc>
           <w:tcPr>
-            <w:tcW w:w="1542" w:type="dxa"/>
+            <w:tcW w:w="1418" w:type="dxa"/>
             <w:vAlign w:val="center"/>
           </w:tcPr>
           <w:p>
@@ -2239,7 +2266,7 @@
         </w:tc>
         <w:tc>
           <w:tcPr>
-            <w:tcW w:w="884" w:type="dxa"/>
+            <w:tcW w:w="850" w:type="dxa"/>
             <w:vAlign w:val="center"/>
           </w:tcPr>
           <w:p>
@@ -2262,7 +2289,7 @@
         </w:tc>
         <w:tc>
           <w:tcPr>
-            <w:tcW w:w="884" w:type="dxa"/>
+            <w:tcW w:w="850" w:type="dxa"/>
             <w:vAlign w:val="center"/>
           </w:tcPr>
           <w:p>
@@ -2285,7 +2312,7 @@
         </w:tc>
         <w:tc>
           <w:tcPr>
-            <w:tcW w:w="884" w:type="dxa"/>
+            <w:tcW w:w="851" w:type="dxa"/>
             <w:vAlign w:val="center"/>
           </w:tcPr>
           <w:p>
@@ -2308,7 +2335,7 @@
         </w:tc>
         <w:tc>
           <w:tcPr>
-            <w:tcW w:w="884" w:type="dxa"/>
+            <w:tcW w:w="850" w:type="dxa"/>
             <w:vAlign w:val="center"/>
           </w:tcPr>
           <w:p>
@@ -2331,7 +2358,7 @@
         </w:tc>
         <w:tc>
           <w:tcPr>
-            <w:tcW w:w="884" w:type="dxa"/>
+            <w:tcW w:w="851" w:type="dxa"/>
             <w:vAlign w:val="center"/>
           </w:tcPr>
           <w:p>
@@ -2354,7 +2381,7 @@
         </w:tc>
         <w:tc>
           <w:tcPr>
-            <w:tcW w:w="884" w:type="dxa"/>
+            <w:tcW w:w="850" w:type="dxa"/>
             <w:vAlign w:val="center"/>
           </w:tcPr>
           <w:p>
@@ -2377,7 +2404,7 @@
         </w:tc>
         <w:tc>
           <w:tcPr>
-            <w:tcW w:w="884" w:type="dxa"/>
+            <w:tcW w:w="851" w:type="dxa"/>
             <w:vAlign w:val="center"/>
           </w:tcPr>
           <w:p>
@@ -2400,7 +2427,7 @@
         </w:tc>
         <w:tc>
           <w:tcPr>
-            <w:tcW w:w="884" w:type="dxa"/>
+            <w:tcW w:w="850" w:type="dxa"/>
             <w:vAlign w:val="center"/>
           </w:tcPr>
           <w:p>
@@ -2423,7 +2450,7 @@
         </w:tc>
         <w:tc>
           <w:tcPr>
-            <w:tcW w:w="884" w:type="dxa"/>
+            <w:tcW w:w="851" w:type="dxa"/>
             <w:vAlign w:val="center"/>
           </w:tcPr>
           <w:p>
@@ -2451,7 +2478,7 @@
         </w:trPr>
         <w:tc>
           <w:tcPr>
-            <w:tcW w:w="1542" w:type="dxa"/>
+            <w:tcW w:w="1418" w:type="dxa"/>
             <w:vAlign w:val="center"/>
           </w:tcPr>
           <w:p>
@@ -2506,7 +2533,7 @@
         </w:tc>
         <w:tc>
           <w:tcPr>
-            <w:tcW w:w="884" w:type="dxa"/>
+            <w:tcW w:w="850" w:type="dxa"/>
             <w:vAlign w:val="center"/>
           </w:tcPr>
           <w:p>
@@ -2529,7 +2556,7 @@
         </w:tc>
         <w:tc>
           <w:tcPr>
-            <w:tcW w:w="884" w:type="dxa"/>
+            <w:tcW w:w="850" w:type="dxa"/>
             <w:vAlign w:val="center"/>
           </w:tcPr>
           <w:p>
@@ -2552,7 +2579,7 @@
         </w:tc>
         <w:tc>
           <w:tcPr>
-            <w:tcW w:w="884" w:type="dxa"/>
+            <w:tcW w:w="851" w:type="dxa"/>
             <w:vAlign w:val="center"/>
           </w:tcPr>
           <w:p>
@@ -2575,7 +2602,7 @@
         </w:tc>
         <w:tc>
           <w:tcPr>
-            <w:tcW w:w="884" w:type="dxa"/>
+            <w:tcW w:w="850" w:type="dxa"/>
             <w:vAlign w:val="center"/>
           </w:tcPr>
           <w:p>
@@ -2598,7 +2625,7 @@
         </w:tc>
         <w:tc>
           <w:tcPr>
-            <w:tcW w:w="884" w:type="dxa"/>
+            <w:tcW w:w="851" w:type="dxa"/>
             <w:vAlign w:val="center"/>
           </w:tcPr>
           <w:p>
@@ -2621,7 +2648,7 @@
         </w:tc>
         <w:tc>
           <w:tcPr>
-            <w:tcW w:w="884" w:type="dxa"/>
+            <w:tcW w:w="850" w:type="dxa"/>
             <w:vAlign w:val="center"/>
           </w:tcPr>
           <w:p>
@@ -2644,7 +2671,7 @@
         </w:tc>
         <w:tc>
           <w:tcPr>
-            <w:tcW w:w="884" w:type="dxa"/>
+            <w:tcW w:w="851" w:type="dxa"/>
             <w:vAlign w:val="center"/>
           </w:tcPr>
           <w:p>
@@ -2667,7 +2694,7 @@
         </w:tc>
         <w:tc>
           <w:tcPr>
-            <w:tcW w:w="884" w:type="dxa"/>
+            <w:tcW w:w="850" w:type="dxa"/>
             <w:vAlign w:val="center"/>
           </w:tcPr>
           <w:p>
@@ -2690,7 +2717,7 @@
         </w:tc>
         <w:tc>
           <w:tcPr>
-            <w:tcW w:w="884" w:type="dxa"/>
+            <w:tcW w:w="851" w:type="dxa"/>
             <w:vAlign w:val="center"/>
           </w:tcPr>
           <w:p>
@@ -2718,7 +2745,7 @@
         </w:trPr>
         <w:tc>
           <w:tcPr>
-            <w:tcW w:w="1542" w:type="dxa"/>
+            <w:tcW w:w="1418" w:type="dxa"/>
             <w:vAlign w:val="center"/>
           </w:tcPr>
           <w:p>
@@ -2741,7 +2768,7 @@
         </w:tc>
         <w:tc>
           <w:tcPr>
-            <w:tcW w:w="884" w:type="dxa"/>
+            <w:tcW w:w="850" w:type="dxa"/>
             <w:vAlign w:val="center"/>
           </w:tcPr>
           <w:p>
@@ -2764,7 +2791,7 @@
         </w:tc>
         <w:tc>
           <w:tcPr>
-            <w:tcW w:w="884" w:type="dxa"/>
+            <w:tcW w:w="850" w:type="dxa"/>
             <w:vAlign w:val="center"/>
           </w:tcPr>
           <w:p>
@@ -2787,7 +2814,7 @@
         </w:tc>
         <w:tc>
           <w:tcPr>
-            <w:tcW w:w="884" w:type="dxa"/>
+            <w:tcW w:w="851" w:type="dxa"/>
             <w:vAlign w:val="center"/>
           </w:tcPr>
           <w:p>
@@ -2810,7 +2837,7 @@
         </w:tc>
         <w:tc>
           <w:tcPr>
-            <w:tcW w:w="884" w:type="dxa"/>
+            <w:tcW w:w="850" w:type="dxa"/>
             <w:vAlign w:val="center"/>
           </w:tcPr>
           <w:p>
@@ -2833,7 +2860,7 @@
         </w:tc>
         <w:tc>
           <w:tcPr>
-            <w:tcW w:w="884" w:type="dxa"/>
+            <w:tcW w:w="851" w:type="dxa"/>
             <w:vAlign w:val="center"/>
           </w:tcPr>
           <w:p>
@@ -2856,7 +2883,7 @@
         </w:tc>
         <w:tc>
           <w:tcPr>
-            <w:tcW w:w="884" w:type="dxa"/>
+            <w:tcW w:w="850" w:type="dxa"/>
             <w:vAlign w:val="center"/>
           </w:tcPr>
           <w:p>
@@ -2879,7 +2906,7 @@
         </w:tc>
         <w:tc>
           <w:tcPr>
-            <w:tcW w:w="884" w:type="dxa"/>
+            <w:tcW w:w="851" w:type="dxa"/>
             <w:vAlign w:val="center"/>
           </w:tcPr>
           <w:p>
@@ -2902,7 +2929,7 @@
         </w:tc>
         <w:tc>
           <w:tcPr>
-            <w:tcW w:w="884" w:type="dxa"/>
+            <w:tcW w:w="850" w:type="dxa"/>
             <w:vAlign w:val="center"/>
           </w:tcPr>
           <w:p>
@@ -2925,7 +2952,7 @@
         </w:tc>
         <w:tc>
           <w:tcPr>
-            <w:tcW w:w="884" w:type="dxa"/>
+            <w:tcW w:w="851" w:type="dxa"/>
             <w:vAlign w:val="center"/>
           </w:tcPr>
           <w:p>
@@ -3016,8 +3043,13 @@
       <w:r>
         <w:t xml:space="preserve">To aid thinking about </w:t>
       </w:r>
-      <w:r>
-        <w:t xml:space="preserve">the causal relationship, Figure 1 presents a schematic DAG diagram on various </w:t>
+      <w:proofErr w:type="gramStart"/>
+      <w:r>
+        <w:t>the causal relationship</w:t>
+      </w:r>
+      <w:proofErr w:type="gramEnd"/>
+      <w:r>
+        <w:t xml:space="preserve">, Figure 1 presents a schematic DAG diagram on various </w:t>
       </w:r>
       <w:r>
         <w:t>variables that may be involved in the examined relationship. The variables were identified based on prior domain knowledge</w:t>
@@ -3030,6 +3062,9 @@
       </w:r>
       <w:r>
         <w:t>.</w:t>
+      </w:r>
+      <w:r>
+        <w:t xml:space="preserve"> Note that even this chart is quite simplified as it only represents relationships with the causal and outcome variables.</w:t>
       </w:r>
     </w:p>
     <w:p>
@@ -3043,26 +3078,20 @@
       </w:pPr>
       <w:r>
         <w:rPr>
-          <w:b/>
-          <w:bCs/>
-          <w:sz w:val="20"/>
-          <w:szCs w:val="20"/>
-        </w:rPr>
-        <w:t>Figure 1: DAG of the possible relationships between certain variables</w:t>
-      </w:r>
-    </w:p>
-    <w:p>
-      <w:pPr>
-        <w:ind w:firstLine="0"/>
-      </w:pPr>
-      <w:r>
-        <w:rPr>
           <w:noProof/>
         </w:rPr>
         <w:drawing>
-          <wp:inline distT="0" distB="0" distL="0" distR="0" wp14:anchorId="1B818FF8" wp14:editId="4C132E43">
-            <wp:extent cx="5938897" cy="1873250"/>
-            <wp:effectExtent l="0" t="0" r="5080" b="0"/>
+          <wp:anchor distT="0" distB="0" distL="114300" distR="114300" simplePos="0" relativeHeight="251658240" behindDoc="0" locked="0" layoutInCell="1" allowOverlap="1" wp14:anchorId="1B818FF8" wp14:editId="4E045F5C">
+            <wp:simplePos x="0" y="0"/>
+            <wp:positionH relativeFrom="margin">
+              <wp:posOffset>-92710</wp:posOffset>
+            </wp:positionH>
+            <wp:positionV relativeFrom="paragraph">
+              <wp:posOffset>160020</wp:posOffset>
+            </wp:positionV>
+            <wp:extent cx="5945505" cy="1652905"/>
+            <wp:effectExtent l="0" t="0" r="0" b="4445"/>
+            <wp:wrapTopAndBottom/>
             <wp:docPr id="2021293640" name="Ábra 1"/>
             <wp:cNvGraphicFramePr>
               <a:graphicFrameLocks xmlns:a="http://schemas.openxmlformats.org/drawingml/2006/main" noChangeAspect="1"/>
@@ -3089,7 +3118,7 @@
                   <pic:spPr>
                     <a:xfrm>
                       <a:off x="0" y="0"/>
-                      <a:ext cx="5946072" cy="1875513"/>
+                      <a:ext cx="5945505" cy="1652905"/>
                     </a:xfrm>
                     <a:prstGeom prst="rect">
                       <a:avLst/>
@@ -3098,8 +3127,17 @@
                 </pic:pic>
               </a:graphicData>
             </a:graphic>
-          </wp:inline>
+          </wp:anchor>
         </w:drawing>
+      </w:r>
+      <w:r>
+        <w:rPr>
+          <w:b/>
+          <w:bCs/>
+          <w:sz w:val="20"/>
+          <w:szCs w:val="20"/>
+        </w:rPr>
+        <w:t>Figure 1: DAG of the possible relationships between certain variables</w:t>
       </w:r>
     </w:p>
     <w:p>
@@ -3120,9 +3158,9 @@
           <w:sz w:val="20"/>
           <w:szCs w:val="20"/>
         </w:rPr>
-        <w:t xml:space="preserve">Note: symbols on edges represent hypothesized direction of relationship (+: positive; –: negative; ?: </w:t>
-      </w:r>
-      <w:proofErr w:type="spellStart"/>
+        <w:t>Note: symbols on edges represent hypothesized direction of relationship (+: positive; –: negative</w:t>
+      </w:r>
+      <w:proofErr w:type="gramStart"/>
       <w:r>
         <w:rPr>
           <w:i/>
@@ -3130,9 +3168,9 @@
           <w:sz w:val="20"/>
           <w:szCs w:val="20"/>
         </w:rPr>
-        <w:t>ambigous</w:t>
-      </w:r>
-      <w:proofErr w:type="spellEnd"/>
+        <w:t>; ?</w:t>
+      </w:r>
+      <w:proofErr w:type="gramEnd"/>
       <w:r>
         <w:rPr>
           <w:i/>
@@ -3140,6 +3178,26 @@
           <w:sz w:val="20"/>
           <w:szCs w:val="20"/>
         </w:rPr>
+        <w:t xml:space="preserve">: </w:t>
+      </w:r>
+      <w:proofErr w:type="spellStart"/>
+      <w:r>
+        <w:rPr>
+          <w:i/>
+          <w:iCs/>
+          <w:sz w:val="20"/>
+          <w:szCs w:val="20"/>
+        </w:rPr>
+        <w:t>ambigous</w:t>
+      </w:r>
+      <w:proofErr w:type="spellEnd"/>
+      <w:r>
+        <w:rPr>
+          <w:i/>
+          <w:iCs/>
+          <w:sz w:val="20"/>
+          <w:szCs w:val="20"/>
+        </w:rPr>
         <w:t>)</w:t>
       </w:r>
     </w:p>
@@ -3151,11 +3209,11 @@
         <w:t>be three</w:t>
       </w:r>
       <w:r>
-        <w:t xml:space="preserve"> major pathways through which EU funding might lead to increased incomes. First, local businesses revenue may grow because of EU funding (either because they can make necessary developments to be more productive, or simply because they benefit from increased demand – e.g. because EU funds are </w:t>
+        <w:t xml:space="preserve"> major pathways through which EU funding might lead to increased incomes. First, local businesses revenue may grow because of EU funding (either because they can make necessary developments to be more productive, or simply because they benefit from increased demand – e.g. because EU funds are used for construction, for which local firms are employed). This revenue growth can translate into wage growth as well. Second, EU funds may be used to enhance local infrastructure, which may attract more firms, thus increasing the demand for labor, driving wages </w:t>
       </w:r>
       <w:r>
         <w:lastRenderedPageBreak/>
-        <w:t xml:space="preserve">used for construction, for which local firms are employed). This revenue growth can translate into wage growth as well. Second, EU funds may be used to enhance local infrastructure, which may attract more firms, thus increasing the demand for labor, driving wages up. Lastly, there may be a direct effect as well, given that some of the EU funds may be directly used to pay for certain welfare programs. </w:t>
+        <w:t xml:space="preserve">up. Lastly, there may be a direct effect as well, given that some of the EU funds may be directly used to pay for certain welfare programs. </w:t>
       </w:r>
     </w:p>
     <w:p>
@@ -3163,7 +3221,15 @@
         <w:t xml:space="preserve">The </w:t>
       </w:r>
       <w:r>
-        <w:t xml:space="preserve">DAG suggests that we should control for agricultural employment, industry employment, heigh prestige employment, unemployment, population density, education levels, </w:t>
+        <w:t xml:space="preserve">DAG suggests that we should </w:t>
+      </w:r>
+      <w:proofErr w:type="gramStart"/>
+      <w:r>
+        <w:t>control for</w:t>
+      </w:r>
+      <w:proofErr w:type="gramEnd"/>
+      <w:r>
+        <w:t xml:space="preserve"> agricultural employment, industry employment, heigh prestige employment, unemployment, population density, education levels, </w:t>
       </w:r>
       <w:r>
         <w:t>regional spillovers, bureaucratic quality</w:t>
@@ -3193,7 +3259,19 @@
         <w:t>mechanism variables), municipality spending (collider variable)</w:t>
       </w:r>
       <w:r>
-        <w:t>, and EU funding cycles (exogenous variation).</w:t>
+        <w:t>,</w:t>
+      </w:r>
+      <w:r>
+        <w:t xml:space="preserve"> </w:t>
+      </w:r>
+      <w:r>
+        <w:t>EU funding cycles</w:t>
+      </w:r>
+      <w:r>
+        <w:t>, and awareness of EU funding</w:t>
+      </w:r>
+      <w:r>
+        <w:t xml:space="preserve"> (exogenous variation).</w:t>
       </w:r>
       <w:r>
         <w:t xml:space="preserve"> Unfortunately, </w:t>
@@ -3277,19 +3355,67 @@
         <w:footnoteReference w:id="11"/>
       </w:r>
       <w:r>
+        <w:rPr>
+          <w:vertAlign w:val="superscript"/>
+        </w:rPr>
+        <w:t>,</w:t>
+      </w:r>
+      <w:r>
+        <w:rPr>
+          <w:rStyle w:val="Lbjegyzet-hivatkozs"/>
+        </w:rPr>
+        <w:footnoteReference w:id="12"/>
+      </w:r>
+      <w:r>
         <w:t>.</w:t>
       </w:r>
       <w:r>
         <w:t xml:space="preserve"> I will also add </w:t>
       </w:r>
       <w:r>
-        <w:t xml:space="preserve">time fixed effects to all of my models to account for economic shocks and trends in a FE set-up. All models will be estimated weighted by </w:t>
+        <w:t xml:space="preserve">time fixed effects to </w:t>
+      </w:r>
+      <w:proofErr w:type="gramStart"/>
+      <w:r>
+        <w:t>all of</w:t>
+      </w:r>
+      <w:proofErr w:type="gramEnd"/>
+      <w:r>
+        <w:t xml:space="preserve"> my models to account for </w:t>
+      </w:r>
+      <w:r>
+        <w:t xml:space="preserve">aggregate trends, and I will experiment with adding </w:t>
+      </w:r>
+      <w:r>
+        <w:t>municipality</w:t>
+      </w:r>
+      <w:r>
+        <w:t xml:space="preserve"> dummies to my FD models</w:t>
+      </w:r>
+      <w:r>
+        <w:t xml:space="preserve"> to account for geographically heterogenous trends</w:t>
+      </w:r>
+      <w:r>
+        <w:t xml:space="preserve">. All models will be estimated </w:t>
+      </w:r>
+      <w:proofErr w:type="gramStart"/>
+      <w:r>
+        <w:t>weighted</w:t>
+      </w:r>
+      <w:proofErr w:type="gramEnd"/>
+      <w:r>
+        <w:t xml:space="preserve"> by </w:t>
       </w:r>
       <w:r>
         <w:t xml:space="preserve">population, as this is more informative given that incomes are realized on an individual level. As </w:t>
       </w:r>
-      <w:r>
-        <w:t>noted before, I will estimate models both with a continuous and a binary treatment variable.</w:t>
+      <w:proofErr w:type="gramStart"/>
+      <w:r>
+        <w:t>noted</w:t>
+      </w:r>
+      <w:proofErr w:type="gramEnd"/>
+      <w:r>
+        <w:t xml:space="preserve"> before, I will estimate models both with a continuous and a binary treatment variable.</w:t>
       </w:r>
     </w:p>
     <w:p>
@@ -3330,7 +3456,15 @@
         <w:t>, the causal variable,</w:t>
       </w:r>
       <w:r>
-        <w:t xml:space="preserve"> is an aggregate measure of individual funding decisions (as described in Section 1), in 2024 price HUF, also divided by population. Unemployment rate is the number of </w:t>
+        <w:t xml:space="preserve"> is an aggregate measure of individual funding decisions (as described in Section 1), in 2024 price HUF, also divided by population. </w:t>
+      </w:r>
+      <w:proofErr w:type="gramStart"/>
+      <w:r>
+        <w:t>Unemployment</w:t>
+      </w:r>
+      <w:proofErr w:type="gramEnd"/>
+      <w:r>
+        <w:t xml:space="preserve"> rate is the number of </w:t>
       </w:r>
       <w:r>
         <w:t>people unemployed for more than 180 days, divided by the work-age population</w:t>
@@ -3394,35 +3528,76 @@
         <w:t xml:space="preserve"> I present models with either a continuous or a binary treatment variable.</w:t>
       </w:r>
       <w:r>
-        <w:t xml:space="preserve"> For the FD models, I present cumulative effect estimates, as these are more informative </w:t>
+        <w:t xml:space="preserve"> For the FD models, I present cumulative effect estimates</w:t>
+      </w:r>
+      <w:r>
+        <w:rPr>
+          <w:rStyle w:val="Lbjegyzet-hivatkozs"/>
+        </w:rPr>
+        <w:footnoteReference w:id="13"/>
+      </w:r>
+      <w:r>
+        <w:t xml:space="preserve">, as these are more informative </w:t>
       </w:r>
       <w:r>
         <w:t>given that the allocated funding is actually paid out over multiple years.</w:t>
-      </w:r>
-      <w:r>
-        <w:t xml:space="preserve"> </w:t>
-      </w:r>
-      <w:r>
-        <w:t xml:space="preserve">Note that the </w:t>
-      </w:r>
-      <w:r>
-        <w:rPr>
-          <w:i/>
-          <w:iCs/>
-        </w:rPr>
-        <w:t>no funding dummy</w:t>
-      </w:r>
-      <w:r>
-        <w:t xml:space="preserve"> is 1 if the municipality received no EU funding in a given year, thus the counterintuitive negative coefficients.</w:t>
       </w:r>
     </w:p>
     <w:p>
       <w:r>
-        <w:t xml:space="preserve">First, let’s concentrate on the models with the continuous treatment variable. First, note the difference in the estimates of the FD and FE models. This might seem like a notable difference, but the 95% confidence intervals of the coefficient estimates actually do overlap significantly. More </w:t>
+        <w:t xml:space="preserve">First, let’s concentrate on the models with </w:t>
+      </w:r>
+      <w:proofErr w:type="gramStart"/>
+      <w:r>
+        <w:t>the continuous</w:t>
+      </w:r>
+      <w:proofErr w:type="gramEnd"/>
+      <w:r>
+        <w:t xml:space="preserve"> treatment variable. First, note the difference in the estimates of the FD and FE models. </w:t>
+      </w:r>
+      <w:r>
+        <w:t xml:space="preserve">The </w:t>
+      </w:r>
+      <w:r>
+        <w:t xml:space="preserve">reason behind the difference may be the fact that I could not </w:t>
+      </w:r>
+      <w:proofErr w:type="gramStart"/>
+      <w:r>
+        <w:t>control for</w:t>
+      </w:r>
+      <w:proofErr w:type="gramEnd"/>
+      <w:r>
+        <w:t xml:space="preserve"> the reverse effects in the FE model</w:t>
+      </w:r>
+      <w:r>
+        <w:t xml:space="preserve"> (</w:t>
+      </w:r>
+      <w:r>
+        <w:t xml:space="preserve">even though the lead terms turned out to be significant in the FD </w:t>
+      </w:r>
+      <w:proofErr w:type="gramStart"/>
+      <w:r>
+        <w:t>models</w:t>
+      </w:r>
+      <w:r>
+        <w:t>, and</w:t>
+      </w:r>
+      <w:proofErr w:type="gramEnd"/>
+      <w:r>
+        <w:t xml:space="preserve"> do impact significantly the estimates</w:t>
+      </w:r>
+      <w:r>
+        <w:t xml:space="preserve">) </w:t>
       </w:r>
       <w:r>
         <w:lastRenderedPageBreak/>
-        <w:t>importantly, the reason behind the difference may be the fact that I could not control for the reverse effects in the FE model, even though the lead terms turned out to be significant in the FD models.</w:t>
+        <w:t>and district specific trends</w:t>
+      </w:r>
+      <w:r>
+        <w:t xml:space="preserve"> (which also impact the results substantially)</w:t>
+      </w:r>
+      <w:r>
+        <w:t>.</w:t>
       </w:r>
       <w:r>
         <w:t xml:space="preserve"> Another reason may be that real effect of EU funding takes more time than 3 years</w:t>
@@ -3434,7 +3609,21 @@
         <w:t xml:space="preserve"> – this longer run effect may be captured better by the FE model</w:t>
       </w:r>
       <w:r>
-        <w:t xml:space="preserve">, as it cannot really be estimated FD models given the relatively short time period </w:t>
+        <w:t>, as it cannot really be</w:t>
+      </w:r>
+      <w:r>
+        <w:t xml:space="preserve"> reliably</w:t>
+      </w:r>
+      <w:r>
+        <w:t xml:space="preserve"> estimated FD models given the relatively short </w:t>
+      </w:r>
+      <w:proofErr w:type="gramStart"/>
+      <w:r>
+        <w:t>time period</w:t>
+      </w:r>
+      <w:proofErr w:type="gramEnd"/>
+      <w:r>
+        <w:t xml:space="preserve"> </w:t>
       </w:r>
       <w:r>
         <w:t>available for</w:t>
@@ -3452,45 +3641,76 @@
         <w:t>All in all</w:t>
       </w:r>
       <w:r>
-        <w:t>, I believe that the FE model gives a more biased estimate than the FD model containing lead terms (this is also the case for the binary treatment set-up)</w:t>
+        <w:t>, I believe that the FE model gives a more biased estimate than the FD model containing lead terms</w:t>
+      </w:r>
+      <w:r>
+        <w:t xml:space="preserve"> and district dummies</w:t>
+      </w:r>
+      <w:r>
+        <w:t xml:space="preserve"> (this is also the case for the binary treatment set-up)</w:t>
       </w:r>
       <w:r>
         <w:t xml:space="preserve"> – but note that with the FD model, I can only uncover rather short-term effects</w:t>
       </w:r>
       <w:r>
         <w:t>.</w:t>
-      </w:r>
-      <w:r>
-        <w:t xml:space="preserve"> </w:t>
-      </w:r>
-      <w:r>
-        <w:t xml:space="preserve">Second, the results suggest that it is not the magnitude of EU funding, but rather the fact whether a municipality received EU money that explains variation in </w:t>
-      </w:r>
-      <w:r>
-        <w:t>income per capita.</w:t>
-      </w:r>
-      <w:r>
-        <w:t xml:space="preserve"> Thus, no relationship</w:t>
-      </w:r>
-      <w:r>
-        <w:t xml:space="preserve"> is shown between </w:t>
-      </w:r>
-      <w:r>
-        <w:t>the EU funding per capita and income per capita</w:t>
-      </w:r>
-      <w:r>
-        <w:t xml:space="preserve">. However, all estimated models show a significant </w:t>
-      </w:r>
-      <w:r>
-        <w:t>pattern between receiving funding and income per capita.</w:t>
       </w:r>
     </w:p>
     <w:p>
       <w:r>
+        <w:t xml:space="preserve">Second, the results suggest that it is not the magnitude of EU funding, but rather the fact whether a municipality </w:t>
+      </w:r>
+      <w:proofErr w:type="gramStart"/>
+      <w:r>
+        <w:t>received</w:t>
+      </w:r>
+      <w:proofErr w:type="gramEnd"/>
+      <w:r>
+        <w:t xml:space="preserve"> EU money that explains variation in </w:t>
+      </w:r>
+      <w:r>
+        <w:t>income per capita.</w:t>
+      </w:r>
+      <w:r>
+        <w:t xml:space="preserve"> Thus, no</w:t>
+      </w:r>
+      <w:r>
+        <w:t xml:space="preserve"> meaningful</w:t>
+      </w:r>
+      <w:r>
+        <w:t xml:space="preserve"> relationship</w:t>
+      </w:r>
+      <w:r>
+        <w:t xml:space="preserve"> is shown between </w:t>
+      </w:r>
+      <w:r>
+        <w:t>the EU funding per capita and income per capita</w:t>
+      </w:r>
+      <w:r>
+        <w:t xml:space="preserve">. However, all estimated models show a significant </w:t>
+      </w:r>
+      <w:r>
+        <w:t>pattern between receiving funding and income per capita</w:t>
+      </w:r>
+      <w:r>
+        <w:t xml:space="preserve"> – so using a binary treatment variable may be a meaningful and more informative choice</w:t>
+      </w:r>
+      <w:r>
+        <w:t>.</w:t>
+      </w:r>
+    </w:p>
+    <w:p>
+      <w:r>
         <w:t>Considering</w:t>
       </w:r>
       <w:r>
-        <w:t xml:space="preserve"> the above, I believe that my best model is Model (2)</w:t>
+        <w:t xml:space="preserve"> the above, I believe that my best model is Model (</w:t>
+      </w:r>
+      <w:r>
+        <w:t>3</w:t>
+      </w:r>
+      <w:r>
+        <w:t>)</w:t>
       </w:r>
       <w:r>
         <w:t xml:space="preserve"> with binary treatment</w:t>
@@ -3499,79 +3719,111 @@
         <w:t xml:space="preserve"> – the FD model containing </w:t>
       </w:r>
       <w:r>
-        <w:t>both lags and leads.</w:t>
+        <w:t>both lags</w:t>
+      </w:r>
+      <w:r>
+        <w:t>,</w:t>
+      </w:r>
+      <w:r>
+        <w:t xml:space="preserve"> leads</w:t>
+      </w:r>
+      <w:r>
+        <w:t xml:space="preserve">, and </w:t>
+      </w:r>
+      <w:r>
+        <w:t>municipality</w:t>
+      </w:r>
+      <w:r>
+        <w:t>-specific tre</w:t>
+      </w:r>
+      <w:r>
+        <w:t>nds</w:t>
+      </w:r>
+      <w:r>
+        <w:t>.</w:t>
       </w:r>
       <w:r>
         <w:t xml:space="preserve"> The cumulative coefficient of this model suggests that</w:t>
       </w:r>
       <w:r>
+        <w:t xml:space="preserve">, </w:t>
+      </w:r>
+      <w:proofErr w:type="gramStart"/>
+      <w:r>
+        <w:t>controlling for</w:t>
+      </w:r>
+      <w:proofErr w:type="gramEnd"/>
+      <w:r>
+        <w:t xml:space="preserve"> changes</w:t>
+      </w:r>
+      <w:r>
         <w:t xml:space="preserve"> </w:t>
       </w:r>
       <w:r>
-        <w:t xml:space="preserve">comparing two </w:t>
-      </w:r>
-      <w:r>
-        <w:t>municipalities</w:t>
-      </w:r>
-      <w:r>
-        <w:t xml:space="preserve"> for the same year or comparing different years for the same </w:t>
+        <w:t xml:space="preserve">in </w:t>
+      </w:r>
+      <w:r>
+        <w:t xml:space="preserve">the given confounders, </w:t>
+      </w:r>
+      <w:r>
+        <w:t xml:space="preserve">within </w:t>
+      </w:r>
+      <w:r>
+        <w:t>3</w:t>
+      </w:r>
+      <w:r>
+        <w:t xml:space="preserve"> years of a change</w:t>
+      </w:r>
+      <w:r>
+        <w:t xml:space="preserve"> from no EU funding to receiving EU funding</w:t>
+      </w:r>
+      <w:r>
+        <w:t xml:space="preserve">, </w:t>
+      </w:r>
+      <w:r>
+        <w:t xml:space="preserve">real </w:t>
+      </w:r>
+      <w:r>
+        <w:t>income per capita</w:t>
+      </w:r>
+      <w:r>
+        <w:t xml:space="preserve"> </w:t>
+      </w:r>
+      <w:r>
+        <w:t xml:space="preserve">tends to </w:t>
+      </w:r>
+      <w:r>
+        <w:t xml:space="preserve">change by </w:t>
+      </w:r>
+      <w:r>
+        <w:t>1</w:t>
+      </w:r>
+      <w:r>
+        <w:t>.</w:t>
+      </w:r>
+      <w:r>
+        <w:t>07</w:t>
+      </w:r>
+      <w:r>
+        <w:t>%</w:t>
+      </w:r>
+      <w:r>
+        <w:rPr>
+          <w:rStyle w:val="Lbjegyzet-hivatkozs"/>
+        </w:rPr>
+        <w:footnoteReference w:id="14"/>
+      </w:r>
+      <w:r>
+        <w:t xml:space="preserve"> on average</w:t>
+      </w:r>
+      <w:r>
+        <w:t xml:space="preserve"> relative to the </w:t>
       </w:r>
       <w:r>
         <w:t>municipality</w:t>
       </w:r>
       <w:r>
-        <w:t>, controlling for the aggregate trend in a flexible way</w:t>
-      </w:r>
-      <w:r>
-        <w:t xml:space="preserve">, and also controlling for the given confounders, </w:t>
-      </w:r>
-      <w:r>
-        <w:t xml:space="preserve">within </w:t>
-      </w:r>
-      <w:r>
-        <w:t>3</w:t>
-      </w:r>
-      <w:r>
-        <w:t xml:space="preserve"> years of a change</w:t>
-      </w:r>
-      <w:r>
-        <w:t xml:space="preserve"> from no EU funding to receiving EU funding</w:t>
-      </w:r>
-      <w:r>
-        <w:t xml:space="preserve">, </w:t>
-      </w:r>
-      <w:r>
-        <w:t xml:space="preserve">real </w:t>
-      </w:r>
-      <w:r>
-        <w:t>income per capita</w:t>
-      </w:r>
-      <w:r>
-        <w:t xml:space="preserve"> change</w:t>
-      </w:r>
-      <w:r>
-        <w:t>s</w:t>
-      </w:r>
-      <w:r>
-        <w:t xml:space="preserve"> by </w:t>
-      </w:r>
-      <w:r>
-        <w:t>1</w:t>
-      </w:r>
-      <w:r>
-        <w:t>.</w:t>
-      </w:r>
-      <w:r>
-        <w:t>78</w:t>
-      </w:r>
-      <w:r>
-        <w:t>%</w:t>
-      </w:r>
-      <w:r>
-        <w:rPr>
-          <w:rStyle w:val="Lbjegyzet-hivatkozs"/>
-        </w:rPr>
-        <w:footnoteReference w:id="12"/>
+        <w:t xml:space="preserve"> specific trend</w:t>
       </w:r>
       <w:r>
         <w:t>.</w:t>
@@ -3615,15 +3867,18 @@
         <w:tblLook w:val="04A0" w:firstRow="1" w:lastRow="0" w:firstColumn="1" w:lastColumn="0" w:noHBand="0" w:noVBand="1"/>
       </w:tblPr>
       <w:tblGrid>
-        <w:gridCol w:w="2689"/>
-        <w:gridCol w:w="2009"/>
-        <w:gridCol w:w="2349"/>
-        <w:gridCol w:w="2349"/>
+        <w:gridCol w:w="1809"/>
+        <w:gridCol w:w="236"/>
+        <w:gridCol w:w="1646"/>
+        <w:gridCol w:w="1874"/>
+        <w:gridCol w:w="1631"/>
+        <w:gridCol w:w="1874"/>
       </w:tblGrid>
       <w:tr>
         <w:tc>
           <w:tcPr>
-            <w:tcW w:w="2689" w:type="dxa"/>
+            <w:tcW w:w="2047" w:type="dxa"/>
+            <w:gridSpan w:val="2"/>
             <w:tcBorders>
               <w:top w:val="single" w:sz="4" w:space="0" w:color="auto"/>
             </w:tcBorders>
@@ -3640,7 +3895,7 @@
         </w:tc>
         <w:tc>
           <w:tcPr>
-            <w:tcW w:w="2009" w:type="dxa"/>
+            <w:tcW w:w="1646" w:type="dxa"/>
             <w:tcBorders>
               <w:top w:val="single" w:sz="4" w:space="0" w:color="auto"/>
             </w:tcBorders>
@@ -3672,7 +3927,7 @@
         </w:tc>
         <w:tc>
           <w:tcPr>
-            <w:tcW w:w="2349" w:type="dxa"/>
+            <w:tcW w:w="1874" w:type="dxa"/>
             <w:tcBorders>
               <w:top w:val="single" w:sz="4" w:space="0" w:color="auto"/>
             </w:tcBorders>
@@ -3691,20 +3946,13 @@
                 <w:sz w:val="20"/>
                 <w:szCs w:val="20"/>
               </w:rPr>
-              <w:t>(2)</w:t>
-            </w:r>
-            <w:r>
-              <w:rPr>
-                <w:sz w:val="20"/>
-                <w:szCs w:val="20"/>
-              </w:rPr>
-              <w:t xml:space="preserve"> – FD</w:t>
-            </w:r>
-          </w:p>
-        </w:tc>
-        <w:tc>
-          <w:tcPr>
-            <w:tcW w:w="2349" w:type="dxa"/>
+              <w:t>(2) – FD</w:t>
+            </w:r>
+          </w:p>
+        </w:tc>
+        <w:tc>
+          <w:tcPr>
+            <w:tcW w:w="1631" w:type="dxa"/>
             <w:tcBorders>
               <w:top w:val="single" w:sz="4" w:space="0" w:color="auto"/>
             </w:tcBorders>
@@ -3723,14 +3971,60 @@
                 <w:sz w:val="20"/>
                 <w:szCs w:val="20"/>
               </w:rPr>
-              <w:t>(3)</w:t>
-            </w:r>
-            <w:r>
-              <w:rPr>
-                <w:sz w:val="20"/>
-                <w:szCs w:val="20"/>
-              </w:rPr>
-              <w:t xml:space="preserve"> – FE</w:t>
+              <w:t>(</w:t>
+            </w:r>
+            <w:r>
+              <w:rPr>
+                <w:sz w:val="20"/>
+                <w:szCs w:val="20"/>
+              </w:rPr>
+              <w:t>3</w:t>
+            </w:r>
+            <w:r>
+              <w:rPr>
+                <w:sz w:val="20"/>
+                <w:szCs w:val="20"/>
+              </w:rPr>
+              <w:t>) – FD</w:t>
+            </w:r>
+          </w:p>
+        </w:tc>
+        <w:tc>
+          <w:tcPr>
+            <w:tcW w:w="1874" w:type="dxa"/>
+            <w:tcBorders>
+              <w:top w:val="single" w:sz="4" w:space="0" w:color="auto"/>
+            </w:tcBorders>
+          </w:tcPr>
+          <w:p>
+            <w:pPr>
+              <w:pStyle w:val="Normlelsbekezds"/>
+              <w:jc w:val="center"/>
+              <w:rPr>
+                <w:sz w:val="20"/>
+                <w:szCs w:val="20"/>
+              </w:rPr>
+            </w:pPr>
+            <w:r>
+              <w:rPr>
+                <w:sz w:val="20"/>
+                <w:szCs w:val="20"/>
+              </w:rPr>
+              <w:t>(</w:t>
+            </w:r>
+            <w:r>
+              <w:rPr>
+                <w:sz w:val="20"/>
+                <w:szCs w:val="20"/>
+              </w:rPr>
+              <w:t>4</w:t>
+            </w:r>
+            <w:r>
+              <w:rPr>
+                <w:sz w:val="20"/>
+                <w:szCs w:val="20"/>
+              </w:rPr>
+              <w:t>) – FE</w:t>
             </w:r>
           </w:p>
         </w:tc>
@@ -3738,7 +4032,8 @@
       <w:tr>
         <w:tc>
           <w:tcPr>
-            <w:tcW w:w="2689" w:type="dxa"/>
+            <w:tcW w:w="2047" w:type="dxa"/>
+            <w:gridSpan w:val="2"/>
             <w:tcBorders>
               <w:bottom w:val="single" w:sz="4" w:space="0" w:color="auto"/>
             </w:tcBorders>
@@ -3755,7 +4050,7 @@
         </w:tc>
         <w:tc>
           <w:tcPr>
-            <w:tcW w:w="2009" w:type="dxa"/>
+            <w:tcW w:w="1646" w:type="dxa"/>
             <w:tcBorders>
               <w:bottom w:val="single" w:sz="4" w:space="0" w:color="auto"/>
             </w:tcBorders>
@@ -3775,7 +4070,15 @@
                 <w:sz w:val="20"/>
                 <w:szCs w:val="20"/>
               </w:rPr>
-              <w:t>Δln</w:t>
+              <w:t>Δ</w:t>
+            </w:r>
+            <w:proofErr w:type="gramStart"/>
+            <w:r>
+              <w:rPr>
+                <w:sz w:val="20"/>
+                <w:szCs w:val="20"/>
+              </w:rPr>
+              <w:t>ln</w:t>
             </w:r>
             <w:proofErr w:type="spellEnd"/>
             <w:r>
@@ -3785,32 +4088,19 @@
               </w:rPr>
               <w:t>(</w:t>
             </w:r>
-            <w:r>
-              <w:rPr>
-                <w:sz w:val="20"/>
-                <w:szCs w:val="20"/>
-              </w:rPr>
-              <w:t>i</w:t>
-            </w:r>
-            <w:r>
-              <w:rPr>
-                <w:sz w:val="20"/>
-                <w:szCs w:val="20"/>
-              </w:rPr>
-              <w:t>ncome p.c.</w:t>
-            </w:r>
-            <w:r>
-              <w:rPr>
-                <w:sz w:val="20"/>
-                <w:szCs w:val="20"/>
-              </w:rPr>
-              <w:t>)</w:t>
-            </w:r>
-          </w:p>
-        </w:tc>
-        <w:tc>
-          <w:tcPr>
-            <w:tcW w:w="2349" w:type="dxa"/>
+            <w:proofErr w:type="gramEnd"/>
+            <w:r>
+              <w:rPr>
+                <w:sz w:val="20"/>
+                <w:szCs w:val="20"/>
+              </w:rPr>
+              <w:t>income p.c.)</w:t>
+            </w:r>
+          </w:p>
+        </w:tc>
+        <w:tc>
+          <w:tcPr>
+            <w:tcW w:w="1874" w:type="dxa"/>
             <w:tcBorders>
               <w:bottom w:val="single" w:sz="4" w:space="0" w:color="auto"/>
             </w:tcBorders>
@@ -3830,7 +4120,15 @@
                 <w:sz w:val="20"/>
                 <w:szCs w:val="20"/>
               </w:rPr>
-              <w:t>Δln</w:t>
+              <w:t>Δ</w:t>
+            </w:r>
+            <w:proofErr w:type="gramStart"/>
+            <w:r>
+              <w:rPr>
+                <w:sz w:val="20"/>
+                <w:szCs w:val="20"/>
+              </w:rPr>
+              <w:t>ln</w:t>
             </w:r>
             <w:proofErr w:type="spellEnd"/>
             <w:r>
@@ -3838,13 +4136,21 @@
                 <w:sz w:val="20"/>
                 <w:szCs w:val="20"/>
               </w:rPr>
-              <w:t>(income p.c.)</w:t>
-            </w:r>
-          </w:p>
-        </w:tc>
-        <w:tc>
-          <w:tcPr>
-            <w:tcW w:w="2349" w:type="dxa"/>
+              <w:t>(</w:t>
+            </w:r>
+            <w:proofErr w:type="gramEnd"/>
+            <w:r>
+              <w:rPr>
+                <w:sz w:val="20"/>
+                <w:szCs w:val="20"/>
+              </w:rPr>
+              <w:t>income p.c.)</w:t>
+            </w:r>
+          </w:p>
+        </w:tc>
+        <w:tc>
+          <w:tcPr>
+            <w:tcW w:w="1631" w:type="dxa"/>
             <w:tcBorders>
               <w:bottom w:val="single" w:sz="4" w:space="0" w:color="auto"/>
             </w:tcBorders>
@@ -3858,12 +4164,71 @@
                 <w:szCs w:val="20"/>
               </w:rPr>
             </w:pPr>
-            <w:r>
-              <w:rPr>
-                <w:sz w:val="20"/>
-                <w:szCs w:val="20"/>
-              </w:rPr>
-              <w:t>ln(income p.c.)</w:t>
+            <w:proofErr w:type="spellStart"/>
+            <w:r>
+              <w:rPr>
+                <w:sz w:val="20"/>
+                <w:szCs w:val="20"/>
+              </w:rPr>
+              <w:t>Δ</w:t>
+            </w:r>
+            <w:proofErr w:type="gramStart"/>
+            <w:r>
+              <w:rPr>
+                <w:sz w:val="20"/>
+                <w:szCs w:val="20"/>
+              </w:rPr>
+              <w:t>ln</w:t>
+            </w:r>
+            <w:proofErr w:type="spellEnd"/>
+            <w:r>
+              <w:rPr>
+                <w:sz w:val="20"/>
+                <w:szCs w:val="20"/>
+              </w:rPr>
+              <w:t>(</w:t>
+            </w:r>
+            <w:proofErr w:type="gramEnd"/>
+            <w:r>
+              <w:rPr>
+                <w:sz w:val="20"/>
+                <w:szCs w:val="20"/>
+              </w:rPr>
+              <w:t>income p.c.)</w:t>
+            </w:r>
+          </w:p>
+        </w:tc>
+        <w:tc>
+          <w:tcPr>
+            <w:tcW w:w="1874" w:type="dxa"/>
+            <w:tcBorders>
+              <w:bottom w:val="single" w:sz="4" w:space="0" w:color="auto"/>
+            </w:tcBorders>
+          </w:tcPr>
+          <w:p>
+            <w:pPr>
+              <w:pStyle w:val="Normlelsbekezds"/>
+              <w:jc w:val="center"/>
+              <w:rPr>
+                <w:sz w:val="20"/>
+                <w:szCs w:val="20"/>
+              </w:rPr>
+            </w:pPr>
+            <w:proofErr w:type="gramStart"/>
+            <w:r>
+              <w:rPr>
+                <w:sz w:val="20"/>
+                <w:szCs w:val="20"/>
+              </w:rPr>
+              <w:t>ln(</w:t>
+            </w:r>
+            <w:proofErr w:type="gramEnd"/>
+            <w:r>
+              <w:rPr>
+                <w:sz w:val="20"/>
+                <w:szCs w:val="20"/>
+              </w:rPr>
+              <w:t>income p.c.)</w:t>
             </w:r>
           </w:p>
         </w:tc>
@@ -3871,8 +4236,7 @@
       <w:tr>
         <w:tc>
           <w:tcPr>
-            <w:tcW w:w="9396" w:type="dxa"/>
-            <w:gridSpan w:val="4"/>
+            <w:tcW w:w="1810" w:type="dxa"/>
             <w:tcBorders>
               <w:top w:val="single" w:sz="4" w:space="0" w:color="auto"/>
               <w:bottom w:val="single" w:sz="4" w:space="0" w:color="auto"/>
@@ -3891,7 +4255,21 @@
                 <w:szCs w:val="20"/>
               </w:rPr>
             </w:pPr>
-            <w:r>
+          </w:p>
+        </w:tc>
+        <w:tc>
+          <w:tcPr>
+            <w:tcW w:w="7262" w:type="dxa"/>
+            <w:gridSpan w:val="5"/>
+            <w:tcBorders>
+              <w:top w:val="single" w:sz="4" w:space="0" w:color="auto"/>
+              <w:bottom w:val="single" w:sz="4" w:space="0" w:color="auto"/>
+            </w:tcBorders>
+          </w:tcPr>
+          <w:p>
+            <w:pPr>
+              <w:pStyle w:val="Normlelsbekezds"/>
+              <w:jc w:val="center"/>
               <w:rPr>
                 <w:b/>
                 <w:bCs/>
@@ -3900,6 +4278,16 @@
                 <w:sz w:val="20"/>
                 <w:szCs w:val="20"/>
               </w:rPr>
+            </w:pPr>
+            <w:r>
+              <w:rPr>
+                <w:b/>
+                <w:bCs/>
+                <w:i/>
+                <w:iCs/>
+                <w:sz w:val="20"/>
+                <w:szCs w:val="20"/>
+              </w:rPr>
               <w:t>continuous treatment models</w:t>
             </w:r>
           </w:p>
@@ -3908,7 +4296,8 @@
       <w:tr>
         <w:tc>
           <w:tcPr>
-            <w:tcW w:w="2689" w:type="dxa"/>
+            <w:tcW w:w="2047" w:type="dxa"/>
+            <w:gridSpan w:val="2"/>
             <w:tcBorders>
               <w:top w:val="single" w:sz="4" w:space="0" w:color="auto"/>
             </w:tcBorders>
@@ -3929,7 +4318,15 @@
                 <w:sz w:val="20"/>
                 <w:szCs w:val="20"/>
               </w:rPr>
-              <w:t>Δln</w:t>
+              <w:t>Δ</w:t>
+            </w:r>
+            <w:proofErr w:type="gramStart"/>
+            <w:r>
+              <w:rPr>
+                <w:sz w:val="20"/>
+                <w:szCs w:val="20"/>
+              </w:rPr>
+              <w:t>ln</w:t>
             </w:r>
             <w:proofErr w:type="spellEnd"/>
             <w:r>
@@ -3939,19 +4336,13 @@
               </w:rPr>
               <w:t>(</w:t>
             </w:r>
-            <w:r>
-              <w:rPr>
-                <w:sz w:val="20"/>
-                <w:szCs w:val="20"/>
-              </w:rPr>
-              <w:t>EU funding p.c.)</w:t>
-            </w:r>
-            <w:r>
-              <w:rPr>
-                <w:sz w:val="20"/>
-                <w:szCs w:val="20"/>
-              </w:rPr>
-              <w:t xml:space="preserve"> </w:t>
+            <w:proofErr w:type="gramEnd"/>
+            <w:r>
+              <w:rPr>
+                <w:sz w:val="20"/>
+                <w:szCs w:val="20"/>
+              </w:rPr>
+              <w:t xml:space="preserve">EU funding p.c.) </w:t>
             </w:r>
             <w:proofErr w:type="spellStart"/>
             <w:r>
@@ -3959,14 +4350,7 @@
                 <w:sz w:val="20"/>
                 <w:szCs w:val="20"/>
               </w:rPr>
-              <w:t>cum</w:t>
-            </w:r>
-            <w:r>
-              <w:rPr>
-                <w:sz w:val="20"/>
-                <w:szCs w:val="20"/>
-              </w:rPr>
-              <w:t>ul</w:t>
+              <w:t>cumul</w:t>
             </w:r>
             <w:proofErr w:type="spellEnd"/>
             <w:r>
@@ -3980,7 +4364,7 @@
         </w:tc>
         <w:tc>
           <w:tcPr>
-            <w:tcW w:w="2009" w:type="dxa"/>
+            <w:tcW w:w="1646" w:type="dxa"/>
             <w:tcBorders>
               <w:top w:val="single" w:sz="4" w:space="0" w:color="auto"/>
             </w:tcBorders>
@@ -3999,14 +4383,7 @@
                 <w:sz w:val="20"/>
                 <w:szCs w:val="20"/>
               </w:rPr>
-              <w:t>-</w:t>
-            </w:r>
-            <w:r>
-              <w:rPr>
-                <w:sz w:val="20"/>
-                <w:szCs w:val="20"/>
-              </w:rPr>
-              <w:t>0.00003</w:t>
+              <w:t>-0.00003</w:t>
             </w:r>
             <w:r>
               <w:rPr>
@@ -4020,7 +4397,7 @@
         </w:tc>
         <w:tc>
           <w:tcPr>
-            <w:tcW w:w="2349" w:type="dxa"/>
+            <w:tcW w:w="1874" w:type="dxa"/>
             <w:tcBorders>
               <w:top w:val="single" w:sz="4" w:space="0" w:color="auto"/>
             </w:tcBorders>
@@ -4039,21 +4416,14 @@
                 <w:sz w:val="20"/>
                 <w:szCs w:val="20"/>
               </w:rPr>
-              <w:t>-0.000</w:t>
-            </w:r>
-            <w:r>
-              <w:rPr>
-                <w:sz w:val="20"/>
-                <w:szCs w:val="20"/>
-              </w:rPr>
-              <w:t>0</w:t>
-            </w:r>
-            <w:r>
-              <w:rPr>
-                <w:sz w:val="20"/>
-                <w:szCs w:val="20"/>
-              </w:rPr>
-              <w:t>3</w:t>
+              <w:t>0.00</w:t>
+            </w:r>
+            <w:r>
+              <w:rPr>
+                <w:sz w:val="20"/>
+                <w:szCs w:val="20"/>
+              </w:rPr>
+              <w:t>127</w:t>
             </w:r>
             <w:r>
               <w:rPr>
@@ -4061,13 +4431,27 @@
                 <w:szCs w:val="20"/>
               </w:rPr>
               <w:br/>
-              <w:t>(0.00074)</w:t>
-            </w:r>
-          </w:p>
-        </w:tc>
-        <w:tc>
-          <w:tcPr>
-            <w:tcW w:w="2349" w:type="dxa"/>
+              <w:t>(0.00</w:t>
+            </w:r>
+            <w:r>
+              <w:rPr>
+                <w:sz w:val="20"/>
+                <w:szCs w:val="20"/>
+              </w:rPr>
+              <w:t>101</w:t>
+            </w:r>
+            <w:r>
+              <w:rPr>
+                <w:sz w:val="20"/>
+                <w:szCs w:val="20"/>
+              </w:rPr>
+              <w:t>)</w:t>
+            </w:r>
+          </w:p>
+        </w:tc>
+        <w:tc>
+          <w:tcPr>
+            <w:tcW w:w="1631" w:type="dxa"/>
             <w:tcBorders>
               <w:top w:val="single" w:sz="4" w:space="0" w:color="auto"/>
             </w:tcBorders>
@@ -4081,13 +4465,68 @@
                 <w:szCs w:val="20"/>
               </w:rPr>
             </w:pPr>
+            <w:r>
+              <w:rPr>
+                <w:sz w:val="20"/>
+                <w:szCs w:val="20"/>
+              </w:rPr>
+              <w:t>-0.00</w:t>
+            </w:r>
+            <w:r>
+              <w:rPr>
+                <w:sz w:val="20"/>
+                <w:szCs w:val="20"/>
+              </w:rPr>
+              <w:t>114</w:t>
+            </w:r>
+            <w:r>
+              <w:rPr>
+                <w:sz w:val="20"/>
+                <w:szCs w:val="20"/>
+              </w:rPr>
+              <w:br/>
+              <w:t>(0.00</w:t>
+            </w:r>
+            <w:r>
+              <w:rPr>
+                <w:sz w:val="20"/>
+                <w:szCs w:val="20"/>
+              </w:rPr>
+              <w:t>110</w:t>
+            </w:r>
+            <w:r>
+              <w:rPr>
+                <w:sz w:val="20"/>
+                <w:szCs w:val="20"/>
+              </w:rPr>
+              <w:t>)</w:t>
+            </w:r>
+          </w:p>
+        </w:tc>
+        <w:tc>
+          <w:tcPr>
+            <w:tcW w:w="1874" w:type="dxa"/>
+            <w:tcBorders>
+              <w:top w:val="single" w:sz="4" w:space="0" w:color="auto"/>
+            </w:tcBorders>
+          </w:tcPr>
+          <w:p>
+            <w:pPr>
+              <w:pStyle w:val="Normlelsbekezds"/>
+              <w:jc w:val="center"/>
+              <w:rPr>
+                <w:sz w:val="20"/>
+                <w:szCs w:val="20"/>
+              </w:rPr>
+            </w:pPr>
           </w:p>
         </w:tc>
       </w:tr>
       <w:tr>
         <w:tc>
           <w:tcPr>
-            <w:tcW w:w="2689" w:type="dxa"/>
+            <w:tcW w:w="2047" w:type="dxa"/>
+            <w:gridSpan w:val="2"/>
             <w:tcBorders>
               <w:bottom w:val="single" w:sz="4" w:space="0" w:color="auto"/>
             </w:tcBorders>
@@ -4102,18 +4541,27 @@
                 <w:szCs w:val="20"/>
               </w:rPr>
             </w:pPr>
-            <w:r>
-              <w:rPr>
-                <w:sz w:val="20"/>
-                <w:szCs w:val="20"/>
-              </w:rPr>
-              <w:t>ln(EU funding p.c.)</w:t>
-            </w:r>
-          </w:p>
-        </w:tc>
-        <w:tc>
-          <w:tcPr>
-            <w:tcW w:w="2009" w:type="dxa"/>
+            <w:proofErr w:type="gramStart"/>
+            <w:r>
+              <w:rPr>
+                <w:sz w:val="20"/>
+                <w:szCs w:val="20"/>
+              </w:rPr>
+              <w:t>ln(</w:t>
+            </w:r>
+            <w:proofErr w:type="gramEnd"/>
+            <w:r>
+              <w:rPr>
+                <w:sz w:val="20"/>
+                <w:szCs w:val="20"/>
+              </w:rPr>
+              <w:t>EU funding p.c.)</w:t>
+            </w:r>
+          </w:p>
+        </w:tc>
+        <w:tc>
+          <w:tcPr>
+            <w:tcW w:w="1646" w:type="dxa"/>
             <w:tcBorders>
               <w:bottom w:val="single" w:sz="4" w:space="0" w:color="auto"/>
             </w:tcBorders>
@@ -4131,7 +4579,7 @@
         </w:tc>
         <w:tc>
           <w:tcPr>
-            <w:tcW w:w="2349" w:type="dxa"/>
+            <w:tcW w:w="1874" w:type="dxa"/>
             <w:tcBorders>
               <w:bottom w:val="single" w:sz="4" w:space="0" w:color="auto"/>
             </w:tcBorders>
@@ -4149,7 +4597,7 @@
         </w:tc>
         <w:tc>
           <w:tcPr>
-            <w:tcW w:w="2349" w:type="dxa"/>
+            <w:tcW w:w="1631" w:type="dxa"/>
             <w:tcBorders>
               <w:bottom w:val="single" w:sz="4" w:space="0" w:color="auto"/>
             </w:tcBorders>
@@ -4163,33 +4611,30 @@
                 <w:szCs w:val="20"/>
               </w:rPr>
             </w:pPr>
-            <w:r>
-              <w:rPr>
-                <w:sz w:val="20"/>
-                <w:szCs w:val="20"/>
-              </w:rPr>
-              <w:t>0.0</w:t>
-            </w:r>
-            <w:r>
-              <w:rPr>
-                <w:sz w:val="20"/>
-                <w:szCs w:val="20"/>
-              </w:rPr>
-              <w:t>0</w:t>
-            </w:r>
-            <w:r>
-              <w:rPr>
-                <w:sz w:val="20"/>
-                <w:szCs w:val="20"/>
-              </w:rPr>
-              <w:t>1</w:t>
-            </w:r>
-            <w:r>
-              <w:rPr>
-                <w:sz w:val="20"/>
-                <w:szCs w:val="20"/>
-              </w:rPr>
-              <w:t>09</w:t>
+          </w:p>
+        </w:tc>
+        <w:tc>
+          <w:tcPr>
+            <w:tcW w:w="1874" w:type="dxa"/>
+            <w:tcBorders>
+              <w:bottom w:val="single" w:sz="4" w:space="0" w:color="auto"/>
+            </w:tcBorders>
+          </w:tcPr>
+          <w:p>
+            <w:pPr>
+              <w:pStyle w:val="Normlelsbekezds"/>
+              <w:jc w:val="center"/>
+              <w:rPr>
+                <w:sz w:val="20"/>
+                <w:szCs w:val="20"/>
+              </w:rPr>
+            </w:pPr>
+            <w:r>
+              <w:rPr>
+                <w:sz w:val="20"/>
+                <w:szCs w:val="20"/>
+              </w:rPr>
+              <w:t>0.00109</w:t>
             </w:r>
             <w:r>
               <w:rPr>
@@ -4205,21 +4650,7 @@
                 <w:szCs w:val="20"/>
               </w:rPr>
               <w:br/>
-              <w:t>(0.0005</w:t>
-            </w:r>
-            <w:r>
-              <w:rPr>
-                <w:sz w:val="20"/>
-                <w:szCs w:val="20"/>
-              </w:rPr>
-              <w:t>2</w:t>
-            </w:r>
-            <w:r>
-              <w:rPr>
-                <w:sz w:val="20"/>
-                <w:szCs w:val="20"/>
-              </w:rPr>
-              <w:t>)</w:t>
+              <w:t>(0.00052)</w:t>
             </w:r>
           </w:p>
         </w:tc>
@@ -4227,7 +4658,8 @@
       <w:tr>
         <w:tc>
           <w:tcPr>
-            <w:tcW w:w="2689" w:type="dxa"/>
+            <w:tcW w:w="2047" w:type="dxa"/>
+            <w:gridSpan w:val="2"/>
             <w:tcBorders>
               <w:top w:val="single" w:sz="4" w:space="0" w:color="auto"/>
               <w:bottom w:val="single" w:sz="4" w:space="0" w:color="auto"/>
@@ -4262,7 +4694,7 @@
         </w:tc>
         <w:tc>
           <w:tcPr>
-            <w:tcW w:w="2009" w:type="dxa"/>
+            <w:tcW w:w="1646" w:type="dxa"/>
             <w:tcBorders>
               <w:top w:val="single" w:sz="4" w:space="0" w:color="auto"/>
               <w:bottom w:val="single" w:sz="4" w:space="0" w:color="auto"/>
@@ -4288,7 +4720,7 @@
         </w:tc>
         <w:tc>
           <w:tcPr>
-            <w:tcW w:w="2349" w:type="dxa"/>
+            <w:tcW w:w="1874" w:type="dxa"/>
             <w:tcBorders>
               <w:top w:val="single" w:sz="4" w:space="0" w:color="auto"/>
               <w:bottom w:val="single" w:sz="4" w:space="0" w:color="auto"/>
@@ -4308,13 +4740,20 @@
                 <w:sz w:val="20"/>
                 <w:szCs w:val="20"/>
               </w:rPr>
-              <w:t>0.757</w:t>
-            </w:r>
-          </w:p>
-        </w:tc>
-        <w:tc>
-          <w:tcPr>
-            <w:tcW w:w="2349" w:type="dxa"/>
+              <w:t>0.75</w:t>
+            </w:r>
+            <w:r>
+              <w:rPr>
+                <w:sz w:val="20"/>
+                <w:szCs w:val="20"/>
+              </w:rPr>
+              <w:t>6</w:t>
+            </w:r>
+          </w:p>
+        </w:tc>
+        <w:tc>
+          <w:tcPr>
+            <w:tcW w:w="1631" w:type="dxa"/>
             <w:tcBorders>
               <w:top w:val="single" w:sz="4" w:space="0" w:color="auto"/>
               <w:bottom w:val="single" w:sz="4" w:space="0" w:color="auto"/>
@@ -4334,6 +4773,39 @@
                 <w:sz w:val="20"/>
                 <w:szCs w:val="20"/>
               </w:rPr>
+              <w:t>0.7</w:t>
+            </w:r>
+            <w:r>
+              <w:rPr>
+                <w:sz w:val="20"/>
+                <w:szCs w:val="20"/>
+              </w:rPr>
+              <w:t>83</w:t>
+            </w:r>
+          </w:p>
+        </w:tc>
+        <w:tc>
+          <w:tcPr>
+            <w:tcW w:w="1874" w:type="dxa"/>
+            <w:tcBorders>
+              <w:top w:val="single" w:sz="4" w:space="0" w:color="auto"/>
+              <w:bottom w:val="single" w:sz="4" w:space="0" w:color="auto"/>
+            </w:tcBorders>
+          </w:tcPr>
+          <w:p>
+            <w:pPr>
+              <w:pStyle w:val="Normlelsbekezds"/>
+              <w:jc w:val="center"/>
+              <w:rPr>
+                <w:sz w:val="20"/>
+                <w:szCs w:val="20"/>
+              </w:rPr>
+            </w:pPr>
+            <w:r>
+              <w:rPr>
+                <w:sz w:val="20"/>
+                <w:szCs w:val="20"/>
+              </w:rPr>
               <w:t>0.949</w:t>
             </w:r>
           </w:p>
@@ -4342,8 +4814,31 @@
       <w:tr>
         <w:tc>
           <w:tcPr>
-            <w:tcW w:w="9396" w:type="dxa"/>
-            <w:gridSpan w:val="4"/>
+            <w:tcW w:w="1810" w:type="dxa"/>
+            <w:tcBorders>
+              <w:top w:val="single" w:sz="4" w:space="0" w:color="auto"/>
+              <w:bottom w:val="single" w:sz="4" w:space="0" w:color="auto"/>
+            </w:tcBorders>
+          </w:tcPr>
+          <w:p>
+            <w:pPr>
+              <w:pStyle w:val="Normlelsbekezds"/>
+              <w:jc w:val="center"/>
+              <w:rPr>
+                <w:b/>
+                <w:bCs/>
+                <w:i/>
+                <w:iCs/>
+                <w:sz w:val="20"/>
+                <w:szCs w:val="20"/>
+              </w:rPr>
+            </w:pPr>
+          </w:p>
+        </w:tc>
+        <w:tc>
+          <w:tcPr>
+            <w:tcW w:w="7262" w:type="dxa"/>
+            <w:gridSpan w:val="5"/>
             <w:tcBorders>
               <w:top w:val="single" w:sz="4" w:space="0" w:color="auto"/>
               <w:bottom w:val="single" w:sz="4" w:space="0" w:color="auto"/>
@@ -4380,7 +4875,8 @@
       <w:tr>
         <w:tc>
           <w:tcPr>
-            <w:tcW w:w="2689" w:type="dxa"/>
+            <w:tcW w:w="2047" w:type="dxa"/>
+            <w:gridSpan w:val="2"/>
             <w:tcBorders>
               <w:top w:val="single" w:sz="4" w:space="0" w:color="auto"/>
             </w:tcBorders>
@@ -4395,12 +4891,28 @@
                 <w:szCs w:val="20"/>
               </w:rPr>
             </w:pPr>
-            <w:r>
-              <w:rPr>
-                <w:sz w:val="20"/>
-                <w:szCs w:val="20"/>
-              </w:rPr>
-              <w:t xml:space="preserve">Δ(no funding dummy) </w:t>
+            <w:proofErr w:type="gramStart"/>
+            <w:r>
+              <w:rPr>
+                <w:sz w:val="20"/>
+                <w:szCs w:val="20"/>
+              </w:rPr>
+              <w:t>Δ(</w:t>
+            </w:r>
+            <w:proofErr w:type="gramEnd"/>
+            <w:r>
+              <w:rPr>
+                <w:sz w:val="20"/>
+                <w:szCs w:val="20"/>
+              </w:rPr>
+              <w:t>funding dummy)</w:t>
+            </w:r>
+            <w:r>
+              <w:rPr>
+                <w:sz w:val="20"/>
+                <w:szCs w:val="20"/>
+              </w:rPr>
+              <w:br/>
             </w:r>
             <w:proofErr w:type="spellStart"/>
             <w:r>
@@ -4422,7 +4934,7 @@
         </w:tc>
         <w:tc>
           <w:tcPr>
-            <w:tcW w:w="2009" w:type="dxa"/>
+            <w:tcW w:w="1646" w:type="dxa"/>
             <w:tcBorders>
               <w:top w:val="single" w:sz="4" w:space="0" w:color="auto"/>
             </w:tcBorders>
@@ -4441,7 +4953,7 @@
                 <w:sz w:val="20"/>
                 <w:szCs w:val="20"/>
               </w:rPr>
-              <w:t>-0.01639</w:t>
+              <w:t>0.01639</w:t>
             </w:r>
             <w:r>
               <w:rPr>
@@ -4471,7 +4983,7 @@
         </w:tc>
         <w:tc>
           <w:tcPr>
-            <w:tcW w:w="2349" w:type="dxa"/>
+            <w:tcW w:w="1874" w:type="dxa"/>
             <w:tcBorders>
               <w:top w:val="single" w:sz="4" w:space="0" w:color="auto"/>
             </w:tcBorders>
@@ -4490,14 +5002,14 @@
                 <w:sz w:val="20"/>
                 <w:szCs w:val="20"/>
               </w:rPr>
-              <w:t>-0.</w:t>
-            </w:r>
-            <w:r>
-              <w:rPr>
-                <w:sz w:val="20"/>
-                <w:szCs w:val="20"/>
-              </w:rPr>
-              <w:t>01781</w:t>
+              <w:t>0.0</w:t>
+            </w:r>
+            <w:r>
+              <w:rPr>
+                <w:sz w:val="20"/>
+                <w:szCs w:val="20"/>
+              </w:rPr>
+              <w:t>3107</w:t>
             </w:r>
             <w:r>
               <w:rPr>
@@ -4521,13 +5033,27 @@
                 <w:szCs w:val="20"/>
               </w:rPr>
               <w:br/>
-              <w:t>(0.00231)</w:t>
-            </w:r>
-          </w:p>
-        </w:tc>
-        <w:tc>
-          <w:tcPr>
-            <w:tcW w:w="2349" w:type="dxa"/>
+              <w:t>(0.002</w:t>
+            </w:r>
+            <w:r>
+              <w:rPr>
+                <w:sz w:val="20"/>
+                <w:szCs w:val="20"/>
+              </w:rPr>
+              <w:t>96</w:t>
+            </w:r>
+            <w:r>
+              <w:rPr>
+                <w:sz w:val="20"/>
+                <w:szCs w:val="20"/>
+              </w:rPr>
+              <w:t>)</w:t>
+            </w:r>
+          </w:p>
+        </w:tc>
+        <w:tc>
+          <w:tcPr>
+            <w:tcW w:w="1631" w:type="dxa"/>
             <w:tcBorders>
               <w:top w:val="single" w:sz="4" w:space="0" w:color="auto"/>
             </w:tcBorders>
@@ -4541,13 +5067,84 @@
                 <w:szCs w:val="20"/>
               </w:rPr>
             </w:pPr>
+            <w:r>
+              <w:rPr>
+                <w:sz w:val="20"/>
+                <w:szCs w:val="20"/>
+              </w:rPr>
+              <w:t>0.0</w:t>
+            </w:r>
+            <w:r>
+              <w:rPr>
+                <w:sz w:val="20"/>
+                <w:szCs w:val="20"/>
+              </w:rPr>
+              <w:t>1068</w:t>
+            </w:r>
+            <w:r>
+              <w:rPr>
+                <w:sz w:val="20"/>
+                <w:szCs w:val="20"/>
+                <w:vertAlign w:val="superscript"/>
+              </w:rPr>
+              <w:t>**</w:t>
+            </w:r>
+            <w:r>
+              <w:rPr>
+                <w:sz w:val="20"/>
+                <w:szCs w:val="20"/>
+                <w:vertAlign w:val="superscript"/>
+              </w:rPr>
+              <w:t>*</w:t>
+            </w:r>
+            <w:r>
+              <w:rPr>
+                <w:sz w:val="20"/>
+                <w:szCs w:val="20"/>
+              </w:rPr>
+              <w:br/>
+              <w:t>(0.00</w:t>
+            </w:r>
+            <w:r>
+              <w:rPr>
+                <w:sz w:val="20"/>
+                <w:szCs w:val="20"/>
+              </w:rPr>
+              <w:t>365</w:t>
+            </w:r>
+            <w:r>
+              <w:rPr>
+                <w:sz w:val="20"/>
+                <w:szCs w:val="20"/>
+              </w:rPr>
+              <w:t>)</w:t>
+            </w:r>
+          </w:p>
+        </w:tc>
+        <w:tc>
+          <w:tcPr>
+            <w:tcW w:w="1874" w:type="dxa"/>
+            <w:tcBorders>
+              <w:top w:val="single" w:sz="4" w:space="0" w:color="auto"/>
+            </w:tcBorders>
+          </w:tcPr>
+          <w:p>
+            <w:pPr>
+              <w:pStyle w:val="Normlelsbekezds"/>
+              <w:jc w:val="center"/>
+              <w:rPr>
+                <w:sz w:val="20"/>
+                <w:szCs w:val="20"/>
+              </w:rPr>
+            </w:pPr>
           </w:p>
         </w:tc>
       </w:tr>
       <w:tr>
         <w:tc>
           <w:tcPr>
-            <w:tcW w:w="2689" w:type="dxa"/>
+            <w:tcW w:w="2047" w:type="dxa"/>
+            <w:gridSpan w:val="2"/>
             <w:tcBorders>
               <w:bottom w:val="single" w:sz="4" w:space="0" w:color="auto"/>
             </w:tcBorders>
@@ -4567,13 +5164,13 @@
                 <w:sz w:val="20"/>
                 <w:szCs w:val="20"/>
               </w:rPr>
-              <w:t>no funding dummy</w:t>
-            </w:r>
-          </w:p>
-        </w:tc>
-        <w:tc>
-          <w:tcPr>
-            <w:tcW w:w="2009" w:type="dxa"/>
+              <w:t>funding dummy</w:t>
+            </w:r>
+          </w:p>
+        </w:tc>
+        <w:tc>
+          <w:tcPr>
+            <w:tcW w:w="1646" w:type="dxa"/>
             <w:tcBorders>
               <w:bottom w:val="single" w:sz="4" w:space="0" w:color="auto"/>
             </w:tcBorders>
@@ -4591,7 +5188,7 @@
         </w:tc>
         <w:tc>
           <w:tcPr>
-            <w:tcW w:w="2349" w:type="dxa"/>
+            <w:tcW w:w="1874" w:type="dxa"/>
             <w:tcBorders>
               <w:bottom w:val="single" w:sz="4" w:space="0" w:color="auto"/>
             </w:tcBorders>
@@ -4609,7 +5206,7 @@
         </w:tc>
         <w:tc>
           <w:tcPr>
-            <w:tcW w:w="2349" w:type="dxa"/>
+            <w:tcW w:w="1631" w:type="dxa"/>
             <w:tcBorders>
               <w:bottom w:val="single" w:sz="4" w:space="0" w:color="auto"/>
             </w:tcBorders>
@@ -4623,12 +5220,30 @@
                 <w:szCs w:val="20"/>
               </w:rPr>
             </w:pPr>
-            <w:r>
-              <w:rPr>
-                <w:sz w:val="20"/>
-                <w:szCs w:val="20"/>
-              </w:rPr>
-              <w:t>-0.03462</w:t>
+          </w:p>
+        </w:tc>
+        <w:tc>
+          <w:tcPr>
+            <w:tcW w:w="1874" w:type="dxa"/>
+            <w:tcBorders>
+              <w:bottom w:val="single" w:sz="4" w:space="0" w:color="auto"/>
+            </w:tcBorders>
+          </w:tcPr>
+          <w:p>
+            <w:pPr>
+              <w:pStyle w:val="Normlelsbekezds"/>
+              <w:jc w:val="center"/>
+              <w:rPr>
+                <w:sz w:val="20"/>
+                <w:szCs w:val="20"/>
+              </w:rPr>
+            </w:pPr>
+            <w:r>
+              <w:rPr>
+                <w:sz w:val="20"/>
+                <w:szCs w:val="20"/>
+              </w:rPr>
+              <w:t>0.03462</w:t>
             </w:r>
             <w:r>
               <w:rPr>
@@ -4660,7 +5275,8 @@
       <w:tr>
         <w:tc>
           <w:tcPr>
-            <w:tcW w:w="2689" w:type="dxa"/>
+            <w:tcW w:w="2047" w:type="dxa"/>
+            <w:gridSpan w:val="2"/>
             <w:tcBorders>
               <w:top w:val="single" w:sz="4" w:space="0" w:color="auto"/>
               <w:bottom w:val="single" w:sz="4" w:space="0" w:color="auto"/>
@@ -4695,7 +5311,7 @@
         </w:tc>
         <w:tc>
           <w:tcPr>
-            <w:tcW w:w="2009" w:type="dxa"/>
+            <w:tcW w:w="1646" w:type="dxa"/>
             <w:tcBorders>
               <w:top w:val="single" w:sz="4" w:space="0" w:color="auto"/>
               <w:bottom w:val="single" w:sz="4" w:space="0" w:color="auto"/>
@@ -4721,7 +5337,7 @@
         </w:tc>
         <w:tc>
           <w:tcPr>
-            <w:tcW w:w="2349" w:type="dxa"/>
+            <w:tcW w:w="1874" w:type="dxa"/>
             <w:tcBorders>
               <w:top w:val="single" w:sz="4" w:space="0" w:color="auto"/>
               <w:bottom w:val="single" w:sz="4" w:space="0" w:color="auto"/>
@@ -4741,13 +5357,20 @@
                 <w:sz w:val="20"/>
                 <w:szCs w:val="20"/>
               </w:rPr>
-              <w:t>0.757</w:t>
-            </w:r>
-          </w:p>
-        </w:tc>
-        <w:tc>
-          <w:tcPr>
-            <w:tcW w:w="2349" w:type="dxa"/>
+              <w:t>0.75</w:t>
+            </w:r>
+            <w:r>
+              <w:rPr>
+                <w:sz w:val="20"/>
+                <w:szCs w:val="20"/>
+              </w:rPr>
+              <w:t>6</w:t>
+            </w:r>
+          </w:p>
+        </w:tc>
+        <w:tc>
+          <w:tcPr>
+            <w:tcW w:w="1631" w:type="dxa"/>
             <w:tcBorders>
               <w:top w:val="single" w:sz="4" w:space="0" w:color="auto"/>
               <w:bottom w:val="single" w:sz="4" w:space="0" w:color="auto"/>
@@ -4767,14 +5390,40 @@
                 <w:sz w:val="20"/>
                 <w:szCs w:val="20"/>
               </w:rPr>
-              <w:t>0.94</w:t>
-            </w:r>
-            <w:r>
-              <w:rPr>
-                <w:sz w:val="20"/>
-                <w:szCs w:val="20"/>
-              </w:rPr>
-              <w:t>9</w:t>
+              <w:t>0.7</w:t>
+            </w:r>
+            <w:r>
+              <w:rPr>
+                <w:sz w:val="20"/>
+                <w:szCs w:val="20"/>
+              </w:rPr>
+              <w:t>83</w:t>
+            </w:r>
+          </w:p>
+        </w:tc>
+        <w:tc>
+          <w:tcPr>
+            <w:tcW w:w="1874" w:type="dxa"/>
+            <w:tcBorders>
+              <w:top w:val="single" w:sz="4" w:space="0" w:color="auto"/>
+              <w:bottom w:val="single" w:sz="4" w:space="0" w:color="auto"/>
+            </w:tcBorders>
+          </w:tcPr>
+          <w:p>
+            <w:pPr>
+              <w:pStyle w:val="Normlelsbekezds"/>
+              <w:jc w:val="center"/>
+              <w:rPr>
+                <w:sz w:val="20"/>
+                <w:szCs w:val="20"/>
+              </w:rPr>
+            </w:pPr>
+            <w:r>
+              <w:rPr>
+                <w:sz w:val="20"/>
+                <w:szCs w:val="20"/>
+              </w:rPr>
+              <w:t>0.949</w:t>
             </w:r>
           </w:p>
         </w:tc>
@@ -4782,7 +5431,8 @@
       <w:tr>
         <w:tc>
           <w:tcPr>
-            <w:tcW w:w="2689" w:type="dxa"/>
+            <w:tcW w:w="2047" w:type="dxa"/>
+            <w:gridSpan w:val="2"/>
             <w:tcBorders>
               <w:top w:val="single" w:sz="4" w:space="0" w:color="auto"/>
             </w:tcBorders>
@@ -4808,7 +5458,7 @@
         </w:tc>
         <w:tc>
           <w:tcPr>
-            <w:tcW w:w="2009" w:type="dxa"/>
+            <w:tcW w:w="1646" w:type="dxa"/>
             <w:tcBorders>
               <w:top w:val="single" w:sz="4" w:space="0" w:color="auto"/>
             </w:tcBorders>
@@ -4833,7 +5483,7 @@
         </w:tc>
         <w:tc>
           <w:tcPr>
-            <w:tcW w:w="2349" w:type="dxa"/>
+            <w:tcW w:w="1874" w:type="dxa"/>
             <w:tcBorders>
               <w:top w:val="single" w:sz="4" w:space="0" w:color="auto"/>
             </w:tcBorders>
@@ -4858,7 +5508,7 @@
         </w:tc>
         <w:tc>
           <w:tcPr>
-            <w:tcW w:w="2349" w:type="dxa"/>
+            <w:tcW w:w="1631" w:type="dxa"/>
             <w:tcBorders>
               <w:top w:val="single" w:sz="4" w:space="0" w:color="auto"/>
             </w:tcBorders>
@@ -4877,6 +5527,31 @@
                 <w:sz w:val="20"/>
                 <w:szCs w:val="20"/>
               </w:rPr>
+              <w:t>3</w:t>
+            </w:r>
+          </w:p>
+        </w:tc>
+        <w:tc>
+          <w:tcPr>
+            <w:tcW w:w="1874" w:type="dxa"/>
+            <w:tcBorders>
+              <w:top w:val="single" w:sz="4" w:space="0" w:color="auto"/>
+            </w:tcBorders>
+          </w:tcPr>
+          <w:p>
+            <w:pPr>
+              <w:pStyle w:val="Normlelsbekezds"/>
+              <w:jc w:val="center"/>
+              <w:rPr>
+                <w:sz w:val="20"/>
+                <w:szCs w:val="20"/>
+              </w:rPr>
+            </w:pPr>
+            <w:r>
+              <w:rPr>
+                <w:sz w:val="20"/>
+                <w:szCs w:val="20"/>
+              </w:rPr>
               <w:t>–</w:t>
             </w:r>
           </w:p>
@@ -4885,7 +5560,8 @@
       <w:tr>
         <w:tc>
           <w:tcPr>
-            <w:tcW w:w="2689" w:type="dxa"/>
+            <w:tcW w:w="2047" w:type="dxa"/>
+            <w:gridSpan w:val="2"/>
             <w:vAlign w:val="center"/>
           </w:tcPr>
           <w:p>
@@ -4908,7 +5584,7 @@
         </w:tc>
         <w:tc>
           <w:tcPr>
-            <w:tcW w:w="2009" w:type="dxa"/>
+            <w:tcW w:w="1646" w:type="dxa"/>
           </w:tcPr>
           <w:p>
             <w:pPr>
@@ -4930,7 +5606,7 @@
         </w:tc>
         <w:tc>
           <w:tcPr>
-            <w:tcW w:w="2349" w:type="dxa"/>
+            <w:tcW w:w="1874" w:type="dxa"/>
           </w:tcPr>
           <w:p>
             <w:pPr>
@@ -4952,7 +5628,29 @@
         </w:tc>
         <w:tc>
           <w:tcPr>
-            <w:tcW w:w="2349" w:type="dxa"/>
+            <w:tcW w:w="1631" w:type="dxa"/>
+          </w:tcPr>
+          <w:p>
+            <w:pPr>
+              <w:pStyle w:val="Normlelsbekezds"/>
+              <w:jc w:val="center"/>
+              <w:rPr>
+                <w:sz w:val="20"/>
+                <w:szCs w:val="20"/>
+              </w:rPr>
+            </w:pPr>
+            <w:r>
+              <w:rPr>
+                <w:sz w:val="20"/>
+                <w:szCs w:val="20"/>
+              </w:rPr>
+              <w:t>2</w:t>
+            </w:r>
+          </w:p>
+        </w:tc>
+        <w:tc>
+          <w:tcPr>
+            <w:tcW w:w="1874" w:type="dxa"/>
           </w:tcPr>
           <w:p>
             <w:pPr>
@@ -4976,7 +5674,136 @@
       <w:tr>
         <w:tc>
           <w:tcPr>
-            <w:tcW w:w="2689" w:type="dxa"/>
+            <w:tcW w:w="2047" w:type="dxa"/>
+            <w:gridSpan w:val="2"/>
+            <w:vAlign w:val="center"/>
+          </w:tcPr>
+          <w:p>
+            <w:pPr>
+              <w:pStyle w:val="Normlelsbekezds"/>
+              <w:jc w:val="center"/>
+              <w:rPr>
+                <w:sz w:val="20"/>
+                <w:szCs w:val="20"/>
+              </w:rPr>
+            </w:pPr>
+            <w:r>
+              <w:rPr>
+                <w:sz w:val="20"/>
+                <w:szCs w:val="20"/>
+              </w:rPr>
+              <w:t>Muni.</w:t>
+            </w:r>
+            <w:r>
+              <w:rPr>
+                <w:sz w:val="20"/>
+                <w:szCs w:val="20"/>
+              </w:rPr>
+              <w:t xml:space="preserve"> dumm</w:t>
+            </w:r>
+            <w:r>
+              <w:rPr>
+                <w:sz w:val="20"/>
+                <w:szCs w:val="20"/>
+              </w:rPr>
+              <w:t>ies</w:t>
+            </w:r>
+          </w:p>
+        </w:tc>
+        <w:tc>
+          <w:tcPr>
+            <w:tcW w:w="1646" w:type="dxa"/>
+          </w:tcPr>
+          <w:p>
+            <w:pPr>
+              <w:pStyle w:val="Normlelsbekezds"/>
+              <w:jc w:val="center"/>
+              <w:rPr>
+                <w:sz w:val="20"/>
+                <w:szCs w:val="20"/>
+              </w:rPr>
+            </w:pPr>
+            <w:r>
+              <w:rPr>
+                <w:sz w:val="20"/>
+                <w:szCs w:val="20"/>
+              </w:rPr>
+              <w:t>no</w:t>
+            </w:r>
+          </w:p>
+        </w:tc>
+        <w:tc>
+          <w:tcPr>
+            <w:tcW w:w="1874" w:type="dxa"/>
+          </w:tcPr>
+          <w:p>
+            <w:pPr>
+              <w:pStyle w:val="Normlelsbekezds"/>
+              <w:jc w:val="center"/>
+              <w:rPr>
+                <w:sz w:val="20"/>
+                <w:szCs w:val="20"/>
+              </w:rPr>
+            </w:pPr>
+            <w:r>
+              <w:rPr>
+                <w:sz w:val="20"/>
+                <w:szCs w:val="20"/>
+              </w:rPr>
+              <w:t>no</w:t>
+            </w:r>
+          </w:p>
+        </w:tc>
+        <w:tc>
+          <w:tcPr>
+            <w:tcW w:w="1631" w:type="dxa"/>
+          </w:tcPr>
+          <w:p>
+            <w:pPr>
+              <w:pStyle w:val="Normlelsbekezds"/>
+              <w:jc w:val="center"/>
+              <w:rPr>
+                <w:sz w:val="20"/>
+                <w:szCs w:val="20"/>
+              </w:rPr>
+            </w:pPr>
+            <w:r>
+              <w:rPr>
+                <w:sz w:val="20"/>
+                <w:szCs w:val="20"/>
+              </w:rPr>
+              <w:t>yes</w:t>
+            </w:r>
+          </w:p>
+        </w:tc>
+        <w:tc>
+          <w:tcPr>
+            <w:tcW w:w="1874" w:type="dxa"/>
+          </w:tcPr>
+          <w:p>
+            <w:pPr>
+              <w:pStyle w:val="Normlelsbekezds"/>
+              <w:jc w:val="center"/>
+              <w:rPr>
+                <w:sz w:val="20"/>
+                <w:szCs w:val="20"/>
+              </w:rPr>
+            </w:pPr>
+            <w:r>
+              <w:rPr>
+                <w:sz w:val="20"/>
+                <w:szCs w:val="20"/>
+              </w:rPr>
+              <w:t>–</w:t>
+            </w:r>
+          </w:p>
+        </w:tc>
+      </w:tr>
+      <w:tr>
+        <w:tc>
+          <w:tcPr>
+            <w:tcW w:w="2047" w:type="dxa"/>
+            <w:gridSpan w:val="2"/>
             <w:tcBorders>
               <w:bottom w:val="single" w:sz="4" w:space="0" w:color="auto"/>
             </w:tcBorders>
@@ -4991,6 +5818,7 @@
                 <w:szCs w:val="20"/>
               </w:rPr>
             </w:pPr>
+            <w:proofErr w:type="gramStart"/>
             <w:r>
               <w:rPr>
                 <w:sz w:val="20"/>
@@ -4998,11 +5826,12 @@
               </w:rPr>
               <w:t>T:N</w:t>
             </w:r>
-          </w:p>
-        </w:tc>
-        <w:tc>
-          <w:tcPr>
-            <w:tcW w:w="2009" w:type="dxa"/>
+            <w:proofErr w:type="gramEnd"/>
+          </w:p>
+        </w:tc>
+        <w:tc>
+          <w:tcPr>
+            <w:tcW w:w="1646" w:type="dxa"/>
             <w:tcBorders>
               <w:bottom w:val="single" w:sz="4" w:space="0" w:color="auto"/>
             </w:tcBorders>
@@ -5027,7 +5856,7 @@
         </w:tc>
         <w:tc>
           <w:tcPr>
-            <w:tcW w:w="2349" w:type="dxa"/>
+            <w:tcW w:w="1874" w:type="dxa"/>
             <w:tcBorders>
               <w:bottom w:val="single" w:sz="4" w:space="0" w:color="auto"/>
             </w:tcBorders>
@@ -5052,7 +5881,32 @@
         </w:tc>
         <w:tc>
           <w:tcPr>
-            <w:tcW w:w="2349" w:type="dxa"/>
+            <w:tcW w:w="1631" w:type="dxa"/>
+            <w:tcBorders>
+              <w:bottom w:val="single" w:sz="4" w:space="0" w:color="auto"/>
+            </w:tcBorders>
+          </w:tcPr>
+          <w:p>
+            <w:pPr>
+              <w:pStyle w:val="Normlelsbekezds"/>
+              <w:jc w:val="center"/>
+              <w:rPr>
+                <w:sz w:val="20"/>
+                <w:szCs w:val="20"/>
+              </w:rPr>
+            </w:pPr>
+            <w:r>
+              <w:rPr>
+                <w:sz w:val="20"/>
+                <w:szCs w:val="20"/>
+              </w:rPr>
+              <w:t>10:3148</w:t>
+            </w:r>
+          </w:p>
+        </w:tc>
+        <w:tc>
+          <w:tcPr>
+            <w:tcW w:w="1874" w:type="dxa"/>
             <w:tcBorders>
               <w:bottom w:val="single" w:sz="4" w:space="0" w:color="auto"/>
             </w:tcBorders>
@@ -5141,7 +5995,27 @@
           <w:sz w:val="20"/>
           <w:szCs w:val="20"/>
         </w:rPr>
-        <w:t xml:space="preserve"> the within R</w:t>
+        <w:t xml:space="preserve"> </w:t>
+      </w:r>
+      <w:proofErr w:type="gramStart"/>
+      <w:r>
+        <w:rPr>
+          <w:i/>
+          <w:iCs/>
+          <w:sz w:val="20"/>
+          <w:szCs w:val="20"/>
+        </w:rPr>
+        <w:t>the within</w:t>
+      </w:r>
+      <w:proofErr w:type="gramEnd"/>
+      <w:r>
+        <w:rPr>
+          <w:i/>
+          <w:iCs/>
+          <w:sz w:val="20"/>
+          <w:szCs w:val="20"/>
+        </w:rPr>
+        <w:t xml:space="preserve"> R</w:t>
       </w:r>
       <w:r>
         <w:rPr>
@@ -5223,7 +6097,21 @@
           <w:sz w:val="20"/>
           <w:szCs w:val="20"/>
         </w:rPr>
-        <w:t xml:space="preserve"> (thus the continuous treatment models also include the no funding flag, as it was created because of the log transformation)</w:t>
+        <w:t xml:space="preserve"> (thus the continuous treatment models also include the </w:t>
+      </w:r>
+      <w:r>
+        <w:rPr>
+          <w:sz w:val="20"/>
+          <w:szCs w:val="20"/>
+        </w:rPr>
+        <w:t xml:space="preserve">no funding </w:t>
+      </w:r>
+      <w:r>
+        <w:rPr>
+          <w:sz w:val="20"/>
+          <w:szCs w:val="20"/>
+        </w:rPr>
+        <w:t>dummy</w:t>
       </w:r>
       <w:r>
         <w:rPr>
@@ -5232,7 +6120,7 @@
           <w:sz w:val="20"/>
           <w:szCs w:val="20"/>
         </w:rPr>
-        <w:t>.</w:t>
+        <w:t>, as it was created because of the log transformation</w:t>
       </w:r>
       <w:r>
         <w:rPr>
@@ -5241,7 +6129,14 @@
           <w:sz w:val="20"/>
           <w:szCs w:val="20"/>
         </w:rPr>
-        <w:t xml:space="preserve"> </w:t>
+        <w:t xml:space="preserve">, and which is one if the </w:t>
+      </w:r>
+      <w:r>
+        <w:rPr>
+          <w:sz w:val="20"/>
+          <w:szCs w:val="20"/>
+        </w:rPr>
+        <w:t xml:space="preserve">funding dummy </w:t>
       </w:r>
       <w:r>
         <w:rPr>
@@ -5250,6 +6145,51 @@
           <w:sz w:val="20"/>
           <w:szCs w:val="20"/>
         </w:rPr>
+        <w:t>is zero</w:t>
+      </w:r>
+      <w:r>
+        <w:rPr>
+          <w:i/>
+          <w:iCs/>
+          <w:sz w:val="20"/>
+          <w:szCs w:val="20"/>
+        </w:rPr>
+        <w:t>)</w:t>
+      </w:r>
+      <w:r>
+        <w:rPr>
+          <w:i/>
+          <w:iCs/>
+          <w:sz w:val="20"/>
+          <w:szCs w:val="20"/>
+        </w:rPr>
+        <w:t>.</w:t>
+      </w:r>
+      <w:r>
+        <w:rPr>
+          <w:i/>
+          <w:iCs/>
+          <w:sz w:val="20"/>
+          <w:szCs w:val="20"/>
+        </w:rPr>
+        <w:t xml:space="preserve"> Confounders are added in differences (with lag terms as well) to the FD models, but in levels to the FE model.</w:t>
+      </w:r>
+      <w:r>
+        <w:rPr>
+          <w:i/>
+          <w:iCs/>
+          <w:sz w:val="20"/>
+          <w:szCs w:val="20"/>
+        </w:rPr>
+        <w:t xml:space="preserve"> </w:t>
+      </w:r>
+      <w:r>
+        <w:rPr>
+          <w:i/>
+          <w:iCs/>
+          <w:sz w:val="20"/>
+          <w:szCs w:val="20"/>
+        </w:rPr>
         <w:t>All models are weighted by population.</w:t>
       </w:r>
     </w:p>
@@ -5278,6 +6218,9 @@
         <w:t>time invariant</w:t>
       </w:r>
       <w:r>
+        <w:t>, or they only effect level differences, not changes</w:t>
+      </w:r>
+      <w:r>
         <w:t xml:space="preserve"> – which is rather a though assumption to make</w:t>
       </w:r>
       <w:r>
@@ -5290,14 +6233,14 @@
         <w:t>according to the DAG in Figure 1, all the identified, but omitted confounders are related to both the causal and the outcome variable in the same direction</w:t>
       </w:r>
       <w:r>
-        <w:t xml:space="preserve">. If we accept this, then the estimated effects are positively biased (in absolute terms), </w:t>
+        <w:t>. If we accept this, then the estimated effects are positively biased, meaning that the actual effect shou</w:t>
+      </w:r>
+      <w:r>
+        <w:t xml:space="preserve">ld be </w:t>
       </w:r>
       <w:r>
         <w:lastRenderedPageBreak/>
-        <w:t>meaning that the actual effect shou</w:t>
-      </w:r>
-      <w:r>
-        <w:t>ld be closer to zero (or it could even have an opposite sign)</w:t>
+        <w:t>closer to zero (or it could even have an opposite sign)</w:t>
       </w:r>
       <w:r>
         <w:t>.</w:t>
@@ -5316,37 +6259,133 @@
         <w:pStyle w:val="Normlelsbekezds"/>
       </w:pPr>
       <w:r>
-        <w:t>Although not shown in Table 2, I have also estimated FD models without lags or leads, or without adding confounders. The results of these, comp</w:t>
-      </w:r>
-      <w:r>
-        <w:t>a</w:t>
-      </w:r>
-      <w:r>
-        <w:t>red with Model (2)</w:t>
-      </w:r>
-      <w:r>
-        <w:t>,</w:t>
-      </w:r>
-      <w:r>
-        <w:t xml:space="preserve"> suggest that the effect </w:t>
-      </w:r>
-      <w:r>
-        <w:t xml:space="preserve">estimates are quite similar (ranging from 1.56% to 1.78%). Thus, even though </w:t>
-      </w:r>
-      <w:r>
-        <w:t xml:space="preserve">lags and leads, and the addition of confounders do change the results, the magnitude of these differences </w:t>
-      </w:r>
-      <w:r>
-        <w:t xml:space="preserve">is not substantial. So, my results are robust to different FD specifications. Note, however, that </w:t>
-      </w:r>
-      <w:r>
-        <w:t xml:space="preserve">the results differ more between FD and FE models, so the estimates are not robust </w:t>
-      </w:r>
-      <w:r>
-        <w:t>to different identification strategies</w:t>
-      </w:r>
-      <w:r>
-        <w:t>. The reasons behind these differences were discussed in Section 4.</w:t>
+        <w:t xml:space="preserve">Although not shown in Table 2, I have also estimated FD models without lags or leads, </w:t>
+      </w:r>
+      <w:r>
+        <w:t>and</w:t>
+      </w:r>
+      <w:r>
+        <w:t xml:space="preserve"> without adding confounders. The effect </w:t>
+      </w:r>
+      <w:r>
+        <w:t xml:space="preserve">estimates </w:t>
+      </w:r>
+      <w:r>
+        <w:t>r</w:t>
+      </w:r>
+      <w:r>
+        <w:t>ang</w:t>
+      </w:r>
+      <w:r>
+        <w:t>e</w:t>
+      </w:r>
+      <w:r>
+        <w:t xml:space="preserve"> from </w:t>
+      </w:r>
+      <w:r>
+        <w:t>0</w:t>
+      </w:r>
+      <w:r>
+        <w:t>.</w:t>
+      </w:r>
+      <w:r>
+        <w:t>1</w:t>
+      </w:r>
+      <w:r>
+        <w:t xml:space="preserve">% to </w:t>
+      </w:r>
+      <w:r>
+        <w:t>3.11</w:t>
+      </w:r>
+      <w:r>
+        <w:t>%</w:t>
+      </w:r>
+      <w:r>
+        <w:rPr>
+          <w:rStyle w:val="Lbjegyzet-hivatkozs"/>
+        </w:rPr>
+        <w:footnoteReference w:id="15"/>
+      </w:r>
+      <w:r>
+        <w:t xml:space="preserve">. </w:t>
+      </w:r>
+      <w:r>
+        <w:t>Both adding lag</w:t>
+      </w:r>
+      <w:r>
+        <w:t xml:space="preserve"> and lead terms significantly increased the coefficients, </w:t>
+      </w:r>
+      <w:r>
+        <w:t>but adding municipality dummies had a negative impact</w:t>
+      </w:r>
+      <w:r>
+        <w:t>.</w:t>
+      </w:r>
+      <w:r>
+        <w:t xml:space="preserve"> A</w:t>
+      </w:r>
+      <w:r>
+        <w:t xml:space="preserve">dding confounders also had an impact </w:t>
+      </w:r>
+      <w:proofErr w:type="gramStart"/>
+      <w:r>
+        <w:t>for</w:t>
+      </w:r>
+      <w:proofErr w:type="gramEnd"/>
+      <w:r>
+        <w:t xml:space="preserve"> all model specifications</w:t>
+      </w:r>
+      <w:r>
+        <w:t>.</w:t>
+      </w:r>
+      <w:r>
+        <w:t xml:space="preserve"> In addition, the FE estimate differs significantly from the best FD estimate</w:t>
+      </w:r>
+      <w:r>
+        <w:t xml:space="preserve"> (as discussed more in detail in Section 4). Thus, my </w:t>
+      </w:r>
+      <w:r>
+        <w:t xml:space="preserve">estimate is not quite robust across different identification strategies. However, I do believe that the chosen model captures </w:t>
+      </w:r>
+      <w:r>
+        <w:t>the most endogenous variance in the causal variable, thus it is the closest to a true causal estimate.</w:t>
+      </w:r>
+      <w:r>
+        <w:t xml:space="preserve"> </w:t>
+      </w:r>
+      <w:r>
+        <w:t xml:space="preserve">Regarding the validity of the results, </w:t>
+      </w:r>
+      <w:r>
+        <w:t>the internal validity of the estimates is questionable due to many omitted factors (as discussed briefly above)</w:t>
+      </w:r>
+      <w:r>
+        <w:t xml:space="preserve">. </w:t>
+      </w:r>
+      <w:proofErr w:type="gramStart"/>
+      <w:r>
+        <w:t>Th</w:t>
+      </w:r>
+      <w:r>
+        <w:t>e external</w:t>
+      </w:r>
+      <w:proofErr w:type="gramEnd"/>
+      <w:r>
+        <w:t xml:space="preserve"> validity may be </w:t>
+      </w:r>
+      <w:r>
+        <w:t xml:space="preserve">acceptable for other timeframes </w:t>
+      </w:r>
+      <w:proofErr w:type="gramStart"/>
+      <w:r>
+        <w:t>in the near future</w:t>
+      </w:r>
+      <w:proofErr w:type="gramEnd"/>
+      <w:r>
+        <w:t xml:space="preserve">, but I would not expect the results to generalize well </w:t>
+      </w:r>
+      <w:r>
+        <w:t>to many years in advance or to different parts of the European Union.</w:t>
       </w:r>
     </w:p>
     <w:p>
@@ -5380,7 +6419,13 @@
         <w:t xml:space="preserve"> One such factor that may influence the effects could be the size of the municipalities.</w:t>
       </w:r>
       <w:r>
-        <w:t xml:space="preserve"> To test this idea, I re-estimated Model (2) with binary treatment</w:t>
+        <w:t xml:space="preserve"> To test this idea, I re-estimated Model (</w:t>
+      </w:r>
+      <w:r>
+        <w:t>3</w:t>
+      </w:r>
+      <w:r>
+        <w:t>) with binary treatment</w:t>
       </w:r>
       <w:r>
         <w:t xml:space="preserve"> on subsamples of small (less than 5000 inhabitants) and large </w:t>
@@ -5392,7 +6437,7 @@
         <w:rPr>
           <w:rStyle w:val="Lbjegyzet-hivatkozs"/>
         </w:rPr>
-        <w:footnoteReference w:id="13"/>
+        <w:footnoteReference w:id="16"/>
       </w:r>
       <w:r>
         <w:t>.</w:t>
@@ -5422,13 +6467,25 @@
         <w:t xml:space="preserve">income per capita increases by </w:t>
       </w:r>
       <w:r>
-        <w:t xml:space="preserve">0.75% for small municipalities, but </w:t>
-      </w:r>
-      <w:r>
-        <w:t>by 2.</w:t>
-      </w:r>
-      <w:r>
-        <w:t>52</w:t>
+        <w:t>1.</w:t>
+      </w:r>
+      <w:r>
+        <w:t>35</w:t>
+      </w:r>
+      <w:r>
+        <w:t xml:space="preserve">% for small municipalities, but </w:t>
+      </w:r>
+      <w:r>
+        <w:t xml:space="preserve">by </w:t>
+      </w:r>
+      <w:r>
+        <w:t>3</w:t>
+      </w:r>
+      <w:r>
+        <w:t>.</w:t>
+      </w:r>
+      <w:r>
+        <w:t>71</w:t>
       </w:r>
       <w:r>
         <w:t>%</w:t>
@@ -5440,7 +6497,7 @@
         <w:rPr>
           <w:rStyle w:val="Lbjegyzet-hivatkozs"/>
         </w:rPr>
-        <w:footnoteReference w:id="14"/>
+        <w:footnoteReference w:id="17"/>
       </w:r>
       <w:r>
         <w:t>.</w:t>
@@ -5452,40 +6509,16 @@
         <w:t>I have also examined the possibility of heterogeneity for the continuous treatment model.</w:t>
       </w:r>
       <w:r>
-        <w:t xml:space="preserve"> It turned out that lack of significant relationship in the general model </w:t>
-      </w:r>
-      <w:r>
-        <w:t xml:space="preserve">masked some differences between different sized municipalities. According to the re-estimation of Model (2), </w:t>
-      </w:r>
-      <w:r>
-        <w:t xml:space="preserve">within </w:t>
-      </w:r>
-      <w:r>
-        <w:t>3</w:t>
-      </w:r>
-      <w:r>
-        <w:t xml:space="preserve"> years of</w:t>
-      </w:r>
-      <w:r>
-        <w:t xml:space="preserve"> a 1</w:t>
-      </w:r>
-      <w:r>
-        <w:t>0</w:t>
-      </w:r>
-      <w:r>
-        <w:t>% change in EU funding per capita</w:t>
-      </w:r>
-      <w:r>
-        <w:t xml:space="preserve">, </w:t>
-      </w:r>
-      <w:r>
-        <w:t xml:space="preserve">real </w:t>
-      </w:r>
-      <w:r>
-        <w:t>income per capita changes by 0.01% in small municipalities (significant only at 10%)</w:t>
-      </w:r>
-      <w:r>
-        <w:t>, whereas there is still no significant relationship for large municipalities.</w:t>
+        <w:t xml:space="preserve"> </w:t>
+      </w:r>
+      <w:r>
+        <w:t>However, the coefficients turned out to be still insignificant for both subsample</w:t>
+      </w:r>
+      <w:r>
+        <w:t>s</w:t>
+      </w:r>
+      <w:r>
+        <w:t>.</w:t>
       </w:r>
     </w:p>
     <w:p>
@@ -5528,7 +6561,13 @@
         <w:t xml:space="preserve"> on real income per capita is at maximum </w:t>
       </w:r>
       <w:r>
-        <w:t>1.78%</w:t>
+        <w:t>1.07</w:t>
+      </w:r>
+      <w:r>
+        <w:t>%</w:t>
+      </w:r>
+      <w:r>
+        <w:t xml:space="preserve"> for the whole sample</w:t>
       </w:r>
       <w:r>
         <w:t xml:space="preserve">. Thus, </w:t>
@@ -5572,7 +6611,7 @@
         <w:t xml:space="preserve">. This strongly suggests that EU funding </w:t>
       </w:r>
       <w:r>
-        <w:t>does not effectively translate into income local income growth.</w:t>
+        <w:t>does not effectively translate into local income growth.</w:t>
       </w:r>
       <w:r>
         <w:t xml:space="preserve"> The reason behind this may be two-fold. On the one hand, it is possible that the real effect takes even more than </w:t>
@@ -5584,13 +6623,19 @@
         <w:t xml:space="preserve">show up (as discussed in Section 4). On the other hand, </w:t>
       </w:r>
       <w:r>
-        <w:t>it is possible that municipalities simply do not have the necessary absorptive capacities to translate funding into income growth</w:t>
+        <w:t xml:space="preserve">municipalities simply </w:t>
+      </w:r>
+      <w:r>
+        <w:t>might</w:t>
+      </w:r>
+      <w:r>
+        <w:t xml:space="preserve"> not have the necessary absorptive capacities to translate funding into income growth</w:t>
       </w:r>
       <w:r>
         <w:rPr>
           <w:rStyle w:val="Lbjegyzet-hivatkozs"/>
         </w:rPr>
-        <w:footnoteReference w:id="15"/>
+        <w:footnoteReference w:id="18"/>
       </w:r>
       <w:r>
         <w:t>.</w:t>
@@ -5609,39 +6654,63 @@
       </w:r>
       <w:r>
         <w:t>translates more strongly into local income growth.</w:t>
+      </w:r>
+      <w:r>
+        <w:t xml:space="preserve"> Also</w:t>
+      </w:r>
+      <w:r>
+        <w:t xml:space="preserve">, </w:t>
+      </w:r>
+      <w:r>
+        <w:t xml:space="preserve">as the possible effects of EU funding seem to be heterogeneous across different </w:t>
+      </w:r>
+      <w:r>
+        <w:t>municipality sizes, policymakers</w:t>
+      </w:r>
+      <w:r>
+        <w:t xml:space="preserve"> </w:t>
+      </w:r>
+      <w:r>
+        <w:t>should identify why larger municipalities are better at translating</w:t>
+      </w:r>
+      <w:r>
+        <w:t xml:space="preserve"> EU funding into income growth. Then, these best practices could be used to </w:t>
+      </w:r>
+      <w:r>
+        <w:t>strengthen the link between EU funding and income growth</w:t>
+      </w:r>
+      <w:r>
+        <w:t xml:space="preserve"> for smaller municipalities as well.</w:t>
       </w:r>
     </w:p>
     <w:p>
       <w:r>
-        <w:t xml:space="preserve">Lastly, </w:t>
-      </w:r>
-      <w:r>
-        <w:t xml:space="preserve">as the possible effects of EU funding seem to be heterogeneous across different </w:t>
-      </w:r>
-      <w:r>
-        <w:t>municipality sizes, policymakers</w:t>
-      </w:r>
-      <w:r>
-        <w:t xml:space="preserve"> </w:t>
-      </w:r>
-      <w:r>
-        <w:t>should identify why larger municipalities are better at translating</w:t>
-      </w:r>
-      <w:r>
-        <w:t xml:space="preserve"> EU funding into income growth. Then, these best practices could be used to </w:t>
-      </w:r>
-      <w:r>
-        <w:t>strengthen the link between EU funding and income growth</w:t>
-      </w:r>
-      <w:r>
-        <w:t xml:space="preserve"> for smaller municipalities as well.</w:t>
+        <w:t xml:space="preserve">Lastly, regarding </w:t>
+      </w:r>
+      <w:r>
+        <w:t>Hungary’s current inability to utilize EU funds due to rule of law concerns, we can conclude tha</w:t>
+      </w:r>
+      <w:r>
+        <w:t xml:space="preserve">t the estimates suggest that sustained </w:t>
+      </w:r>
+      <w:r>
+        <w:t xml:space="preserve">lack of access to EU funds may hinder </w:t>
+      </w:r>
+      <w:r>
+        <w:t xml:space="preserve">local income growth in the </w:t>
+      </w:r>
+      <w:r>
+        <w:t>coming years</w:t>
+      </w:r>
+      <w:r>
+        <w:t>.</w:t>
       </w:r>
     </w:p>
     <w:sectPr>
       <w:headerReference w:type="default" r:id="rId11"/>
       <w:footerReference w:type="default" r:id="rId12"/>
-      <w:pgSz w:w="12240" w:h="15840"/>
-      <w:pgMar w:top="1417" w:right="1417" w:bottom="1417" w:left="1417" w:header="708" w:footer="708" w:gutter="0"/>
+      <w:pgSz w:w="11906" w:h="16838" w:code="9"/>
+      <w:pgMar w:top="1304" w:right="1418" w:bottom="1304" w:left="1418" w:header="709" w:footer="709" w:gutter="0"/>
       <w:cols w:space="708"/>
       <w:docGrid w:linePitch="360"/>
     </w:sectPr>
@@ -6340,7 +7409,15 @@
         <w:footnoteRef/>
       </w:r>
       <w:r>
-        <w:t xml:space="preserve"> As I have written my Bachelor’s thesis on a related topic.</w:t>
+        <w:t xml:space="preserve"> As I have written my </w:t>
+      </w:r>
+      <w:proofErr w:type="gramStart"/>
+      <w:r>
+        <w:t>Bachelor’s</w:t>
+      </w:r>
+      <w:proofErr w:type="gramEnd"/>
+      <w:r>
+        <w:t xml:space="preserve"> thesis on a related topic.</w:t>
       </w:r>
     </w:p>
   </w:footnote>
@@ -6360,22 +7437,33 @@
         <w:footnoteRef/>
       </w:r>
       <w:r>
-        <w:t xml:space="preserve"> Of course, many more models</w:t>
-      </w:r>
-      <w:r>
-        <w:t xml:space="preserve"> (simple OLS</w:t>
-      </w:r>
-      <w:r>
-        <w:t xml:space="preserve"> models</w:t>
-      </w:r>
-      <w:r>
-        <w:t xml:space="preserve">, </w:t>
-      </w:r>
-      <w:r>
-        <w:t>models without controls, and less complex FD models)</w:t>
-      </w:r>
-      <w:r>
-        <w:t xml:space="preserve"> have been estimated during the analysis, the detailed results of which may be found in the submitted </w:t>
+        <w:t xml:space="preserve"> I have also run a simple diff-in-diff model, with a binary treatment denoting whether </w:t>
+      </w:r>
+      <w:r>
+        <w:t>the municipality received high or low levels of funding</w:t>
+      </w:r>
+      <w:r>
+        <w:t xml:space="preserve"> in total</w:t>
+      </w:r>
+      <w:r>
+        <w:t xml:space="preserve"> in the period between 2007 and 2022.</w:t>
+      </w:r>
+      <w:r>
+        <w:t xml:space="preserve"> Even though the PTA seemed to hold, the model was quite uninformative given that it could not </w:t>
+      </w:r>
+      <w:proofErr w:type="gramStart"/>
+      <w:r>
+        <w:t>take into account</w:t>
+      </w:r>
+      <w:proofErr w:type="gramEnd"/>
+      <w:r>
+        <w:t xml:space="preserve"> the timing of the funding. See the details in the</w:t>
+      </w:r>
+      <w:r>
+        <w:t xml:space="preserve"> submitted</w:t>
+      </w:r>
+      <w:r>
+        <w:t xml:space="preserve"> </w:t>
       </w:r>
       <w:proofErr w:type="spellStart"/>
       <w:r>
@@ -6384,12 +7472,6 @@
       <w:proofErr w:type="spellEnd"/>
       <w:r>
         <w:t>-notebook.</w:t>
-      </w:r>
-      <w:r>
-        <w:t xml:space="preserve"> Note that the simple cross-sectional OLS models for </w:t>
-      </w:r>
-      <w:r>
-        <w:t>different years showed a significant relationship between the causal and the outcome variable, so there is indeed a rationale for the analysis.</w:t>
       </w:r>
     </w:p>
   </w:footnote>
@@ -6409,25 +7491,36 @@
         <w:footnoteRef/>
       </w:r>
       <w:r>
-        <w:t xml:space="preserve"> As the model is weighted by population, this may be interpreted as the average expected </w:t>
-      </w:r>
-      <w:r>
-        <w:t>real income change for any randomly chosen individual, given that they live in a municipality included in the sample.</w:t>
-      </w:r>
-      <w:r>
-        <w:t xml:space="preserve"> Also, note that this</w:t>
-      </w:r>
-      <w:r>
-        <w:t xml:space="preserve"> is</w:t>
-      </w:r>
-      <w:r>
-        <w:t xml:space="preserve"> only an ATET estimate at best, given that </w:t>
-      </w:r>
-      <w:r>
-        <w:t>municipalities do self-select into treatment</w:t>
-      </w:r>
-      <w:r>
-        <w:t xml:space="preserve"> when deciding whether to apply for funds</w:t>
+        <w:t xml:space="preserve"> Of course, many more models</w:t>
+      </w:r>
+      <w:r>
+        <w:t xml:space="preserve"> (simple OLS</w:t>
+      </w:r>
+      <w:r>
+        <w:t xml:space="preserve"> models</w:t>
+      </w:r>
+      <w:r>
+        <w:t xml:space="preserve">, </w:t>
+      </w:r>
+      <w:r>
+        <w:t>models without controls, and less complex FD models)</w:t>
+      </w:r>
+      <w:r>
+        <w:t xml:space="preserve"> have been estimated during the analysis, the detailed results of which may be found in the submitted </w:t>
+      </w:r>
+      <w:proofErr w:type="spellStart"/>
+      <w:r>
+        <w:t>Jupyter</w:t>
+      </w:r>
+      <w:proofErr w:type="spellEnd"/>
+      <w:r>
+        <w:t>-notebook.</w:t>
+      </w:r>
+      <w:r>
+        <w:t xml:space="preserve"> Note that the simple cross-sectional OLS models for </w:t>
+      </w:r>
+      <w:r>
+        <w:t>different years showed a significant relationship between the causal and the outcome variable, so there is indeed a rationale for the analysis</w:t>
       </w:r>
       <w:r>
         <w:t>.</w:t>
@@ -6450,15 +7543,7 @@
         <w:footnoteRef/>
       </w:r>
       <w:r>
-        <w:t xml:space="preserve"> The detailed results of these models can be found in the submitted </w:t>
-      </w:r>
-      <w:proofErr w:type="spellStart"/>
-      <w:r>
-        <w:t>Jupyter</w:t>
-      </w:r>
-      <w:proofErr w:type="spellEnd"/>
-      <w:r>
-        <w:t>-notebook.</w:t>
+        <w:t xml:space="preserve"> The individual lagged coefficients generally show a relationship decreasing in magnitude over time.</w:t>
       </w:r>
     </w:p>
   </w:footnote>
@@ -6478,19 +7563,25 @@
         <w:footnoteRef/>
       </w:r>
       <w:r>
-        <w:t xml:space="preserve"> Both of these results are significant at 1%</w:t>
-      </w:r>
-      <w:r>
-        <w:t>, thus</w:t>
-      </w:r>
-      <w:r>
-        <w:t xml:space="preserve"> there</w:t>
-      </w:r>
-      <w:r>
-        <w:t xml:space="preserve"> is </w:t>
-      </w:r>
-      <w:r>
-        <w:t>strong evidence for the heterogeneity of effects</w:t>
+        <w:t xml:space="preserve"> As the model is weighted by population, this may be interpreted as the average expected </w:t>
+      </w:r>
+      <w:r>
+        <w:t>real income change for any randomly chosen individual, given that they live in a municipality included in the sample.</w:t>
+      </w:r>
+      <w:r>
+        <w:t xml:space="preserve"> Also, note that this</w:t>
+      </w:r>
+      <w:r>
+        <w:t xml:space="preserve"> is</w:t>
+      </w:r>
+      <w:r>
+        <w:t xml:space="preserve"> only an ATET estimate at best, given that </w:t>
+      </w:r>
+      <w:r>
+        <w:t>municipalities do self-select into treatment</w:t>
+      </w:r>
+      <w:r>
+        <w:t xml:space="preserve"> when deciding whether to apply for funds</w:t>
       </w:r>
       <w:r>
         <w:t>.</w:t>
@@ -6498,6 +7589,120 @@
     </w:p>
   </w:footnote>
   <w:footnote w:id="15">
+    <w:p>
+      <w:pPr>
+        <w:pStyle w:val="Lbjegyzetszveg"/>
+        <w:ind w:firstLine="0"/>
+        <w:rPr>
+          <w:lang w:val="hu-HU"/>
+        </w:rPr>
+      </w:pPr>
+      <w:r>
+        <w:rPr>
+          <w:rStyle w:val="Lbjegyzet-hivatkozs"/>
+        </w:rPr>
+        <w:footnoteRef/>
+      </w:r>
+      <w:r>
+        <w:t xml:space="preserve"> </w:t>
+      </w:r>
+      <w:r>
+        <w:t xml:space="preserve">Only contemporaneous effect </w:t>
+      </w:r>
+      <w:proofErr w:type="gramStart"/>
+      <w:r>
+        <w:t>estimate</w:t>
+      </w:r>
+      <w:proofErr w:type="gramEnd"/>
+      <w:r>
+        <w:t xml:space="preserve"> with controls</w:t>
+      </w:r>
+      <w:r>
+        <w:t>, vs.</w:t>
+      </w:r>
+      <w:r>
+        <w:t xml:space="preserve"> Model (2) in Table 2.</w:t>
+      </w:r>
+    </w:p>
+  </w:footnote>
+  <w:footnote w:id="16">
+    <w:p>
+      <w:pPr>
+        <w:pStyle w:val="Lbjegyzetszveg"/>
+        <w:ind w:firstLine="0"/>
+        <w:rPr>
+          <w:lang w:val="hu-HU"/>
+        </w:rPr>
+      </w:pPr>
+      <w:r>
+        <w:rPr>
+          <w:rStyle w:val="Lbjegyzet-hivatkozs"/>
+        </w:rPr>
+        <w:footnoteRef/>
+      </w:r>
+      <w:r>
+        <w:t xml:space="preserve"> The detailed results of these models can be found in the submitted </w:t>
+      </w:r>
+      <w:proofErr w:type="spellStart"/>
+      <w:r>
+        <w:t>Jupyter</w:t>
+      </w:r>
+      <w:proofErr w:type="spellEnd"/>
+      <w:r>
+        <w:t>-notebook.</w:t>
+      </w:r>
+    </w:p>
+  </w:footnote>
+  <w:footnote w:id="17">
+    <w:p>
+      <w:pPr>
+        <w:pStyle w:val="Lbjegyzetszveg"/>
+        <w:ind w:firstLine="0"/>
+        <w:rPr>
+          <w:lang w:val="hu-HU"/>
+        </w:rPr>
+      </w:pPr>
+      <w:r>
+        <w:rPr>
+          <w:rStyle w:val="Lbjegyzet-hivatkozs"/>
+        </w:rPr>
+        <w:footnoteRef/>
+      </w:r>
+      <w:r>
+        <w:t xml:space="preserve"> </w:t>
+      </w:r>
+      <w:proofErr w:type="gramStart"/>
+      <w:r>
+        <w:t>Both of these</w:t>
+      </w:r>
+      <w:proofErr w:type="gramEnd"/>
+      <w:r>
+        <w:t xml:space="preserve"> results are significant at 1%</w:t>
+      </w:r>
+      <w:r>
+        <w:t>, thus</w:t>
+      </w:r>
+      <w:r>
+        <w:t xml:space="preserve"> there</w:t>
+      </w:r>
+      <w:r>
+        <w:t xml:space="preserve"> is </w:t>
+      </w:r>
+      <w:r>
+        <w:t>strong evidence for the heterogeneity of effects</w:t>
+      </w:r>
+      <w:r>
+        <w:t>.</w:t>
+      </w:r>
+      <w:r>
+        <w:t xml:space="preserve"> The fact that the whole-sample estimate falls outside the range of the subsample estimates may be surprising </w:t>
+      </w:r>
+      <w:r>
+        <w:t>at first sight, but it is perfectly possible (see the Simpson’s paradox).</w:t>
+      </w:r>
+    </w:p>
+  </w:footnote>
+  <w:footnote w:id="18">
     <w:p>
       <w:pPr>
         <w:pStyle w:val="Lbjegyzetszveg"/>

</xml_diff>

<commit_message>
Clean up report and markdown
</commit_message>
<xml_diff>
--- a/Term_project/MartonNagy_DA4_TP_report.docx
+++ b/Term_project/MartonNagy_DA4_TP_report.docx
@@ -167,7 +167,13 @@
         <w:t xml:space="preserve">id EU funding contribute to increased </w:t>
       </w:r>
       <w:r>
-        <w:t>average incomes in Hungarian municipalities in the period between 2007 and 2022</w:t>
+        <w:t>average</w:t>
+      </w:r>
+      <w:r>
+        <w:t xml:space="preserve"> real</w:t>
+      </w:r>
+      <w:r>
+        <w:t xml:space="preserve"> incomes in Hungarian municipalities in the period between 2007 and 2022</w:t>
       </w:r>
       <w:r>
         <w:t>?</w:t>
@@ -191,7 +197,7 @@
         <w:t xml:space="preserve">answering this question may help in assessing what </w:t>
       </w:r>
       <w:r>
-        <w:t xml:space="preserve">might be the economic impacts of </w:t>
+        <w:t xml:space="preserve">might be the economic impacts </w:t>
       </w:r>
       <w:r>
         <w:t xml:space="preserve">on the municipal level of the lack of EU funds. Second, if it turns out that </w:t>
@@ -391,10 +397,25 @@
         <w:t xml:space="preserve"> This way, I ended up with </w:t>
       </w:r>
       <w:r>
-        <w:t xml:space="preserve">3148 municipalities observed </w:t>
-      </w:r>
-      <w:r>
-        <w:t>through 16 years.</w:t>
+        <w:t>3148 municipalities</w:t>
+      </w:r>
+      <w:r>
+        <w:t xml:space="preserve"> (out of the </w:t>
+      </w:r>
+      <w:r>
+        <w:t xml:space="preserve">total </w:t>
+      </w:r>
+      <w:r>
+        <w:t>3155)</w:t>
+      </w:r>
+      <w:r>
+        <w:t xml:space="preserve"> observed </w:t>
+      </w:r>
+      <w:r>
+        <w:t>over</w:t>
+      </w:r>
+      <w:r>
+        <w:t xml:space="preserve"> 16 years.</w:t>
       </w:r>
       <w:r>
         <w:t xml:space="preserve"> Next</w:t>
@@ -424,11 +445,7 @@
         <w:t xml:space="preserve"> 2024</w:t>
       </w:r>
       <w:r>
-        <w:t xml:space="preserve">, my outcome and confounder </w:t>
-      </w:r>
-      <w:r>
-        <w:lastRenderedPageBreak/>
-        <w:t>variables were only available in the 2007-2022 period, so I limited my sample to this timeframe.</w:t>
+        <w:t>, my outcome and confounder variables were only available in the 2007-2022 period, so I limited my sample to this timeframe.</w:t>
       </w:r>
       <w:r>
         <w:t xml:space="preserve"> At this </w:t>
@@ -459,7 +476,11 @@
         <w:t xml:space="preserve"> for a small number of years</w:t>
       </w:r>
       <w:r>
-        <w:t>, I imputed them using simple linear extrapolation and added a flag</w:t>
+        <w:t xml:space="preserve">, I </w:t>
+      </w:r>
+      <w:r>
+        <w:lastRenderedPageBreak/>
+        <w:t>imputed them using simple linear extrapolation and added a flag</w:t>
       </w:r>
       <w:r>
         <w:t xml:space="preserve"> for the imputation.</w:t>
@@ -3043,11 +3064,9 @@
       <w:r>
         <w:t xml:space="preserve">To aid thinking about </w:t>
       </w:r>
-      <w:proofErr w:type="gramStart"/>
-      <w:r>
-        <w:t>the causal relationship</w:t>
-      </w:r>
-      <w:proofErr w:type="gramEnd"/>
+      <w:r>
+        <w:t>causal relationships</w:t>
+      </w:r>
       <w:r>
         <w:t xml:space="preserve">, Figure 1 presents a schematic DAG diagram on various </w:t>
       </w:r>
@@ -3180,7 +3199,6 @@
         </w:rPr>
         <w:t xml:space="preserve">: </w:t>
       </w:r>
-      <w:proofErr w:type="spellStart"/>
       <w:r>
         <w:rPr>
           <w:i/>
@@ -3188,9 +3206,8 @@
           <w:sz w:val="20"/>
           <w:szCs w:val="20"/>
         </w:rPr>
-        <w:t>ambigous</w:t>
-      </w:r>
-      <w:proofErr w:type="spellEnd"/>
+        <w:t>ambiguous</w:t>
+      </w:r>
       <w:r>
         <w:rPr>
           <w:i/>
@@ -3209,11 +3226,13 @@
         <w:t>be three</w:t>
       </w:r>
       <w:r>
-        <w:t xml:space="preserve"> major pathways through which EU funding might lead to increased incomes. First, local businesses revenue may grow because of EU funding (either because they can make necessary developments to be more productive, or simply because they benefit from increased demand – e.g. because EU funds are used for construction, for which local firms are employed). This revenue growth can translate into wage growth as well. Second, EU funds may be used to enhance local infrastructure, which may attract more firms, thus increasing the demand for labor, driving wages </w:t>
-      </w:r>
-      <w:r>
-        <w:lastRenderedPageBreak/>
-        <w:t xml:space="preserve">up. Lastly, there may be a direct effect as well, given that some of the EU funds may be directly used to pay for certain welfare programs. </w:t>
+        <w:t xml:space="preserve"> major pathways through which EU funding might lead to increased incomes. First, local businesses revenue may grow because of EU funding (either because </w:t>
+      </w:r>
+      <w:r>
+        <w:t>firms</w:t>
+      </w:r>
+      <w:r>
+        <w:t xml:space="preserve"> can make necessary developments to be more productive, or simply because they benefit from increased demand – e.g. because EU funds are used for construction, for which local firms are employed). This revenue growth can translate into wage growth as well. Second, EU funds may be used to enhance local infrastructure, which may attract more firms, thus increasing the demand for labor, driving wages up. Lastly, there may be a direct effect as well, given that some of the EU funds may be directly used to pay for certain welfare programs. </w:t>
       </w:r>
     </w:p>
     <w:p>
@@ -3244,7 +3263,11 @@
         <w:t xml:space="preserve"> </w:t>
       </w:r>
       <w:r>
-        <w:t>pro-government alignment (mechanism of reverse causality)</w:t>
+        <w:t xml:space="preserve">pro-government </w:t>
+      </w:r>
+      <w:r>
+        <w:lastRenderedPageBreak/>
+        <w:t>alignment (mechanism of reverse causality)</w:t>
       </w:r>
       <w:r>
         <w:t>. However, we should not condition on business growth rates, infrastructure quality</w:t>
@@ -3271,7 +3294,13 @@
         <w:t>, and awareness of EU funding</w:t>
       </w:r>
       <w:r>
-        <w:t xml:space="preserve"> (exogenous variation).</w:t>
+        <w:t xml:space="preserve"> (exogenous</w:t>
+      </w:r>
+      <w:r>
+        <w:t xml:space="preserve"> sources of</w:t>
+      </w:r>
+      <w:r>
+        <w:t xml:space="preserve"> variation).</w:t>
       </w:r>
       <w:r>
         <w:t xml:space="preserve"> Unfortunately, </w:t>
@@ -3375,11 +3404,9 @@
       <w:r>
         <w:t xml:space="preserve">time fixed effects to </w:t>
       </w:r>
-      <w:proofErr w:type="gramStart"/>
-      <w:r>
-        <w:t>all of</w:t>
-      </w:r>
-      <w:proofErr w:type="gramEnd"/>
+      <w:r>
+        <w:t>all</w:t>
+      </w:r>
       <w:r>
         <w:t xml:space="preserve"> my models to account for </w:t>
       </w:r>
@@ -3549,11 +3576,20 @@
       </w:r>
       <w:proofErr w:type="gramStart"/>
       <w:r>
-        <w:t>the continuous</w:t>
+        <w:t xml:space="preserve">the </w:t>
+      </w:r>
+      <w:r>
+        <w:t>continuous</w:t>
       </w:r>
       <w:proofErr w:type="gramEnd"/>
       <w:r>
-        <w:t xml:space="preserve"> treatment variable. First, note the difference in the estimates of the FD and FE models. </w:t>
+        <w:t xml:space="preserve"> treatment variable. </w:t>
+      </w:r>
+      <w:r>
+        <w:t>Let’s</w:t>
+      </w:r>
+      <w:r>
+        <w:t xml:space="preserve"> note the difference in the estimates of the FD and FE models. </w:t>
       </w:r>
       <w:r>
         <w:t xml:space="preserve">The </w:t>
@@ -3573,75 +3609,85 @@
         <w:t xml:space="preserve"> (</w:t>
       </w:r>
       <w:r>
-        <w:t xml:space="preserve">even though the lead terms turned out to be significant in the FD </w:t>
+        <w:t>even though the lead terms turned out to be significant in the FD models</w:t>
+      </w:r>
+      <w:r>
+        <w:t xml:space="preserve"> and do impact significantly the estimates</w:t>
+      </w:r>
+      <w:r>
+        <w:rPr>
+          <w:rStyle w:val="Lbjegyzet-hivatkozs"/>
+        </w:rPr>
+        <w:footnoteReference w:id="14"/>
+      </w:r>
+      <w:r>
+        <w:t xml:space="preserve">) and </w:t>
+      </w:r>
+      <w:r>
+        <w:t>municipality</w:t>
+      </w:r>
+      <w:r>
+        <w:t xml:space="preserve"> specific trends</w:t>
+      </w:r>
+      <w:r>
+        <w:t xml:space="preserve"> (which also impact the results substantially)</w:t>
+      </w:r>
+      <w:r>
+        <w:t>.</w:t>
+      </w:r>
+      <w:r>
+        <w:t xml:space="preserve"> Another reason may be that real effect of EU funding takes more time than 3 years</w:t>
+      </w:r>
+      <w:r>
+        <w:t xml:space="preserve"> to kick in</w:t>
+      </w:r>
+      <w:r>
+        <w:t xml:space="preserve"> – this longer run effect may be captured better by the FE model</w:t>
+      </w:r>
+      <w:r>
+        <w:t>, as it cannot really be</w:t>
+      </w:r>
+      <w:r>
+        <w:t xml:space="preserve"> reliably</w:t>
+      </w:r>
+      <w:r>
+        <w:t xml:space="preserve"> estimated</w:t>
+      </w:r>
+      <w:r>
+        <w:t xml:space="preserve"> by</w:t>
+      </w:r>
+      <w:r>
+        <w:t xml:space="preserve"> FD models given the relatively short </w:t>
       </w:r>
       <w:proofErr w:type="gramStart"/>
       <w:r>
-        <w:t>models</w:t>
-      </w:r>
-      <w:r>
-        <w:t>, and</w:t>
+        <w:t>time period</w:t>
       </w:r>
       <w:proofErr w:type="gramEnd"/>
       <w:r>
-        <w:t xml:space="preserve"> do impact significantly the estimates</w:t>
-      </w:r>
-      <w:r>
-        <w:t xml:space="preserve">) </w:t>
+        <w:t xml:space="preserve"> </w:t>
+      </w:r>
+      <w:r>
+        <w:t>available for</w:t>
+      </w:r>
+      <w:r>
+        <w:t xml:space="preserve"> analysis</w:t>
+      </w:r>
+      <w:r>
+        <w:t>.</w:t>
+      </w:r>
+      <w:r>
+        <w:t xml:space="preserve"> </w:t>
+      </w:r>
+      <w:r>
+        <w:t>All in all</w:t>
+      </w:r>
+      <w:r>
+        <w:t xml:space="preserve">, I believe that the </w:t>
       </w:r>
       <w:r>
         <w:lastRenderedPageBreak/>
-        <w:t>and district specific trends</w:t>
-      </w:r>
-      <w:r>
-        <w:t xml:space="preserve"> (which also impact the results substantially)</w:t>
-      </w:r>
-      <w:r>
-        <w:t>.</w:t>
-      </w:r>
-      <w:r>
-        <w:t xml:space="preserve"> Another reason may be that real effect of EU funding takes more time than 3 years</w:t>
-      </w:r>
-      <w:r>
-        <w:t xml:space="preserve"> to kick in</w:t>
-      </w:r>
-      <w:r>
-        <w:t xml:space="preserve"> – this longer run effect may be captured better by the FE model</w:t>
-      </w:r>
-      <w:r>
-        <w:t>, as it cannot really be</w:t>
-      </w:r>
-      <w:r>
-        <w:t xml:space="preserve"> reliably</w:t>
-      </w:r>
-      <w:r>
-        <w:t xml:space="preserve"> estimated FD models given the relatively short </w:t>
-      </w:r>
-      <w:proofErr w:type="gramStart"/>
-      <w:r>
-        <w:t>time period</w:t>
-      </w:r>
-      <w:proofErr w:type="gramEnd"/>
-      <w:r>
-        <w:t xml:space="preserve"> </w:t>
-      </w:r>
-      <w:r>
-        <w:t>available for</w:t>
-      </w:r>
-      <w:r>
-        <w:t xml:space="preserve"> analysis</w:t>
-      </w:r>
-      <w:r>
-        <w:t>.</w:t>
-      </w:r>
-      <w:r>
-        <w:t xml:space="preserve"> </w:t>
-      </w:r>
-      <w:r>
-        <w:t>All in all</w:t>
-      </w:r>
-      <w:r>
-        <w:t>, I believe that the FE model gives a more biased estimate than the FD model containing lead terms</w:t>
+        <w:t>FE model gives a more biased estimate than the FD model containing lead terms</w:t>
       </w:r>
       <w:r>
         <w:t xml:space="preserve"> and district dummies</w:t>
@@ -3748,11 +3794,9 @@
       <w:r>
         <w:t xml:space="preserve">, </w:t>
       </w:r>
-      <w:proofErr w:type="gramStart"/>
       <w:r>
         <w:t>controlling for</w:t>
       </w:r>
-      <w:proofErr w:type="gramEnd"/>
       <w:r>
         <w:t xml:space="preserve"> changes</w:t>
       </w:r>
@@ -3802,7 +3846,10 @@
         <w:t>.</w:t>
       </w:r>
       <w:r>
-        <w:t>07</w:t>
+        <w:t>0</w:t>
+      </w:r>
+      <w:r>
+        <w:t>3</w:t>
       </w:r>
       <w:r>
         <w:t>%</w:t>
@@ -3811,7 +3858,7 @@
         <w:rPr>
           <w:rStyle w:val="Lbjegyzet-hivatkozs"/>
         </w:rPr>
-        <w:footnoteReference w:id="14"/>
+        <w:footnoteReference w:id="15"/>
       </w:r>
       <w:r>
         <w:t xml:space="preserve"> on average</w:t>
@@ -3823,7 +3870,10 @@
         <w:t>municipality</w:t>
       </w:r>
       <w:r>
-        <w:t xml:space="preserve"> specific trend</w:t>
+        <w:t>-</w:t>
+      </w:r>
+      <w:r>
+        <w:t>specific trend</w:t>
       </w:r>
       <w:r>
         <w:t>.</w:t>
@@ -3971,21 +4021,7 @@
                 <w:sz w:val="20"/>
                 <w:szCs w:val="20"/>
               </w:rPr>
-              <w:t>(</w:t>
-            </w:r>
-            <w:r>
-              <w:rPr>
-                <w:sz w:val="20"/>
-                <w:szCs w:val="20"/>
-              </w:rPr>
-              <w:t>3</w:t>
-            </w:r>
-            <w:r>
-              <w:rPr>
-                <w:sz w:val="20"/>
-                <w:szCs w:val="20"/>
-              </w:rPr>
-              <w:t>) – FD</w:t>
+              <w:t>(3) – FD</w:t>
             </w:r>
           </w:p>
         </w:tc>
@@ -4383,7 +4419,21 @@
                 <w:sz w:val="20"/>
                 <w:szCs w:val="20"/>
               </w:rPr>
-              <w:t>-0.00003</w:t>
+              <w:t>-</w:t>
+            </w:r>
+            <w:r>
+              <w:rPr>
+                <w:sz w:val="20"/>
+                <w:szCs w:val="20"/>
+              </w:rPr>
+              <w:t>0.00</w:t>
+            </w:r>
+            <w:r>
+              <w:rPr>
+                <w:sz w:val="20"/>
+                <w:szCs w:val="20"/>
+              </w:rPr>
+              <w:t>005</w:t>
             </w:r>
             <w:r>
               <w:rPr>
@@ -4391,7 +4441,21 @@
                 <w:szCs w:val="20"/>
               </w:rPr>
               <w:br/>
-              <w:t>(0.00068)</w:t>
+              <w:t>(0.000</w:t>
+            </w:r>
+            <w:r>
+              <w:rPr>
+                <w:sz w:val="20"/>
+                <w:szCs w:val="20"/>
+              </w:rPr>
+              <w:t>67</w:t>
+            </w:r>
+            <w:r>
+              <w:rPr>
+                <w:sz w:val="20"/>
+                <w:szCs w:val="20"/>
+              </w:rPr>
+              <w:t>)</w:t>
             </w:r>
           </w:p>
         </w:tc>
@@ -4423,7 +4487,7 @@
                 <w:sz w:val="20"/>
                 <w:szCs w:val="20"/>
               </w:rPr>
-              <w:t>127</w:t>
+              <w:t>126</w:t>
             </w:r>
             <w:r>
               <w:rPr>
@@ -4438,7 +4502,14 @@
                 <w:sz w:val="20"/>
                 <w:szCs w:val="20"/>
               </w:rPr>
-              <w:t>101</w:t>
+              <w:t>09</w:t>
+            </w:r>
+            <w:r>
+              <w:rPr>
+                <w:sz w:val="20"/>
+                <w:szCs w:val="20"/>
+              </w:rPr>
+              <w:t>9</w:t>
             </w:r>
             <w:r>
               <w:rPr>
@@ -4477,7 +4548,7 @@
                 <w:sz w:val="20"/>
                 <w:szCs w:val="20"/>
               </w:rPr>
-              <w:t>114</w:t>
+              <w:t>129</w:t>
             </w:r>
             <w:r>
               <w:rPr>
@@ -4492,7 +4563,14 @@
                 <w:sz w:val="20"/>
                 <w:szCs w:val="20"/>
               </w:rPr>
-              <w:t>110</w:t>
+              <w:t>1</w:t>
+            </w:r>
+            <w:r>
+              <w:rPr>
+                <w:sz w:val="20"/>
+                <w:szCs w:val="20"/>
+              </w:rPr>
+              <w:t>09</w:t>
             </w:r>
             <w:r>
               <w:rPr>
@@ -4634,7 +4712,14 @@
                 <w:sz w:val="20"/>
                 <w:szCs w:val="20"/>
               </w:rPr>
-              <w:t>0.00109</w:t>
+              <w:t>0.001</w:t>
+            </w:r>
+            <w:r>
+              <w:rPr>
+                <w:sz w:val="20"/>
+                <w:szCs w:val="20"/>
+              </w:rPr>
+              <w:t>15</w:t>
             </w:r>
             <w:r>
               <w:rPr>
@@ -4714,7 +4799,14 @@
                 <w:sz w:val="20"/>
                 <w:szCs w:val="20"/>
               </w:rPr>
-              <w:t>0.759</w:t>
+              <w:t>0.7</w:t>
+            </w:r>
+            <w:r>
+              <w:rPr>
+                <w:sz w:val="20"/>
+                <w:szCs w:val="20"/>
+              </w:rPr>
+              <w:t>59</w:t>
             </w:r>
           </w:p>
         </w:tc>
@@ -4740,14 +4832,14 @@
                 <w:sz w:val="20"/>
                 <w:szCs w:val="20"/>
               </w:rPr>
-              <w:t>0.75</w:t>
-            </w:r>
-            <w:r>
-              <w:rPr>
-                <w:sz w:val="20"/>
-                <w:szCs w:val="20"/>
-              </w:rPr>
-              <w:t>6</w:t>
+              <w:t>0.7</w:t>
+            </w:r>
+            <w:r>
+              <w:rPr>
+                <w:sz w:val="20"/>
+                <w:szCs w:val="20"/>
+              </w:rPr>
+              <w:t>56</w:t>
             </w:r>
           </w:p>
         </w:tc>
@@ -4780,7 +4872,14 @@
                 <w:sz w:val="20"/>
                 <w:szCs w:val="20"/>
               </w:rPr>
-              <w:t>83</w:t>
+              <w:t>8</w:t>
+            </w:r>
+            <w:r>
+              <w:rPr>
+                <w:sz w:val="20"/>
+                <w:szCs w:val="20"/>
+              </w:rPr>
+              <w:t>2</w:t>
             </w:r>
           </w:p>
         </w:tc>
@@ -4806,7 +4905,14 @@
                 <w:sz w:val="20"/>
                 <w:szCs w:val="20"/>
               </w:rPr>
-              <w:t>0.949</w:t>
+              <w:t>0.9</w:t>
+            </w:r>
+            <w:r>
+              <w:rPr>
+                <w:sz w:val="20"/>
+                <w:szCs w:val="20"/>
+              </w:rPr>
+              <w:t>50</w:t>
             </w:r>
           </w:p>
         </w:tc>
@@ -4953,7 +5059,14 @@
                 <w:sz w:val="20"/>
                 <w:szCs w:val="20"/>
               </w:rPr>
-              <w:t>0.01639</w:t>
+              <w:t>0.0163</w:t>
+            </w:r>
+            <w:r>
+              <w:rPr>
+                <w:sz w:val="20"/>
+                <w:szCs w:val="20"/>
+              </w:rPr>
+              <w:t>3</w:t>
             </w:r>
             <w:r>
               <w:rPr>
@@ -4977,7 +5090,21 @@
                 <w:szCs w:val="20"/>
               </w:rPr>
               <w:br/>
-              <w:t>(0.00234)</w:t>
+              <w:t>(0.0023</w:t>
+            </w:r>
+            <w:r>
+              <w:rPr>
+                <w:sz w:val="20"/>
+                <w:szCs w:val="20"/>
+              </w:rPr>
+              <w:t>2</w:t>
+            </w:r>
+            <w:r>
+              <w:rPr>
+                <w:sz w:val="20"/>
+                <w:szCs w:val="20"/>
+              </w:rPr>
+              <w:t>)</w:t>
             </w:r>
           </w:p>
         </w:tc>
@@ -5009,7 +5136,7 @@
                 <w:sz w:val="20"/>
                 <w:szCs w:val="20"/>
               </w:rPr>
-              <w:t>3107</w:t>
+              <w:t>3092</w:t>
             </w:r>
             <w:r>
               <w:rPr>
@@ -5040,7 +5167,7 @@
                 <w:sz w:val="20"/>
                 <w:szCs w:val="20"/>
               </w:rPr>
-              <w:t>96</w:t>
+              <w:t>93</w:t>
             </w:r>
             <w:r>
               <w:rPr>
@@ -5079,7 +5206,14 @@
                 <w:sz w:val="20"/>
                 <w:szCs w:val="20"/>
               </w:rPr>
-              <w:t>1068</w:t>
+              <w:t>10</w:t>
+            </w:r>
+            <w:r>
+              <w:rPr>
+                <w:sz w:val="20"/>
+                <w:szCs w:val="20"/>
+              </w:rPr>
+              <w:t>31</w:t>
             </w:r>
             <w:r>
               <w:rPr>
@@ -5110,7 +5244,14 @@
                 <w:sz w:val="20"/>
                 <w:szCs w:val="20"/>
               </w:rPr>
-              <w:t>365</w:t>
+              <w:t>36</w:t>
+            </w:r>
+            <w:r>
+              <w:rPr>
+                <w:sz w:val="20"/>
+                <w:szCs w:val="20"/>
+              </w:rPr>
+              <w:t>2</w:t>
             </w:r>
             <w:r>
               <w:rPr>
@@ -5238,12 +5379,20 @@
                 <w:szCs w:val="20"/>
               </w:rPr>
             </w:pPr>
-            <w:r>
-              <w:rPr>
-                <w:sz w:val="20"/>
-                <w:szCs w:val="20"/>
-              </w:rPr>
-              <w:t>0.03462</w:t>
+            <w:proofErr w:type="gramStart"/>
+            <w:r>
+              <w:rPr>
+                <w:sz w:val="20"/>
+                <w:szCs w:val="20"/>
+              </w:rPr>
+              <w:t>0.034</w:t>
+            </w:r>
+            <w:r>
+              <w:rPr>
+                <w:sz w:val="20"/>
+                <w:szCs w:val="20"/>
+              </w:rPr>
+              <w:t>70</w:t>
             </w:r>
             <w:r>
               <w:rPr>
@@ -5253,6 +5402,7 @@
               </w:rPr>
               <w:t>**</w:t>
             </w:r>
+            <w:proofErr w:type="gramEnd"/>
             <w:r>
               <w:rPr>
                 <w:sz w:val="20"/>
@@ -5267,7 +5417,21 @@
                 <w:szCs w:val="20"/>
               </w:rPr>
               <w:br/>
-              <w:t>(0.00268)</w:t>
+              <w:t>(0.0026</w:t>
+            </w:r>
+            <w:r>
+              <w:rPr>
+                <w:sz w:val="20"/>
+                <w:szCs w:val="20"/>
+              </w:rPr>
+              <w:t>7</w:t>
+            </w:r>
+            <w:r>
+              <w:rPr>
+                <w:sz w:val="20"/>
+                <w:szCs w:val="20"/>
+              </w:rPr>
+              <w:t>)</w:t>
             </w:r>
           </w:p>
         </w:tc>
@@ -5357,14 +5521,14 @@
                 <w:sz w:val="20"/>
                 <w:szCs w:val="20"/>
               </w:rPr>
-              <w:t>0.75</w:t>
-            </w:r>
-            <w:r>
-              <w:rPr>
-                <w:sz w:val="20"/>
-                <w:szCs w:val="20"/>
-              </w:rPr>
-              <w:t>6</w:t>
+              <w:t>0.7</w:t>
+            </w:r>
+            <w:r>
+              <w:rPr>
+                <w:sz w:val="20"/>
+                <w:szCs w:val="20"/>
+              </w:rPr>
+              <w:t>56</w:t>
             </w:r>
           </w:p>
         </w:tc>
@@ -5397,7 +5561,14 @@
                 <w:sz w:val="20"/>
                 <w:szCs w:val="20"/>
               </w:rPr>
-              <w:t>83</w:t>
+              <w:t>8</w:t>
+            </w:r>
+            <w:r>
+              <w:rPr>
+                <w:sz w:val="20"/>
+                <w:szCs w:val="20"/>
+              </w:rPr>
+              <w:t>2</w:t>
             </w:r>
           </w:p>
         </w:tc>
@@ -5423,7 +5594,14 @@
                 <w:sz w:val="20"/>
                 <w:szCs w:val="20"/>
               </w:rPr>
-              <w:t>0.949</w:t>
+              <w:t>0.9</w:t>
+            </w:r>
+            <w:r>
+              <w:rPr>
+                <w:sz w:val="20"/>
+                <w:szCs w:val="20"/>
+              </w:rPr>
+              <w:t>49</w:t>
             </w:r>
           </w:p>
         </w:tc>
@@ -6190,7 +6368,43 @@
           <w:sz w:val="20"/>
           <w:szCs w:val="20"/>
         </w:rPr>
-        <w:t>All models are weighted by population.</w:t>
+        <w:t xml:space="preserve">All models are weighted by </w:t>
+      </w:r>
+      <w:r>
+        <w:rPr>
+          <w:i/>
+          <w:iCs/>
+          <w:sz w:val="20"/>
+          <w:szCs w:val="20"/>
+        </w:rPr>
+        <w:t xml:space="preserve">average </w:t>
+      </w:r>
+      <w:r>
+        <w:rPr>
+          <w:i/>
+          <w:iCs/>
+          <w:sz w:val="20"/>
+          <w:szCs w:val="20"/>
+        </w:rPr>
+        <w:t>population</w:t>
+      </w:r>
+      <w:r>
+        <w:rPr>
+          <w:i/>
+          <w:iCs/>
+          <w:sz w:val="20"/>
+          <w:szCs w:val="20"/>
+        </w:rPr>
+        <w:t xml:space="preserve"> over 2007-2022</w:t>
+      </w:r>
+      <w:r>
+        <w:rPr>
+          <w:i/>
+          <w:iCs/>
+          <w:sz w:val="20"/>
+          <w:szCs w:val="20"/>
+        </w:rPr>
+        <w:t>.</w:t>
       </w:r>
     </w:p>
     <w:p>
@@ -6236,11 +6450,7 @@
         <w:t>. If we accept this, then the estimated effects are positively biased, meaning that the actual effect shou</w:t>
       </w:r>
       <w:r>
-        <w:t xml:space="preserve">ld be </w:t>
-      </w:r>
-      <w:r>
-        <w:lastRenderedPageBreak/>
-        <w:t>closer to zero (or it could even have an opposite sign)</w:t>
+        <w:t>ld be closer to zero (or it could even have an opposite sign)</w:t>
       </w:r>
       <w:r>
         <w:t>.</w:t>
@@ -6259,13 +6469,20 @@
         <w:pStyle w:val="Normlelsbekezds"/>
       </w:pPr>
       <w:r>
-        <w:t xml:space="preserve">Although not shown in Table 2, I have also estimated FD models without lags or leads, </w:t>
+        <w:t>T</w:t>
+      </w:r>
+      <w:r>
+        <w:t xml:space="preserve">hough not in Table 2, I have also estimated FD models without lags or leads, </w:t>
       </w:r>
       <w:r>
         <w:t>and</w:t>
       </w:r>
       <w:r>
-        <w:t xml:space="preserve"> without adding confounders. The effect </w:t>
+        <w:t xml:space="preserve"> without </w:t>
+      </w:r>
+      <w:r>
+        <w:lastRenderedPageBreak/>
+        <w:t xml:space="preserve">adding confounders. The effect </w:t>
       </w:r>
       <w:r>
         <w:t xml:space="preserve">estimates </w:t>
@@ -6295,7 +6512,10 @@
         <w:t xml:space="preserve">% to </w:t>
       </w:r>
       <w:r>
-        <w:t>3.11</w:t>
+        <w:t>3.</w:t>
+      </w:r>
+      <w:r>
+        <w:t>09</w:t>
       </w:r>
       <w:r>
         <w:t>%</w:t>
@@ -6304,7 +6524,7 @@
         <w:rPr>
           <w:rStyle w:val="Lbjegyzet-hivatkozs"/>
         </w:rPr>
-        <w:footnoteReference w:id="15"/>
+        <w:footnoteReference w:id="16"/>
       </w:r>
       <w:r>
         <w:t xml:space="preserve">. </w:t>
@@ -6327,65 +6547,90 @@
       <w:r>
         <w:t xml:space="preserve">dding confounders also had an impact </w:t>
       </w:r>
+      <w:r>
+        <w:t>on</w:t>
+      </w:r>
+      <w:r>
+        <w:t xml:space="preserve"> all model specifications</w:t>
+      </w:r>
+      <w:r>
+        <w:rPr>
+          <w:rStyle w:val="Lbjegyzet-hivatkozs"/>
+        </w:rPr>
+        <w:footnoteReference w:id="17"/>
+      </w:r>
+      <w:r>
+        <w:t>.</w:t>
+      </w:r>
+      <w:r>
+        <w:t xml:space="preserve"> In addition, the FE estimate differs significantly from the best FD estimate</w:t>
+      </w:r>
+      <w:r>
+        <w:t xml:space="preserve"> (as discussed more in detail in Section 4). Thus, my </w:t>
+      </w:r>
+      <w:r>
+        <w:t xml:space="preserve">estimate is not quite robust across different identification strategies. However, I do believe that the chosen model captures </w:t>
+      </w:r>
+      <w:r>
+        <w:t>the most endogenous varia</w:t>
+      </w:r>
+      <w:r>
+        <w:t>tion</w:t>
+      </w:r>
+      <w:r>
+        <w:t xml:space="preserve"> in the causal variable, thus it is the closest to a true causal estimate.</w:t>
+      </w:r>
+      <w:r>
+        <w:t xml:space="preserve"> </w:t>
+      </w:r>
+      <w:r>
+        <w:t xml:space="preserve">Regarding the validity of the results, </w:t>
+      </w:r>
+      <w:r>
+        <w:t>the internal validity of the estimates is questionable due to many omitted factors (as discussed briefly above)</w:t>
+      </w:r>
+      <w:r>
+        <w:t xml:space="preserve">. </w:t>
+      </w:r>
+      <w:r>
+        <w:t>External</w:t>
+      </w:r>
+      <w:r>
+        <w:t xml:space="preserve"> validity may be </w:t>
+      </w:r>
+      <w:r>
+        <w:t>okay</w:t>
+      </w:r>
+      <w:r>
+        <w:t xml:space="preserve"> </w:t>
+      </w:r>
+      <w:r>
+        <w:t>(given that we accept the results’ internal validity)</w:t>
+      </w:r>
+      <w:r>
+        <w:t xml:space="preserve"> for other timeframes </w:t>
+      </w:r>
       <w:proofErr w:type="gramStart"/>
       <w:r>
-        <w:t>for</w:t>
+        <w:t>in the near future</w:t>
       </w:r>
       <w:proofErr w:type="gramEnd"/>
       <w:r>
-        <w:t xml:space="preserve"> all model specifications</w:t>
+        <w:t xml:space="preserve">, but I would not expect the results to generalize </w:t>
+      </w:r>
+      <w:proofErr w:type="gramStart"/>
+      <w:r>
+        <w:t>to</w:t>
+      </w:r>
+      <w:proofErr w:type="gramEnd"/>
+      <w:r>
+        <w:t xml:space="preserve"> many years in advance or to different parts of the E</w:t>
+      </w:r>
+      <w:r>
+        <w:t>U</w:t>
       </w:r>
       <w:r>
         <w:t>.</w:t>
-      </w:r>
-      <w:r>
-        <w:t xml:space="preserve"> In addition, the FE estimate differs significantly from the best FD estimate</w:t>
-      </w:r>
-      <w:r>
-        <w:t xml:space="preserve"> (as discussed more in detail in Section 4). Thus, my </w:t>
-      </w:r>
-      <w:r>
-        <w:t xml:space="preserve">estimate is not quite robust across different identification strategies. However, I do believe that the chosen model captures </w:t>
-      </w:r>
-      <w:r>
-        <w:t>the most endogenous variance in the causal variable, thus it is the closest to a true causal estimate.</w:t>
-      </w:r>
-      <w:r>
-        <w:t xml:space="preserve"> </w:t>
-      </w:r>
-      <w:r>
-        <w:t xml:space="preserve">Regarding the validity of the results, </w:t>
-      </w:r>
-      <w:r>
-        <w:t>the internal validity of the estimates is questionable due to many omitted factors (as discussed briefly above)</w:t>
-      </w:r>
-      <w:r>
-        <w:t xml:space="preserve">. </w:t>
-      </w:r>
-      <w:proofErr w:type="gramStart"/>
-      <w:r>
-        <w:t>Th</w:t>
-      </w:r>
-      <w:r>
-        <w:t>e external</w:t>
-      </w:r>
-      <w:proofErr w:type="gramEnd"/>
-      <w:r>
-        <w:t xml:space="preserve"> validity may be </w:t>
-      </w:r>
-      <w:r>
-        <w:t xml:space="preserve">acceptable for other timeframes </w:t>
-      </w:r>
-      <w:proofErr w:type="gramStart"/>
-      <w:r>
-        <w:t>in the near future</w:t>
-      </w:r>
-      <w:proofErr w:type="gramEnd"/>
-      <w:r>
-        <w:t xml:space="preserve">, but I would not expect the results to generalize well </w:t>
-      </w:r>
-      <w:r>
-        <w:t>to many years in advance or to different parts of the European Union.</w:t>
       </w:r>
     </w:p>
     <w:p>
@@ -6437,7 +6682,7 @@
         <w:rPr>
           <w:rStyle w:val="Lbjegyzet-hivatkozs"/>
         </w:rPr>
-        <w:footnoteReference w:id="16"/>
+        <w:footnoteReference w:id="18"/>
       </w:r>
       <w:r>
         <w:t>.</w:t>
@@ -6467,10 +6712,10 @@
         <w:t xml:space="preserve">income per capita increases by </w:t>
       </w:r>
       <w:r>
-        <w:t>1.</w:t>
-      </w:r>
-      <w:r>
-        <w:t>35</w:t>
+        <w:t>0.</w:t>
+      </w:r>
+      <w:r>
+        <w:t>99</w:t>
       </w:r>
       <w:r>
         <w:t xml:space="preserve">% for small municipalities, but </w:t>
@@ -6485,7 +6730,7 @@
         <w:t>.</w:t>
       </w:r>
       <w:r>
-        <w:t>71</w:t>
+        <w:t>18</w:t>
       </w:r>
       <w:r>
         <w:t>%</w:t>
@@ -6494,10 +6739,19 @@
         <w:t xml:space="preserve"> for large ones</w:t>
       </w:r>
       <w:r>
+        <w:t>,</w:t>
+      </w:r>
+      <w:r>
+        <w:t xml:space="preserve"> relative to their </w:t>
+      </w:r>
+      <w:r>
+        <w:t>municipality-specific trends</w:t>
+      </w:r>
+      <w:r>
         <w:rPr>
           <w:rStyle w:val="Lbjegyzet-hivatkozs"/>
         </w:rPr>
-        <w:footnoteReference w:id="17"/>
+        <w:footnoteReference w:id="19"/>
       </w:r>
       <w:r>
         <w:t>.</w:t>
@@ -6516,6 +6770,9 @@
       </w:r>
       <w:r>
         <w:t>s</w:t>
+      </w:r>
+      <w:r>
+        <w:t xml:space="preserve"> – though the coefficient was now positive for small, but negative for large municipalities</w:t>
       </w:r>
       <w:r>
         <w:t>.</w:t>
@@ -6561,7 +6818,10 @@
         <w:t xml:space="preserve"> on real income per capita is at maximum </w:t>
       </w:r>
       <w:r>
-        <w:t>1.07</w:t>
+        <w:t>1.0</w:t>
+      </w:r>
+      <w:r>
+        <w:t>3</w:t>
       </w:r>
       <w:r>
         <w:t>%</w:t>
@@ -6576,13 +6836,19 @@
         <w:t xml:space="preserve">we have some </w:t>
       </w:r>
       <w:r>
-        <w:t>evidence suggesting that indeed, EU funding contributes to local income growth</w:t>
+        <w:t>evidence suggesting that indeed, EU funding contributes to local</w:t>
+      </w:r>
+      <w:r>
+        <w:t xml:space="preserve"> real</w:t>
+      </w:r>
+      <w:r>
+        <w:t xml:space="preserve"> income growth</w:t>
       </w:r>
       <w:r>
         <w:t xml:space="preserve"> (</w:t>
       </w:r>
       <w:r>
-        <w:t>though we cannot rule out that this effect may be even smaller</w:t>
+        <w:t>though we cannot rule out that this effect may be smaller</w:t>
       </w:r>
       <w:r>
         <w:t xml:space="preserve"> or even negative</w:t>
@@ -6635,7 +6901,7 @@
         <w:rPr>
           <w:rStyle w:val="Lbjegyzet-hivatkozs"/>
         </w:rPr>
-        <w:footnoteReference w:id="18"/>
+        <w:footnoteReference w:id="20"/>
       </w:r>
       <w:r>
         <w:t>.</w:t>
@@ -6710,7 +6976,7 @@
       <w:headerReference w:type="default" r:id="rId11"/>
       <w:footerReference w:type="default" r:id="rId12"/>
       <w:pgSz w:w="11906" w:h="16838" w:code="9"/>
-      <w:pgMar w:top="1304" w:right="1418" w:bottom="1304" w:left="1418" w:header="709" w:footer="709" w:gutter="0"/>
+      <w:pgMar w:top="1247" w:right="1418" w:bottom="1247" w:left="1418" w:header="709" w:footer="709" w:gutter="0"/>
       <w:cols w:space="708"/>
       <w:docGrid w:linePitch="360"/>
     </w:sectPr>
@@ -6747,7 +7013,6 @@
         <w:docPartUnique/>
       </w:docPartObj>
     </w:sdtPr>
-    <w:sdtEndPr/>
     <w:sdtContent>
       <w:p>
         <w:pPr>
@@ -6844,10 +7109,10 @@
         <w:footnoteRef/>
       </w:r>
       <w:r>
-        <w:t xml:space="preserve"> For the most notable articles, see the </w:t>
-      </w:r>
-      <w:r>
-        <w:t xml:space="preserve">following works: </w:t>
+        <w:t xml:space="preserve"> For the most notable articles, see</w:t>
+      </w:r>
+      <w:r>
+        <w:t xml:space="preserve">: </w:t>
       </w:r>
       <w:hyperlink r:id="rId2" w:history="1">
         <w:r>
@@ -6960,10 +7225,22 @@
         <w:t xml:space="preserve">allocated </w:t>
       </w:r>
       <w:r>
-        <w:t>to a certain municipality in a certain year – but these funds may be paid over several years.</w:t>
-      </w:r>
-      <w:r>
-        <w:t xml:space="preserve"> This fact may be accounted for by using lags in FD models.</w:t>
+        <w:t>to a certain municipality in a certain year – but these funds may be paid</w:t>
+      </w:r>
+      <w:r>
+        <w:t xml:space="preserve"> out</w:t>
+      </w:r>
+      <w:r>
+        <w:t xml:space="preserve"> over several years.</w:t>
+      </w:r>
+      <w:r>
+        <w:t xml:space="preserve"> This fact </w:t>
+      </w:r>
+      <w:r>
+        <w:t>implies</w:t>
+      </w:r>
+      <w:r>
+        <w:t xml:space="preserve"> using lags in FD models.</w:t>
       </w:r>
     </w:p>
   </w:footnote>
@@ -7375,10 +7652,10 @@
         <w:t xml:space="preserve"> Yearly</w:t>
       </w:r>
       <w:r>
-        <w:t xml:space="preserve"> faceted</w:t>
-      </w:r>
-      <w:r>
-        <w:t xml:space="preserve"> histograms can be found in the submitted </w:t>
+        <w:t xml:space="preserve"> </w:t>
+      </w:r>
+      <w:r>
+        <w:t xml:space="preserve">histograms can be found in the </w:t>
       </w:r>
       <w:proofErr w:type="spellStart"/>
       <w:r>
@@ -7563,28 +7840,13 @@
         <w:footnoteRef/>
       </w:r>
       <w:r>
-        <w:t xml:space="preserve"> As the model is weighted by population, this may be interpreted as the average expected </w:t>
-      </w:r>
-      <w:r>
-        <w:t>real income change for any randomly chosen individual, given that they live in a municipality included in the sample.</w:t>
-      </w:r>
-      <w:r>
-        <w:t xml:space="preserve"> Also, note that this</w:t>
-      </w:r>
-      <w:r>
-        <w:t xml:space="preserve"> is</w:t>
-      </w:r>
-      <w:r>
-        <w:t xml:space="preserve"> only an ATET estimate at best, given that </w:t>
-      </w:r>
-      <w:r>
-        <w:t>municipalities do self-select into treatment</w:t>
-      </w:r>
-      <w:r>
-        <w:t xml:space="preserve"> when deciding whether to apply for funds</w:t>
-      </w:r>
-      <w:r>
-        <w:t>.</w:t>
+        <w:t xml:space="preserve"> The lead ter</w:t>
+      </w:r>
+      <w:r>
+        <w:t xml:space="preserve">m coefficients were positive in all models, meaning that </w:t>
+      </w:r>
+      <w:r>
+        <w:t>municipalities tend to receive funding after their income levels have already increased.</w:t>
       </w:r>
     </w:p>
   </w:footnote>
@@ -7604,24 +7866,34 @@
         <w:footnoteRef/>
       </w:r>
       <w:r>
-        <w:t xml:space="preserve"> </w:t>
-      </w:r>
-      <w:r>
-        <w:t xml:space="preserve">Only contemporaneous effect </w:t>
-      </w:r>
-      <w:proofErr w:type="gramStart"/>
-      <w:r>
-        <w:t>estimate</w:t>
-      </w:r>
-      <w:proofErr w:type="gramEnd"/>
-      <w:r>
-        <w:t xml:space="preserve"> with controls</w:t>
-      </w:r>
-      <w:r>
-        <w:t>, vs.</w:t>
-      </w:r>
-      <w:r>
-        <w:t xml:space="preserve"> Model (2) in Table 2.</w:t>
+        <w:t xml:space="preserve"> As the model is weighted by population, this may be interpreted as the average expected </w:t>
+      </w:r>
+      <w:r>
+        <w:t>real income change for any randomly chosen individual, given that they live in a municipality included in the sample</w:t>
+      </w:r>
+      <w:r>
+        <w:t xml:space="preserve"> (remember that we have excluded the capital and those municipalities which have undergone administrative changes)</w:t>
+      </w:r>
+      <w:r>
+        <w:t>.</w:t>
+      </w:r>
+      <w:r>
+        <w:t xml:space="preserve"> Also, note that this</w:t>
+      </w:r>
+      <w:r>
+        <w:t xml:space="preserve"> is</w:t>
+      </w:r>
+      <w:r>
+        <w:t xml:space="preserve"> only an ATET estimate at best, given that </w:t>
+      </w:r>
+      <w:r>
+        <w:t>municipalities do self-select into treatment</w:t>
+      </w:r>
+      <w:r>
+        <w:t xml:space="preserve"> when deciding whether to apply for funds</w:t>
+      </w:r>
+      <w:r>
+        <w:t>.</w:t>
       </w:r>
     </w:p>
   </w:footnote>
@@ -7641,15 +7913,27 @@
         <w:footnoteRef/>
       </w:r>
       <w:r>
-        <w:t xml:space="preserve"> The detailed results of these models can be found in the submitted </w:t>
-      </w:r>
-      <w:proofErr w:type="spellStart"/>
-      <w:r>
-        <w:t>Jupyter</w:t>
-      </w:r>
-      <w:proofErr w:type="spellEnd"/>
-      <w:r>
-        <w:t>-notebook.</w:t>
+        <w:t xml:space="preserve"> </w:t>
+      </w:r>
+      <w:r>
+        <w:t>C</w:t>
+      </w:r>
+      <w:r>
+        <w:t xml:space="preserve">ontemporaneous effect </w:t>
+      </w:r>
+      <w:proofErr w:type="gramStart"/>
+      <w:r>
+        <w:t>estimate</w:t>
+      </w:r>
+      <w:proofErr w:type="gramEnd"/>
+      <w:r>
+        <w:t xml:space="preserve"> only</w:t>
+      </w:r>
+      <w:r>
+        <w:t xml:space="preserve"> with controls, vs.</w:t>
+      </w:r>
+      <w:r>
+        <w:t xml:space="preserve"> Model (2) in Table 2.</w:t>
       </w:r>
     </w:p>
   </w:footnote>
@@ -7671,38 +7955,95 @@
       <w:r>
         <w:t xml:space="preserve"> </w:t>
       </w:r>
-      <w:proofErr w:type="gramStart"/>
-      <w:r>
-        <w:t>Both of these</w:t>
-      </w:r>
-      <w:proofErr w:type="gramEnd"/>
-      <w:r>
-        <w:t xml:space="preserve"> results are significant at 1%</w:t>
-      </w:r>
-      <w:r>
-        <w:t>, thus</w:t>
-      </w:r>
-      <w:r>
-        <w:t xml:space="preserve"> there</w:t>
-      </w:r>
-      <w:r>
-        <w:t xml:space="preserve"> is </w:t>
-      </w:r>
-      <w:r>
-        <w:t>strong evidence for the heterogeneity of effects</w:t>
-      </w:r>
-      <w:r>
-        <w:t>.</w:t>
-      </w:r>
-      <w:r>
-        <w:t xml:space="preserve"> The fact that the whole-sample estimate falls outside the range of the subsample estimates may be surprising </w:t>
-      </w:r>
-      <w:r>
-        <w:t>at first sight, but it is perfectly possible (see the Simpson’s paradox).</w:t>
+      <w:r>
+        <w:t>However, for the chosen FD model this change was rather negligible</w:t>
+      </w:r>
+      <w:r>
+        <w:t xml:space="preserve"> (only 0.</w:t>
+      </w:r>
+      <w:r>
+        <w:t>01 percentage point)</w:t>
+      </w:r>
+      <w:r>
+        <w:t>, meaning that this model indeed capture</w:t>
+      </w:r>
+      <w:r>
+        <w:t>s most of the endogenous variation.</w:t>
       </w:r>
     </w:p>
   </w:footnote>
   <w:footnote w:id="18">
+    <w:p>
+      <w:pPr>
+        <w:pStyle w:val="Lbjegyzetszveg"/>
+        <w:ind w:firstLine="0"/>
+        <w:rPr>
+          <w:lang w:val="hu-HU"/>
+        </w:rPr>
+      </w:pPr>
+      <w:r>
+        <w:rPr>
+          <w:rStyle w:val="Lbjegyzet-hivatkozs"/>
+        </w:rPr>
+        <w:footnoteRef/>
+      </w:r>
+      <w:r>
+        <w:t xml:space="preserve"> The detailed results of these models can be found in the submitted </w:t>
+      </w:r>
+      <w:proofErr w:type="spellStart"/>
+      <w:r>
+        <w:t>Jupyter</w:t>
+      </w:r>
+      <w:proofErr w:type="spellEnd"/>
+      <w:r>
+        <w:t>-notebook.</w:t>
+      </w:r>
+    </w:p>
+  </w:footnote>
+  <w:footnote w:id="19">
+    <w:p>
+      <w:pPr>
+        <w:pStyle w:val="Lbjegyzetszveg"/>
+        <w:ind w:firstLine="0"/>
+        <w:rPr>
+          <w:lang w:val="hu-HU"/>
+        </w:rPr>
+      </w:pPr>
+      <w:r>
+        <w:rPr>
+          <w:rStyle w:val="Lbjegyzet-hivatkozs"/>
+        </w:rPr>
+        <w:footnoteRef/>
+      </w:r>
+      <w:r>
+        <w:t xml:space="preserve"> </w:t>
+      </w:r>
+      <w:proofErr w:type="gramStart"/>
+      <w:r>
+        <w:t>Both of these</w:t>
+      </w:r>
+      <w:proofErr w:type="gramEnd"/>
+      <w:r>
+        <w:t xml:space="preserve"> results are significant at 1%</w:t>
+      </w:r>
+      <w:r>
+        <w:t>, thus</w:t>
+      </w:r>
+      <w:r>
+        <w:t xml:space="preserve"> there</w:t>
+      </w:r>
+      <w:r>
+        <w:t xml:space="preserve"> is </w:t>
+      </w:r>
+      <w:r>
+        <w:t>strong evidence for the heterogeneity of effects</w:t>
+      </w:r>
+      <w:r>
+        <w:t>.</w:t>
+      </w:r>
+    </w:p>
+  </w:footnote>
+  <w:footnote w:id="20">
     <w:p>
       <w:pPr>
         <w:pStyle w:val="Lbjegyzetszveg"/>

</xml_diff>